<commit_message>
Actualización documento sprint 6
Actualización documento sprint 6
</commit_message>
<xml_diff>
--- a/Documentos/DOCUMENTACIÒN/USERSTORYMAPPING.docx.docx
+++ b/Documentos/DOCUMENTACIÒN/USERSTORYMAPPING.docx.docx
@@ -3155,10 +3155,7 @@
                               <w:textDirection w:val="btLr"/>
                             </w:pPr>
                             <w:r>
-                              <w:t>Tercer</w:t>
-                            </w:r>
-                            <w:r>
-                              <w:t xml:space="preserve"> piso</w:t>
+                              <w:t>Tercer piso</w:t>
                             </w:r>
                           </w:p>
                         </w:txbxContent>
@@ -3190,10 +3187,7 @@
                         <w:textDirection w:val="btLr"/>
                       </w:pPr>
                       <w:r>
-                        <w:t>Tercer</w:t>
-                      </w:r>
-                      <w:r>
-                        <w:t xml:space="preserve"> piso</w:t>
+                        <w:t>Tercer piso</w:t>
                       </w:r>
                     </w:p>
                   </w:txbxContent>
@@ -3357,10 +3351,7 @@
                               <w:textDirection w:val="btLr"/>
                             </w:pPr>
                             <w:r>
-                              <w:t>Segundo</w:t>
-                            </w:r>
-                            <w:r>
-                              <w:t xml:space="preserve"> piso</w:t>
+                              <w:t>Segundo piso</w:t>
                             </w:r>
                           </w:p>
                         </w:txbxContent>
@@ -3392,10 +3383,7 @@
                         <w:textDirection w:val="btLr"/>
                       </w:pPr>
                       <w:r>
-                        <w:t>Segundo</w:t>
-                      </w:r>
-                      <w:r>
-                        <w:t xml:space="preserve"> piso</w:t>
+                        <w:t>Segundo piso</w:t>
                       </w:r>
                     </w:p>
                   </w:txbxContent>
@@ -3461,13 +3449,7 @@
                               <w:textDirection w:val="btLr"/>
                             </w:pPr>
                             <w:r>
-                              <w:t>P</w:t>
-                            </w:r>
-                            <w:r>
-                              <w:t>iso</w:t>
-                            </w:r>
-                            <w:r>
-                              <w:t xml:space="preserve"> </w:t>
+                              <w:t xml:space="preserve">Piso </w:t>
                             </w:r>
                             <w:proofErr w:type="spellStart"/>
                             <w:r>
@@ -3513,13 +3495,7 @@
                         <w:textDirection w:val="btLr"/>
                       </w:pPr>
                       <w:r>
-                        <w:t>P</w:t>
-                      </w:r>
-                      <w:r>
-                        <w:t>iso</w:t>
-                      </w:r>
-                      <w:r>
-                        <w:t xml:space="preserve"> </w:t>
+                        <w:t xml:space="preserve">Piso </w:t>
                       </w:r>
                       <w:proofErr w:type="spellStart"/>
                       <w:r>
@@ -4398,13 +4374,7 @@
                               <w:textDirection w:val="btLr"/>
                             </w:pPr>
                             <w:r>
-                              <w:t xml:space="preserve">Solicitud de </w:t>
-                            </w:r>
-                            <w:r>
-                              <w:t>Genero</w:t>
-                            </w:r>
-                            <w:r>
-                              <w:t xml:space="preserve"> del jugador</w:t>
+                              <w:t>Solicitud de Genero del jugador</w:t>
                             </w:r>
                           </w:p>
                         </w:txbxContent>
@@ -4437,13 +4407,7 @@
                         <w:textDirection w:val="btLr"/>
                       </w:pPr>
                       <w:r>
-                        <w:t xml:space="preserve">Solicitud de </w:t>
-                      </w:r>
-                      <w:r>
-                        <w:t>Genero</w:t>
-                      </w:r>
-                      <w:r>
-                        <w:t xml:space="preserve"> del jugador</w:t>
+                        <w:t>Solicitud de Genero del jugador</w:t>
                       </w:r>
                     </w:p>
                   </w:txbxContent>
@@ -5241,7 +5205,7 @@
           </mc:Choice>
           <mc:Fallback>
             <w:pict>
-              <v:line w14:anchorId="3FD5B34C" id="Conector recto 187" o:spid="_x0000_s1026" style="position:absolute;z-index:257217536;visibility:visible;mso-wrap-style:square;mso-width-percent:0;mso-height-percent:0;mso-wrap-distance-left:9pt;mso-wrap-distance-top:0;mso-wrap-distance-right:9pt;mso-wrap-distance-bottom:0;mso-position-horizontal:absolute;mso-position-horizontal-relative:text;mso-position-vertical:absolute;mso-position-vertical-relative:text;mso-width-percent:0;mso-height-percent:0;mso-width-relative:margin;mso-height-relative:margin" from="468pt,28.3pt" to="470.9pt,527.6pt" o:gfxdata="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" strokecolor="#4472c4 [3204]" strokeweight=".5pt">
+              <v:line w14:anchorId="3E08C09E" id="Conector recto 187" o:spid="_x0000_s1026" style="position:absolute;z-index:257217536;visibility:visible;mso-wrap-style:square;mso-width-percent:0;mso-height-percent:0;mso-wrap-distance-left:9pt;mso-wrap-distance-top:0;mso-wrap-distance-right:9pt;mso-wrap-distance-bottom:0;mso-position-horizontal:absolute;mso-position-horizontal-relative:text;mso-position-vertical:absolute;mso-position-vertical-relative:text;mso-width-percent:0;mso-height-percent:0;mso-width-relative:margin;mso-height-relative:margin" from="468pt,28.3pt" to="470.9pt,527.6pt" o:gfxdata="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" strokecolor="#4472c4 [3204]" strokeweight=".5pt">
                 <v:stroke joinstyle="miter"/>
               </v:line>
             </w:pict>
@@ -5310,7 +5274,7 @@
           </mc:Choice>
           <mc:Fallback>
             <w:pict>
-              <v:line w14:anchorId="1FE8B155" id="Conector recto 184" o:spid="_x0000_s1026" style="position:absolute;z-index:257166336;visibility:visible;mso-wrap-style:square;mso-width-percent:0;mso-height-percent:0;mso-wrap-distance-left:9pt;mso-wrap-distance-top:0;mso-wrap-distance-right:9pt;mso-wrap-distance-bottom:0;mso-position-horizontal:absolute;mso-position-horizontal-relative:text;mso-position-vertical:absolute;mso-position-vertical-relative:text;mso-width-percent:0;mso-height-percent:0;mso-width-relative:margin;mso-height-relative:margin" from="132.95pt,29.3pt" to="135.85pt,523.7pt" o:gfxdata="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" strokecolor="#4472c4 [3204]" strokeweight=".5pt">
+              <v:line w14:anchorId="48BE85B8" id="Conector recto 184" o:spid="_x0000_s1026" style="position:absolute;z-index:257166336;visibility:visible;mso-wrap-style:square;mso-width-percent:0;mso-height-percent:0;mso-wrap-distance-left:9pt;mso-wrap-distance-top:0;mso-wrap-distance-right:9pt;mso-wrap-distance-bottom:0;mso-position-horizontal:absolute;mso-position-horizontal-relative:text;mso-position-vertical:absolute;mso-position-vertical-relative:text;mso-width-percent:0;mso-height-percent:0;mso-width-relative:margin;mso-height-relative:margin" from="132.95pt,29.3pt" to="135.85pt,523.7pt" o:gfxdata="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" strokecolor="#4472c4 [3204]" strokeweight=".5pt">
                 <v:stroke joinstyle="miter"/>
               </v:line>
             </w:pict>
@@ -5671,18 +5635,185 @@
         <mc:AlternateContent>
           <mc:Choice Requires="wps">
             <w:drawing>
-              <wp:anchor distT="0" distB="0" distL="114300" distR="114300" simplePos="0" relativeHeight="251927552" behindDoc="0" locked="0" layoutInCell="1" allowOverlap="1" wp14:anchorId="03AAD6EC" wp14:editId="4C03DDD2">
+              <wp:anchor distT="0" distB="0" distL="114300" distR="114300" simplePos="0" relativeHeight="251553280" behindDoc="0" locked="0" layoutInCell="0" hidden="0" allowOverlap="1" wp14:anchorId="2194D20F" wp14:editId="654B6010">
+                <wp:simplePos x="0" y="0"/>
+                <wp:positionH relativeFrom="margin">
+                  <wp:posOffset>4934585</wp:posOffset>
+                </wp:positionH>
+                <wp:positionV relativeFrom="paragraph">
+                  <wp:posOffset>115570</wp:posOffset>
+                </wp:positionV>
+                <wp:extent cx="946785" cy="586740"/>
+                <wp:effectExtent l="0" t="0" r="62865" b="22860"/>
+                <wp:wrapNone/>
+                <wp:docPr id="178" name="Rectángulo: esquina doblada 178"/>
+                <wp:cNvGraphicFramePr/>
+                <a:graphic xmlns:a="http://schemas.openxmlformats.org/drawingml/2006/main">
+                  <a:graphicData uri="http://schemas.microsoft.com/office/word/2010/wordprocessingShape">
+                    <wps:wsp>
+                      <wps:cNvSpPr/>
+                      <wps:spPr>
+                        <a:xfrm>
+                          <a:off x="0" y="0"/>
+                          <a:ext cx="946785" cy="586740"/>
+                        </a:xfrm>
+                        <a:prstGeom prst="foldedCorner">
+                          <a:avLst>
+                            <a:gd name="adj" fmla="val 16667"/>
+                          </a:avLst>
+                        </a:prstGeom>
+                        <a:solidFill>
+                          <a:schemeClr val="accent6"/>
+                        </a:solidFill>
+                        <a:ln w="12700" cap="flat" cmpd="sng">
+                          <a:solidFill>
+                            <a:srgbClr val="517E33"/>
+                          </a:solidFill>
+                          <a:prstDash val="solid"/>
+                          <a:miter/>
+                          <a:headEnd type="none" w="med" len="med"/>
+                          <a:tailEnd type="none" w="med" len="med"/>
+                        </a:ln>
+                      </wps:spPr>
+                      <wps:txbx>
+                        <w:txbxContent>
+                          <w:p>
+                            <w:pPr>
+                              <w:spacing w:line="258" w:lineRule="auto"/>
+                              <w:textDirection w:val="btLr"/>
+                            </w:pPr>
+                            <w:r>
+                              <w:t>Exterior</w:t>
+                            </w:r>
+                          </w:p>
+                        </w:txbxContent>
+                      </wps:txbx>
+                      <wps:bodyPr wrap="square" lIns="91425" tIns="45700" rIns="91425" bIns="45700" anchor="ctr" anchorCtr="0">
+                        <a:noAutofit/>
+                      </wps:bodyPr>
+                    </wps:wsp>
+                  </a:graphicData>
+                </a:graphic>
+                <wp14:sizeRelH relativeFrom="margin">
+                  <wp14:pctWidth>0</wp14:pctWidth>
+                </wp14:sizeRelH>
+                <wp14:sizeRelV relativeFrom="margin">
+                  <wp14:pctHeight>0</wp14:pctHeight>
+                </wp14:sizeRelV>
+              </wp:anchor>
+            </w:drawing>
+          </mc:Choice>
+          <mc:Fallback>
+            <w:pict>
+              <v:shape w14:anchorId="2194D20F" id="Rectángulo: esquina doblada 178" o:spid="_x0000_s1079" type="#_x0000_t65" style="position:absolute;margin-left:388.55pt;margin-top:9.1pt;width:74.55pt;height:46.2pt;z-index:251553280;visibility:visible;mso-wrap-style:square;mso-width-percent:0;mso-height-percent:0;mso-wrap-distance-left:9pt;mso-wrap-distance-top:0;mso-wrap-distance-right:9pt;mso-wrap-distance-bottom:0;mso-position-horizontal:absolute;mso-position-horizontal-relative:margin;mso-position-vertical:absolute;mso-position-vertical-relative:text;mso-width-percent:0;mso-height-percent:0;mso-width-relative:margin;mso-height-relative:margin;v-text-anchor:middle" o:gfxdata="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" o:allowincell="f" adj="18000" fillcolor="#70ad47 [3209]" strokecolor="#517e33" strokeweight="1pt">
+                <v:stroke joinstyle="miter"/>
+                <v:textbox inset="2.53958mm,1.2694mm,2.53958mm,1.2694mm">
+                  <w:txbxContent>
+                    <w:p>
+                      <w:pPr>
+                        <w:spacing w:line="258" w:lineRule="auto"/>
+                        <w:textDirection w:val="btLr"/>
+                      </w:pPr>
+                      <w:r>
+                        <w:t>Exterior</w:t>
+                      </w:r>
+                    </w:p>
+                  </w:txbxContent>
+                </v:textbox>
+                <w10:wrap anchorx="margin"/>
+              </v:shape>
+            </w:pict>
+          </mc:Fallback>
+        </mc:AlternateContent>
+      </w:r>
+      <w:r>
+        <w:rPr>
+          <w:noProof/>
+        </w:rPr>
+        <mc:AlternateContent>
+          <mc:Choice Requires="wps">
+            <w:drawing>
+              <wp:anchor distT="0" distB="0" distL="114300" distR="114300" simplePos="0" relativeHeight="251938304" behindDoc="0" locked="0" layoutInCell="1" allowOverlap="1">
                 <wp:simplePos x="0" y="0"/>
                 <wp:positionH relativeFrom="column">
-                  <wp:posOffset>10077355</wp:posOffset>
+                  <wp:posOffset>4895849</wp:posOffset>
                 </wp:positionH>
                 <wp:positionV relativeFrom="paragraph">
-                  <wp:posOffset>5333771</wp:posOffset>
+                  <wp:posOffset>110489</wp:posOffset>
                 </wp:positionV>
-                <wp:extent cx="933855" cy="348385"/>
+                <wp:extent cx="66675" cy="5664835"/>
+                <wp:effectExtent l="0" t="0" r="28575" b="31115"/>
+                <wp:wrapNone/>
+                <wp:docPr id="1" name="Conector recto 1"/>
+                <wp:cNvGraphicFramePr/>
+                <a:graphic xmlns:a="http://schemas.openxmlformats.org/drawingml/2006/main">
+                  <a:graphicData uri="http://schemas.microsoft.com/office/word/2010/wordprocessingShape">
+                    <wps:wsp>
+                      <wps:cNvCnPr/>
+                      <wps:spPr>
+                        <a:xfrm>
+                          <a:off x="0" y="0"/>
+                          <a:ext cx="66675" cy="5664835"/>
+                        </a:xfrm>
+                        <a:prstGeom prst="line">
+                          <a:avLst/>
+                        </a:prstGeom>
+                      </wps:spPr>
+                      <wps:style>
+                        <a:lnRef idx="1">
+                          <a:schemeClr val="accent1"/>
+                        </a:lnRef>
+                        <a:fillRef idx="0">
+                          <a:schemeClr val="accent1"/>
+                        </a:fillRef>
+                        <a:effectRef idx="0">
+                          <a:schemeClr val="accent1"/>
+                        </a:effectRef>
+                        <a:fontRef idx="minor">
+                          <a:schemeClr val="tx1"/>
+                        </a:fontRef>
+                      </wps:style>
+                      <wps:bodyPr/>
+                    </wps:wsp>
+                  </a:graphicData>
+                </a:graphic>
+                <wp14:sizeRelH relativeFrom="margin">
+                  <wp14:pctWidth>0</wp14:pctWidth>
+                </wp14:sizeRelH>
+                <wp14:sizeRelV relativeFrom="margin">
+                  <wp14:pctHeight>0</wp14:pctHeight>
+                </wp14:sizeRelV>
+              </wp:anchor>
+            </w:drawing>
+          </mc:Choice>
+          <mc:Fallback>
+            <w:pict>
+              <v:line w14:anchorId="4AA60F0B" id="Conector recto 1" o:spid="_x0000_s1026" style="position:absolute;z-index:251938304;visibility:visible;mso-wrap-style:square;mso-width-percent:0;mso-height-percent:0;mso-wrap-distance-left:9pt;mso-wrap-distance-top:0;mso-wrap-distance-right:9pt;mso-wrap-distance-bottom:0;mso-position-horizontal:absolute;mso-position-horizontal-relative:text;mso-position-vertical:absolute;mso-position-vertical-relative:text;mso-width-percent:0;mso-height-percent:0;mso-width-relative:margin;mso-height-relative:margin" from="385.5pt,8.7pt" to="390.75pt,454.75pt" o:gfxdata="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" strokecolor="#4472c4 [3204]" strokeweight=".5pt">
+                <v:stroke joinstyle="miter"/>
+              </v:line>
+            </w:pict>
+          </mc:Fallback>
+        </mc:AlternateContent>
+      </w:r>
+      <w:r>
+        <w:rPr>
+          <w:noProof/>
+        </w:rPr>
+        <mc:AlternateContent>
+          <mc:Choice Requires="wps">
+            <w:drawing>
+              <wp:anchor distT="0" distB="0" distL="114300" distR="114300" simplePos="0" relativeHeight="251897344" behindDoc="0" locked="0" layoutInCell="1" allowOverlap="1" wp14:anchorId="1EF38593" wp14:editId="7F581205">
+                <wp:simplePos x="0" y="0"/>
+                <wp:positionH relativeFrom="column">
+                  <wp:posOffset>4960620</wp:posOffset>
+                </wp:positionH>
+                <wp:positionV relativeFrom="paragraph">
+                  <wp:posOffset>3851275</wp:posOffset>
+                </wp:positionV>
+                <wp:extent cx="885217" cy="329184"/>
                 <wp:effectExtent l="0" t="0" r="0" b="0"/>
                 <wp:wrapNone/>
-                <wp:docPr id="229" name="Cuadro de texto 229"/>
+                <wp:docPr id="224" name="Cuadro de texto 224"/>
                 <wp:cNvGraphicFramePr/>
                 <a:graphic xmlns:a="http://schemas.openxmlformats.org/drawingml/2006/main">
                   <a:graphicData uri="http://schemas.microsoft.com/office/word/2010/wordprocessingShape">
@@ -5691,7 +5822,7 @@
                       <wps:spPr>
                         <a:xfrm>
                           <a:off x="0" y="0"/>
-                          <a:ext cx="933855" cy="348385"/>
+                          <a:ext cx="885217" cy="329184"/>
                         </a:xfrm>
                         <a:prstGeom prst="rect">
                           <a:avLst/>
@@ -5725,7 +5856,7 @@
                                 <w:sz w:val="28"/>
                                 <w:szCs w:val="28"/>
                               </w:rPr>
-                              <w:t>10</w:t>
+                              <w:t>6</w:t>
                             </w:r>
                           </w:p>
                         </w:txbxContent>
@@ -5750,11 +5881,11 @@
           </mc:Choice>
           <mc:Fallback>
             <w:pict>
-              <v:shapetype w14:anchorId="03AAD6EC" id="_x0000_t202" coordsize="21600,21600" o:spt="202" path="m,l,21600r21600,l21600,xe">
+              <v:shapetype w14:anchorId="1EF38593" id="_x0000_t202" coordsize="21600,21600" o:spt="202" path="m,l,21600r21600,l21600,xe">
                 <v:stroke joinstyle="miter"/>
                 <v:path gradientshapeok="t" o:connecttype="rect"/>
               </v:shapetype>
-              <v:shape id="Cuadro de texto 229" o:spid="_x0000_s1079" type="#_x0000_t202" style="position:absolute;margin-left:793.5pt;margin-top:420pt;width:73.55pt;height:27.45pt;z-index:251927552;visibility:visible;mso-wrap-style:square;mso-width-percent:0;mso-height-percent:0;mso-wrap-distance-left:9pt;mso-wrap-distance-top:0;mso-wrap-distance-right:9pt;mso-wrap-distance-bottom:0;mso-position-horizontal:absolute;mso-position-horizontal-relative:text;mso-position-vertical:absolute;mso-position-vertical-relative:text;mso-width-percent:0;mso-height-percent:0;mso-width-relative:margin;mso-height-relative:margin;v-text-anchor:top" o:gfxdata="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" filled="f" stroked="f" strokeweight=".5pt">
+              <v:shape id="Cuadro de texto 224" o:spid="_x0000_s1080" type="#_x0000_t202" style="position:absolute;margin-left:390.6pt;margin-top:303.25pt;width:69.7pt;height:25.9pt;z-index:251897344;visibility:visible;mso-wrap-style:square;mso-width-percent:0;mso-height-percent:0;mso-wrap-distance-left:9pt;mso-wrap-distance-top:0;mso-wrap-distance-right:9pt;mso-wrap-distance-bottom:0;mso-position-horizontal:absolute;mso-position-horizontal-relative:text;mso-position-vertical:absolute;mso-position-vertical-relative:text;mso-width-percent:0;mso-height-percent:0;mso-width-relative:margin;mso-height-relative:margin;v-text-anchor:top" o:gfxdata="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" filled="f" stroked="f" strokeweight=".5pt">
                 <v:textbox>
                   <w:txbxContent>
                     <w:p>
@@ -5779,7 +5910,7 @@
                           <w:sz w:val="28"/>
                           <w:szCs w:val="28"/>
                         </w:rPr>
-                        <w:t>10</w:t>
+                        <w:t>6</w:t>
                       </w:r>
                     </w:p>
                   </w:txbxContent>
@@ -5796,58 +5927,93 @@
         <mc:AlternateContent>
           <mc:Choice Requires="wps">
             <w:drawing>
-              <wp:anchor distT="0" distB="0" distL="114300" distR="114300" simplePos="0" relativeHeight="258199552" behindDoc="0" locked="0" layoutInCell="1" allowOverlap="1">
+              <wp:anchor distT="0" distB="0" distL="114300" distR="114300" simplePos="0" relativeHeight="251667968" behindDoc="0" locked="0" layoutInCell="0" hidden="0" allowOverlap="1" wp14:anchorId="3770074A" wp14:editId="5FD4683D">
                 <wp:simplePos x="0" y="0"/>
-                <wp:positionH relativeFrom="column">
-                  <wp:posOffset>11050621</wp:posOffset>
+                <wp:positionH relativeFrom="margin">
+                  <wp:posOffset>4963795</wp:posOffset>
                 </wp:positionH>
                 <wp:positionV relativeFrom="paragraph">
-                  <wp:posOffset>4322256</wp:posOffset>
+                  <wp:posOffset>2960370</wp:posOffset>
                 </wp:positionV>
-                <wp:extent cx="0" cy="1415050"/>
-                <wp:effectExtent l="0" t="0" r="19050" b="33020"/>
+                <wp:extent cx="946785" cy="586740"/>
+                <wp:effectExtent l="0" t="0" r="62865" b="22860"/>
                 <wp:wrapNone/>
-                <wp:docPr id="228" name="Conector recto 228"/>
+                <wp:docPr id="161" name="Rectángulo: esquina doblada 161"/>
                 <wp:cNvGraphicFramePr/>
                 <a:graphic xmlns:a="http://schemas.openxmlformats.org/drawingml/2006/main">
                   <a:graphicData uri="http://schemas.microsoft.com/office/word/2010/wordprocessingShape">
                     <wps:wsp>
-                      <wps:cNvCnPr/>
+                      <wps:cNvSpPr/>
                       <wps:spPr>
                         <a:xfrm>
                           <a:off x="0" y="0"/>
-                          <a:ext cx="0" cy="1415050"/>
+                          <a:ext cx="946785" cy="586740"/>
                         </a:xfrm>
-                        <a:prstGeom prst="line">
-                          <a:avLst/>
+                        <a:prstGeom prst="foldedCorner">
+                          <a:avLst>
+                            <a:gd name="adj" fmla="val 16667"/>
+                          </a:avLst>
                         </a:prstGeom>
+                        <a:solidFill>
+                          <a:schemeClr val="accent5"/>
+                        </a:solidFill>
+                        <a:ln w="12700" cap="flat" cmpd="sng">
+                          <a:solidFill>
+                            <a:srgbClr val="31538F"/>
+                          </a:solidFill>
+                          <a:prstDash val="solid"/>
+                          <a:miter/>
+                          <a:headEnd type="none" w="med" len="med"/>
+                          <a:tailEnd type="none" w="med" len="med"/>
+                        </a:ln>
                       </wps:spPr>
-                      <wps:style>
-                        <a:lnRef idx="1">
-                          <a:schemeClr val="accent1"/>
-                        </a:lnRef>
-                        <a:fillRef idx="0">
-                          <a:schemeClr val="accent1"/>
-                        </a:fillRef>
-                        <a:effectRef idx="0">
-                          <a:schemeClr val="accent1"/>
-                        </a:effectRef>
-                        <a:fontRef idx="minor">
-                          <a:schemeClr val="tx1"/>
-                        </a:fontRef>
-                      </wps:style>
-                      <wps:bodyPr/>
+                      <wps:txbx>
+                        <w:txbxContent>
+                          <w:p>
+                            <w:pPr>
+                              <w:spacing w:line="258" w:lineRule="auto"/>
+                              <w:textDirection w:val="btLr"/>
+                            </w:pPr>
+                            <w:r>
+                              <w:t>Ingreso Biblioteca VB</w:t>
+                            </w:r>
+                          </w:p>
+                        </w:txbxContent>
+                      </wps:txbx>
+                      <wps:bodyPr wrap="square" lIns="91425" tIns="45700" rIns="91425" bIns="45700" anchor="ctr" anchorCtr="0">
+                        <a:noAutofit/>
+                      </wps:bodyPr>
                     </wps:wsp>
                   </a:graphicData>
                 </a:graphic>
+                <wp14:sizeRelH relativeFrom="margin">
+                  <wp14:pctWidth>0</wp14:pctWidth>
+                </wp14:sizeRelH>
+                <wp14:sizeRelV relativeFrom="margin">
+                  <wp14:pctHeight>0</wp14:pctHeight>
+                </wp14:sizeRelV>
               </wp:anchor>
             </w:drawing>
           </mc:Choice>
           <mc:Fallback>
             <w:pict>
-              <v:line w14:anchorId="777AF3FF" id="Conector recto 228" o:spid="_x0000_s1026" style="position:absolute;z-index:258199552;visibility:visible;mso-wrap-style:square;mso-wrap-distance-left:9pt;mso-wrap-distance-top:0;mso-wrap-distance-right:9pt;mso-wrap-distance-bottom:0;mso-position-horizontal:absolute;mso-position-horizontal-relative:text;mso-position-vertical:absolute;mso-position-vertical-relative:text" from="870.15pt,340.35pt" to="870.15pt,451.75pt" o:gfxdata="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" strokecolor="#4472c4 [3204]" strokeweight=".5pt">
+              <v:shape w14:anchorId="3770074A" id="Rectángulo: esquina doblada 161" o:spid="_x0000_s1081" type="#_x0000_t65" style="position:absolute;margin-left:390.85pt;margin-top:233.1pt;width:74.55pt;height:46.2pt;z-index:251667968;visibility:visible;mso-wrap-style:square;mso-width-percent:0;mso-height-percent:0;mso-wrap-distance-left:9pt;mso-wrap-distance-top:0;mso-wrap-distance-right:9pt;mso-wrap-distance-bottom:0;mso-position-horizontal:absolute;mso-position-horizontal-relative:margin;mso-position-vertical:absolute;mso-position-vertical-relative:text;mso-width-percent:0;mso-height-percent:0;mso-width-relative:margin;mso-height-relative:margin;v-text-anchor:middle" o:gfxdata="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" o:allowincell="f" adj="18000" fillcolor="#5b9bd5 [3208]" strokecolor="#31538f" strokeweight="1pt">
                 <v:stroke joinstyle="miter"/>
-              </v:line>
+                <v:textbox inset="2.53958mm,1.2694mm,2.53958mm,1.2694mm">
+                  <w:txbxContent>
+                    <w:p>
+                      <w:pPr>
+                        <w:spacing w:line="258" w:lineRule="auto"/>
+                        <w:textDirection w:val="btLr"/>
+                      </w:pPr>
+                      <w:r>
+                        <w:t>Ingreso Biblioteca VB</w:t>
+                      </w:r>
+                    </w:p>
+                  </w:txbxContent>
+                </v:textbox>
+                <w10:wrap anchorx="margin"/>
+              </v:shape>
             </w:pict>
           </mc:Fallback>
         </mc:AlternateContent>
@@ -5859,7 +6025,332 @@
         <mc:AlternateContent>
           <mc:Choice Requires="wps">
             <w:drawing>
-              <wp:anchor distT="0" distB="0" distL="114300" distR="114300" simplePos="0" relativeHeight="258198528" behindDoc="0" locked="0" layoutInCell="1" allowOverlap="1" wp14:anchorId="1BDDB60D" wp14:editId="239DE073">
+              <wp:anchor distT="0" distB="0" distL="114300" distR="114300" simplePos="0" relativeHeight="251616768" behindDoc="0" locked="0" layoutInCell="0" hidden="0" allowOverlap="1" wp14:anchorId="0FFAA34F" wp14:editId="1D57BE68">
+                <wp:simplePos x="0" y="0"/>
+                <wp:positionH relativeFrom="margin">
+                  <wp:posOffset>4968240</wp:posOffset>
+                </wp:positionH>
+                <wp:positionV relativeFrom="paragraph">
+                  <wp:posOffset>2444115</wp:posOffset>
+                </wp:positionV>
+                <wp:extent cx="946785" cy="586740"/>
+                <wp:effectExtent l="0" t="0" r="62865" b="22860"/>
+                <wp:wrapNone/>
+                <wp:docPr id="173" name="Rectángulo: esquina doblada 173"/>
+                <wp:cNvGraphicFramePr/>
+                <a:graphic xmlns:a="http://schemas.openxmlformats.org/drawingml/2006/main">
+                  <a:graphicData uri="http://schemas.microsoft.com/office/word/2010/wordprocessingShape">
+                    <wps:wsp>
+                      <wps:cNvSpPr/>
+                      <wps:spPr>
+                        <a:xfrm>
+                          <a:off x="0" y="0"/>
+                          <a:ext cx="946785" cy="586740"/>
+                        </a:xfrm>
+                        <a:prstGeom prst="foldedCorner">
+                          <a:avLst>
+                            <a:gd name="adj" fmla="val 16667"/>
+                          </a:avLst>
+                        </a:prstGeom>
+                        <a:solidFill>
+                          <a:schemeClr val="accent5"/>
+                        </a:solidFill>
+                        <a:ln w="12700" cap="flat" cmpd="sng">
+                          <a:solidFill>
+                            <a:srgbClr val="31538F"/>
+                          </a:solidFill>
+                          <a:prstDash val="solid"/>
+                          <a:miter/>
+                          <a:headEnd type="none" w="med" len="med"/>
+                          <a:tailEnd type="none" w="med" len="med"/>
+                        </a:ln>
+                      </wps:spPr>
+                      <wps:txbx>
+                        <w:txbxContent>
+                          <w:p>
+                            <w:pPr>
+                              <w:spacing w:line="258" w:lineRule="auto"/>
+                              <w:textDirection w:val="btLr"/>
+                            </w:pPr>
+                            <w:r>
+                              <w:t>Ingreso otra universidad</w:t>
+                            </w:r>
+                          </w:p>
+                        </w:txbxContent>
+                      </wps:txbx>
+                      <wps:bodyPr wrap="square" lIns="91425" tIns="45700" rIns="91425" bIns="45700" anchor="ctr" anchorCtr="0">
+                        <a:noAutofit/>
+                      </wps:bodyPr>
+                    </wps:wsp>
+                  </a:graphicData>
+                </a:graphic>
+                <wp14:sizeRelH relativeFrom="margin">
+                  <wp14:pctWidth>0</wp14:pctWidth>
+                </wp14:sizeRelH>
+                <wp14:sizeRelV relativeFrom="margin">
+                  <wp14:pctHeight>0</wp14:pctHeight>
+                </wp14:sizeRelV>
+              </wp:anchor>
+            </w:drawing>
+          </mc:Choice>
+          <mc:Fallback>
+            <w:pict>
+              <v:shape w14:anchorId="0FFAA34F" id="Rectángulo: esquina doblada 173" o:spid="_x0000_s1082" type="#_x0000_t65" style="position:absolute;margin-left:391.2pt;margin-top:192.45pt;width:74.55pt;height:46.2pt;z-index:251616768;visibility:visible;mso-wrap-style:square;mso-width-percent:0;mso-height-percent:0;mso-wrap-distance-left:9pt;mso-wrap-distance-top:0;mso-wrap-distance-right:9pt;mso-wrap-distance-bottom:0;mso-position-horizontal:absolute;mso-position-horizontal-relative:margin;mso-position-vertical:absolute;mso-position-vertical-relative:text;mso-width-percent:0;mso-height-percent:0;mso-width-relative:margin;mso-height-relative:margin;v-text-anchor:middle" o:gfxdata="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" o:allowincell="f" adj="18000" fillcolor="#5b9bd5 [3208]" strokecolor="#31538f" strokeweight="1pt">
+                <v:stroke joinstyle="miter"/>
+                <v:textbox inset="2.53958mm,1.2694mm,2.53958mm,1.2694mm">
+                  <w:txbxContent>
+                    <w:p>
+                      <w:pPr>
+                        <w:spacing w:line="258" w:lineRule="auto"/>
+                        <w:textDirection w:val="btLr"/>
+                      </w:pPr>
+                      <w:r>
+                        <w:t>Ingreso otra universidad</w:t>
+                      </w:r>
+                    </w:p>
+                  </w:txbxContent>
+                </v:textbox>
+                <w10:wrap anchorx="margin"/>
+              </v:shape>
+            </w:pict>
+          </mc:Fallback>
+        </mc:AlternateContent>
+      </w:r>
+      <w:r>
+        <w:rPr>
+          <w:noProof/>
+        </w:rPr>
+        <mc:AlternateContent>
+          <mc:Choice Requires="wps">
+            <w:drawing>
+              <wp:anchor distT="0" distB="0" distL="114300" distR="114300" simplePos="0" relativeHeight="251596288" behindDoc="0" locked="0" layoutInCell="0" hidden="0" allowOverlap="1" wp14:anchorId="57FA8533" wp14:editId="40D4E326">
+                <wp:simplePos x="0" y="0"/>
+                <wp:positionH relativeFrom="margin">
+                  <wp:posOffset>4952365</wp:posOffset>
+                </wp:positionH>
+                <wp:positionV relativeFrom="paragraph">
+                  <wp:posOffset>1995170</wp:posOffset>
+                </wp:positionV>
+                <wp:extent cx="946785" cy="586740"/>
+                <wp:effectExtent l="0" t="0" r="62865" b="22860"/>
+                <wp:wrapNone/>
+                <wp:docPr id="168" name="Rectángulo: esquina doblada 168"/>
+                <wp:cNvGraphicFramePr/>
+                <a:graphic xmlns:a="http://schemas.openxmlformats.org/drawingml/2006/main">
+                  <a:graphicData uri="http://schemas.microsoft.com/office/word/2010/wordprocessingShape">
+                    <wps:wsp>
+                      <wps:cNvSpPr/>
+                      <wps:spPr>
+                        <a:xfrm>
+                          <a:off x="0" y="0"/>
+                          <a:ext cx="946785" cy="586740"/>
+                        </a:xfrm>
+                        <a:prstGeom prst="foldedCorner">
+                          <a:avLst>
+                            <a:gd name="adj" fmla="val 16667"/>
+                          </a:avLst>
+                        </a:prstGeom>
+                        <a:solidFill>
+                          <a:schemeClr val="accent5"/>
+                        </a:solidFill>
+                        <a:ln w="12700" cap="flat" cmpd="sng">
+                          <a:solidFill>
+                            <a:srgbClr val="31538F"/>
+                          </a:solidFill>
+                          <a:prstDash val="solid"/>
+                          <a:miter/>
+                          <a:headEnd type="none" w="med" len="med"/>
+                          <a:tailEnd type="none" w="med" len="med"/>
+                        </a:ln>
+                      </wps:spPr>
+                      <wps:txbx>
+                        <w:txbxContent>
+                          <w:p>
+                            <w:pPr>
+                              <w:spacing w:line="258" w:lineRule="auto"/>
+                              <w:textDirection w:val="btLr"/>
+                            </w:pPr>
+                            <w:r>
+                              <w:t>Vías</w:t>
+                            </w:r>
+                            <w:r>
+                              <w:t>, calles y casas</w:t>
+                            </w:r>
+                          </w:p>
+                        </w:txbxContent>
+                      </wps:txbx>
+                      <wps:bodyPr wrap="square" lIns="91425" tIns="45700" rIns="91425" bIns="45700" anchor="ctr" anchorCtr="0">
+                        <a:noAutofit/>
+                      </wps:bodyPr>
+                    </wps:wsp>
+                  </a:graphicData>
+                </a:graphic>
+                <wp14:sizeRelH relativeFrom="margin">
+                  <wp14:pctWidth>0</wp14:pctWidth>
+                </wp14:sizeRelH>
+                <wp14:sizeRelV relativeFrom="margin">
+                  <wp14:pctHeight>0</wp14:pctHeight>
+                </wp14:sizeRelV>
+              </wp:anchor>
+            </w:drawing>
+          </mc:Choice>
+          <mc:Fallback>
+            <w:pict>
+              <v:shape w14:anchorId="57FA8533" id="Rectángulo: esquina doblada 168" o:spid="_x0000_s1083" type="#_x0000_t65" style="position:absolute;margin-left:389.95pt;margin-top:157.1pt;width:74.55pt;height:46.2pt;z-index:251596288;visibility:visible;mso-wrap-style:square;mso-width-percent:0;mso-height-percent:0;mso-wrap-distance-left:9pt;mso-wrap-distance-top:0;mso-wrap-distance-right:9pt;mso-wrap-distance-bottom:0;mso-position-horizontal:absolute;mso-position-horizontal-relative:margin;mso-position-vertical:absolute;mso-position-vertical-relative:text;mso-width-percent:0;mso-height-percent:0;mso-width-relative:margin;mso-height-relative:margin;v-text-anchor:middle" o:gfxdata="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" o:allowincell="f" adj="18000" fillcolor="#5b9bd5 [3208]" strokecolor="#31538f" strokeweight="1pt">
+                <v:stroke joinstyle="miter"/>
+                <v:textbox inset="2.53958mm,1.2694mm,2.53958mm,1.2694mm">
+                  <w:txbxContent>
+                    <w:p>
+                      <w:pPr>
+                        <w:spacing w:line="258" w:lineRule="auto"/>
+                        <w:textDirection w:val="btLr"/>
+                      </w:pPr>
+                      <w:r>
+                        <w:t>Vías</w:t>
+                      </w:r>
+                      <w:r>
+                        <w:t>, calles y casas</w:t>
+                      </w:r>
+                    </w:p>
+                  </w:txbxContent>
+                </v:textbox>
+                <w10:wrap anchorx="margin"/>
+              </v:shape>
+            </w:pict>
+          </mc:Fallback>
+        </mc:AlternateContent>
+      </w:r>
+      <w:r>
+        <w:rPr>
+          <w:noProof/>
+        </w:rPr>
+        <mc:AlternateContent>
+          <mc:Choice Requires="wps">
+            <w:drawing>
+              <wp:anchor distT="0" distB="0" distL="114300" distR="114300" simplePos="0" relativeHeight="251864576" behindDoc="0" locked="0" layoutInCell="1" allowOverlap="1" wp14:anchorId="6BEDE094" wp14:editId="1FCD7AA4">
+                <wp:simplePos x="0" y="0"/>
+                <wp:positionH relativeFrom="column">
+                  <wp:posOffset>3883660</wp:posOffset>
+                </wp:positionH>
+                <wp:positionV relativeFrom="paragraph">
+                  <wp:posOffset>3968750</wp:posOffset>
+                </wp:positionV>
+                <wp:extent cx="792480" cy="328930"/>
+                <wp:effectExtent l="0" t="0" r="0" b="0"/>
+                <wp:wrapNone/>
+                <wp:docPr id="218" name="Cuadro de texto 218"/>
+                <wp:cNvGraphicFramePr/>
+                <a:graphic xmlns:a="http://schemas.openxmlformats.org/drawingml/2006/main">
+                  <a:graphicData uri="http://schemas.microsoft.com/office/word/2010/wordprocessingShape">
+                    <wps:wsp>
+                      <wps:cNvSpPr txBox="1"/>
+                      <wps:spPr>
+                        <a:xfrm>
+                          <a:off x="0" y="0"/>
+                          <a:ext cx="792480" cy="328930"/>
+                        </a:xfrm>
+                        <a:prstGeom prst="rect">
+                          <a:avLst/>
+                        </a:prstGeom>
+                        <a:noFill/>
+                        <a:ln w="6350">
+                          <a:noFill/>
+                        </a:ln>
+                      </wps:spPr>
+                      <wps:txbx>
+                        <w:txbxContent>
+                          <w:p>
+                            <w:pPr>
+                              <w:rPr>
+                                <w:b/>
+                                <w:sz w:val="28"/>
+                                <w:szCs w:val="28"/>
+                              </w:rPr>
+                            </w:pPr>
+                            <w:r>
+                              <w:rPr>
+                                <w:b/>
+                                <w:sz w:val="28"/>
+                                <w:szCs w:val="28"/>
+                              </w:rPr>
+                              <w:t xml:space="preserve">Sprint </w:t>
+                            </w:r>
+                            <w:r>
+                              <w:rPr>
+                                <w:b/>
+                                <w:sz w:val="28"/>
+                                <w:szCs w:val="28"/>
+                              </w:rPr>
+                              <w:t>4</w:t>
+                            </w:r>
+                          </w:p>
+                        </w:txbxContent>
+                      </wps:txbx>
+                      <wps:bodyPr rot="0" spcFirstLastPara="0" vertOverflow="overflow" horzOverflow="overflow" vert="horz" wrap="square" lIns="91440" tIns="45720" rIns="91440" bIns="45720" numCol="1" spcCol="0" rtlCol="0" fromWordArt="0" anchor="t" anchorCtr="0" forceAA="0" compatLnSpc="1">
+                        <a:prstTxWarp prst="textNoShape">
+                          <a:avLst/>
+                        </a:prstTxWarp>
+                        <a:noAutofit/>
+                      </wps:bodyPr>
+                    </wps:wsp>
+                  </a:graphicData>
+                </a:graphic>
+                <wp14:sizeRelH relativeFrom="margin">
+                  <wp14:pctWidth>0</wp14:pctWidth>
+                </wp14:sizeRelH>
+                <wp14:sizeRelV relativeFrom="margin">
+                  <wp14:pctHeight>0</wp14:pctHeight>
+                </wp14:sizeRelV>
+              </wp:anchor>
+            </w:drawing>
+          </mc:Choice>
+          <mc:Fallback>
+            <w:pict>
+              <v:shape w14:anchorId="6BEDE094" id="Cuadro de texto 218" o:spid="_x0000_s1084" type="#_x0000_t202" style="position:absolute;margin-left:305.8pt;margin-top:312.5pt;width:62.4pt;height:25.9pt;z-index:251864576;visibility:visible;mso-wrap-style:square;mso-width-percent:0;mso-height-percent:0;mso-wrap-distance-left:9pt;mso-wrap-distance-top:0;mso-wrap-distance-right:9pt;mso-wrap-distance-bottom:0;mso-position-horizontal:absolute;mso-position-horizontal-relative:text;mso-position-vertical:absolute;mso-position-vertical-relative:text;mso-width-percent:0;mso-height-percent:0;mso-width-relative:margin;mso-height-relative:margin;v-text-anchor:top" o:gfxdata="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" filled="f" stroked="f" strokeweight=".5pt">
+                <v:textbox>
+                  <w:txbxContent>
+                    <w:p>
+                      <w:pPr>
+                        <w:rPr>
+                          <w:b/>
+                          <w:sz w:val="28"/>
+                          <w:szCs w:val="28"/>
+                        </w:rPr>
+                      </w:pPr>
+                      <w:r>
+                        <w:rPr>
+                          <w:b/>
+                          <w:sz w:val="28"/>
+                          <w:szCs w:val="28"/>
+                        </w:rPr>
+                        <w:t xml:space="preserve">Sprint </w:t>
+                      </w:r>
+                      <w:r>
+                        <w:rPr>
+                          <w:b/>
+                          <w:sz w:val="28"/>
+                          <w:szCs w:val="28"/>
+                        </w:rPr>
+                        <w:t>4</w:t>
+                      </w:r>
+                    </w:p>
+                  </w:txbxContent>
+                </v:textbox>
+              </v:shape>
+            </w:pict>
+          </mc:Fallback>
+        </mc:AlternateContent>
+      </w:r>
+      <w:bookmarkStart w:id="2" w:name="_GoBack"/>
+      <w:bookmarkEnd w:id="2"/>
+      <w:r>
+        <w:rPr>
+          <w:noProof/>
+        </w:rPr>
+        <mc:AlternateContent>
+          <mc:Choice Requires="wps">
+            <w:drawing>
+              <wp:anchor distT="0" distB="0" distL="114300" distR="114300" simplePos="0" relativeHeight="251921920" behindDoc="0" locked="0" layoutInCell="1" allowOverlap="1" wp14:anchorId="1BDDB60D" wp14:editId="239DE073">
                 <wp:simplePos x="0" y="0"/>
                 <wp:positionH relativeFrom="column">
                   <wp:posOffset>11102921</wp:posOffset>
@@ -5938,7 +6429,7 @@
           </mc:Choice>
           <mc:Fallback>
             <w:pict>
-              <v:shape w14:anchorId="1BDDB60D" id="Cuadro de texto 227" o:spid="_x0000_s1080" type="#_x0000_t202" style="position:absolute;margin-left:874.25pt;margin-top:401.5pt;width:62.4pt;height:25.9pt;z-index:258198528;visibility:visible;mso-wrap-style:square;mso-width-percent:0;mso-height-percent:0;mso-wrap-distance-left:9pt;mso-wrap-distance-top:0;mso-wrap-distance-right:9pt;mso-wrap-distance-bottom:0;mso-position-horizontal:absolute;mso-position-horizontal-relative:text;mso-position-vertical:absolute;mso-position-vertical-relative:text;mso-width-percent:0;mso-height-percent:0;mso-width-relative:margin;mso-height-relative:margin;v-text-anchor:top" o:gfxdata="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" filled="f" stroked="f" strokeweight=".5pt">
+              <v:shape w14:anchorId="1BDDB60D" id="Cuadro de texto 227" o:spid="_x0000_s1085" type="#_x0000_t202" style="position:absolute;margin-left:874.25pt;margin-top:401.5pt;width:62.4pt;height:25.9pt;z-index:251921920;visibility:visible;mso-wrap-style:square;mso-width-percent:0;mso-height-percent:0;mso-wrap-distance-left:9pt;mso-wrap-distance-top:0;mso-wrap-distance-right:9pt;mso-wrap-distance-bottom:0;mso-position-horizontal:absolute;mso-position-horizontal-relative:text;mso-position-vertical:absolute;mso-position-vertical-relative:text;mso-width-percent:0;mso-height-percent:0;mso-width-relative:margin;mso-height-relative:margin;v-text-anchor:top" o:gfxdata="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" filled="f" stroked="f" strokeweight=".5pt">
                 <v:textbox>
                   <w:txbxContent>
                     <w:p>
@@ -5980,7 +6471,7 @@
         <mc:AlternateContent>
           <mc:Choice Requires="wps">
             <w:drawing>
-              <wp:anchor distT="0" distB="0" distL="114300" distR="114300" simplePos="0" relativeHeight="258197504" behindDoc="0" locked="0" layoutInCell="1" allowOverlap="1" wp14:anchorId="1EF38593" wp14:editId="7F581205">
+              <wp:anchor distT="0" distB="0" distL="114300" distR="114300" simplePos="0" relativeHeight="251909632" behindDoc="0" locked="0" layoutInCell="1" allowOverlap="1" wp14:anchorId="1EF38593" wp14:editId="7F581205">
                 <wp:simplePos x="0" y="0"/>
                 <wp:positionH relativeFrom="column">
                   <wp:posOffset>8063744</wp:posOffset>
@@ -6059,7 +6550,7 @@
           </mc:Choice>
           <mc:Fallback>
             <w:pict>
-              <v:shape w14:anchorId="1EF38593" id="Cuadro de texto 225" o:spid="_x0000_s1081" type="#_x0000_t202" style="position:absolute;margin-left:634.95pt;margin-top:350.25pt;width:62.4pt;height:25.9pt;z-index:258197504;visibility:visible;mso-wrap-style:square;mso-width-percent:0;mso-height-percent:0;mso-wrap-distance-left:9pt;mso-wrap-distance-top:0;mso-wrap-distance-right:9pt;mso-wrap-distance-bottom:0;mso-position-horizontal:absolute;mso-position-horizontal-relative:text;mso-position-vertical:absolute;mso-position-vertical-relative:text;mso-width-percent:0;mso-height-percent:0;mso-width-relative:margin;mso-height-relative:margin;v-text-anchor:top" o:gfxdata="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" filled="f" stroked="f" strokeweight=".5pt">
+              <v:shape w14:anchorId="1EF38593" id="Cuadro de texto 225" o:spid="_x0000_s1086" type="#_x0000_t202" style="position:absolute;margin-left:634.95pt;margin-top:350.25pt;width:62.4pt;height:25.9pt;z-index:251909632;visibility:visible;mso-wrap-style:square;mso-width-percent:0;mso-height-percent:0;mso-wrap-distance-left:9pt;mso-wrap-distance-top:0;mso-wrap-distance-right:9pt;mso-wrap-distance-bottom:0;mso-position-horizontal:absolute;mso-position-horizontal-relative:text;mso-position-vertical:absolute;mso-position-vertical-relative:text;mso-width-percent:0;mso-height-percent:0;mso-width-relative:margin;mso-height-relative:margin;v-text-anchor:top" o:gfxdata="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" filled="f" stroked="f" strokeweight=".5pt">
                 <v:textbox>
                   <w:txbxContent>
                     <w:p>
@@ -6101,128 +6592,7 @@
         <mc:AlternateContent>
           <mc:Choice Requires="wps">
             <w:drawing>
-              <wp:anchor distT="0" distB="0" distL="114300" distR="114300" simplePos="0" relativeHeight="258196480" behindDoc="0" locked="0" layoutInCell="1" allowOverlap="1" wp14:anchorId="1EF38593" wp14:editId="7F581205">
-                <wp:simplePos x="0" y="0"/>
-                <wp:positionH relativeFrom="column">
-                  <wp:posOffset>4046705</wp:posOffset>
-                </wp:positionH>
-                <wp:positionV relativeFrom="paragraph">
-                  <wp:posOffset>5509030</wp:posOffset>
-                </wp:positionV>
-                <wp:extent cx="885217" cy="329184"/>
-                <wp:effectExtent l="0" t="0" r="0" b="0"/>
-                <wp:wrapNone/>
-                <wp:docPr id="224" name="Cuadro de texto 224"/>
-                <wp:cNvGraphicFramePr/>
-                <a:graphic xmlns:a="http://schemas.openxmlformats.org/drawingml/2006/main">
-                  <a:graphicData uri="http://schemas.microsoft.com/office/word/2010/wordprocessingShape">
-                    <wps:wsp>
-                      <wps:cNvSpPr txBox="1"/>
-                      <wps:spPr>
-                        <a:xfrm>
-                          <a:off x="0" y="0"/>
-                          <a:ext cx="885217" cy="329184"/>
-                        </a:xfrm>
-                        <a:prstGeom prst="rect">
-                          <a:avLst/>
-                        </a:prstGeom>
-                        <a:noFill/>
-                        <a:ln w="6350">
-                          <a:noFill/>
-                        </a:ln>
-                      </wps:spPr>
-                      <wps:txbx>
-                        <w:txbxContent>
-                          <w:p>
-                            <w:pPr>
-                              <w:rPr>
-                                <w:b/>
-                                <w:sz w:val="28"/>
-                                <w:szCs w:val="28"/>
-                              </w:rPr>
-                            </w:pPr>
-                            <w:r>
-                              <w:rPr>
-                                <w:b/>
-                                <w:sz w:val="28"/>
-                                <w:szCs w:val="28"/>
-                              </w:rPr>
-                              <w:t xml:space="preserve">Sprint </w:t>
-                            </w:r>
-                            <w:r>
-                              <w:rPr>
-                                <w:b/>
-                                <w:sz w:val="28"/>
-                                <w:szCs w:val="28"/>
-                              </w:rPr>
-                              <w:t>9</w:t>
-                            </w:r>
-                          </w:p>
-                        </w:txbxContent>
-                      </wps:txbx>
-                      <wps:bodyPr rot="0" spcFirstLastPara="0" vertOverflow="overflow" horzOverflow="overflow" vert="horz" wrap="square" lIns="91440" tIns="45720" rIns="91440" bIns="45720" numCol="1" spcCol="0" rtlCol="0" fromWordArt="0" anchor="t" anchorCtr="0" forceAA="0" compatLnSpc="1">
-                        <a:prstTxWarp prst="textNoShape">
-                          <a:avLst/>
-                        </a:prstTxWarp>
-                        <a:noAutofit/>
-                      </wps:bodyPr>
-                    </wps:wsp>
-                  </a:graphicData>
-                </a:graphic>
-                <wp14:sizeRelH relativeFrom="margin">
-                  <wp14:pctWidth>0</wp14:pctWidth>
-                </wp14:sizeRelH>
-                <wp14:sizeRelV relativeFrom="margin">
-                  <wp14:pctHeight>0</wp14:pctHeight>
-                </wp14:sizeRelV>
-              </wp:anchor>
-            </w:drawing>
-          </mc:Choice>
-          <mc:Fallback>
-            <w:pict>
-              <v:shape w14:anchorId="1EF38593" id="Cuadro de texto 224" o:spid="_x0000_s1082" type="#_x0000_t202" style="position:absolute;margin-left:318.65pt;margin-top:433.8pt;width:69.7pt;height:25.9pt;z-index:258196480;visibility:visible;mso-wrap-style:square;mso-width-percent:0;mso-height-percent:0;mso-wrap-distance-left:9pt;mso-wrap-distance-top:0;mso-wrap-distance-right:9pt;mso-wrap-distance-bottom:0;mso-position-horizontal:absolute;mso-position-horizontal-relative:text;mso-position-vertical:absolute;mso-position-vertical-relative:text;mso-width-percent:0;mso-height-percent:0;mso-width-relative:margin;mso-height-relative:margin;v-text-anchor:top" o:gfxdata="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" filled="f" stroked="f" strokeweight=".5pt">
-                <v:textbox>
-                  <w:txbxContent>
-                    <w:p>
-                      <w:pPr>
-                        <w:rPr>
-                          <w:b/>
-                          <w:sz w:val="28"/>
-                          <w:szCs w:val="28"/>
-                        </w:rPr>
-                      </w:pPr>
-                      <w:r>
-                        <w:rPr>
-                          <w:b/>
-                          <w:sz w:val="28"/>
-                          <w:szCs w:val="28"/>
-                        </w:rPr>
-                        <w:t xml:space="preserve">Sprint </w:t>
-                      </w:r>
-                      <w:r>
-                        <w:rPr>
-                          <w:b/>
-                          <w:sz w:val="28"/>
-                          <w:szCs w:val="28"/>
-                        </w:rPr>
-                        <w:t>9</w:t>
-                      </w:r>
-                    </w:p>
-                  </w:txbxContent>
-                </v:textbox>
-              </v:shape>
-            </w:pict>
-          </mc:Fallback>
-        </mc:AlternateContent>
-      </w:r>
-      <w:r>
-        <w:rPr>
-          <w:noProof/>
-        </w:rPr>
-        <mc:AlternateContent>
-          <mc:Choice Requires="wps">
-            <w:drawing>
-              <wp:anchor distT="0" distB="0" distL="114300" distR="114300" simplePos="0" relativeHeight="258195456" behindDoc="0" locked="0" layoutInCell="1" allowOverlap="1" wp14:anchorId="5FA740BA" wp14:editId="2E6B022D">
+              <wp:anchor distT="0" distB="0" distL="114300" distR="114300" simplePos="0" relativeHeight="251885056" behindDoc="0" locked="0" layoutInCell="1" allowOverlap="1" wp14:anchorId="5FA740BA" wp14:editId="2E6B022D">
                 <wp:simplePos x="0" y="0"/>
                 <wp:positionH relativeFrom="column">
                   <wp:posOffset>1940803</wp:posOffset>
@@ -6301,7 +6671,7 @@
           </mc:Choice>
           <mc:Fallback>
             <w:pict>
-              <v:shape w14:anchorId="5FA740BA" id="Cuadro de texto 223" o:spid="_x0000_s1083" type="#_x0000_t202" style="position:absolute;margin-left:152.8pt;margin-top:309.6pt;width:62.4pt;height:25.9pt;z-index:258195456;visibility:visible;mso-wrap-style:square;mso-width-percent:0;mso-height-percent:0;mso-wrap-distance-left:9pt;mso-wrap-distance-top:0;mso-wrap-distance-right:9pt;mso-wrap-distance-bottom:0;mso-position-horizontal:absolute;mso-position-horizontal-relative:text;mso-position-vertical:absolute;mso-position-vertical-relative:text;mso-width-percent:0;mso-height-percent:0;mso-width-relative:margin;mso-height-relative:margin;v-text-anchor:top" o:gfxdata="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" filled="f" stroked="f" strokeweight=".5pt">
+              <v:shape w14:anchorId="5FA740BA" id="Cuadro de texto 223" o:spid="_x0000_s1087" type="#_x0000_t202" style="position:absolute;margin-left:152.8pt;margin-top:309.6pt;width:62.4pt;height:25.9pt;z-index:251885056;visibility:visible;mso-wrap-style:square;mso-width-percent:0;mso-height-percent:0;mso-wrap-distance-left:9pt;mso-wrap-distance-top:0;mso-wrap-distance-right:9pt;mso-wrap-distance-bottom:0;mso-position-horizontal:absolute;mso-position-horizontal-relative:text;mso-position-vertical:absolute;mso-position-vertical-relative:text;mso-width-percent:0;mso-height-percent:0;mso-width-relative:margin;mso-height-relative:margin;v-text-anchor:top" o:gfxdata="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" filled="f" stroked="f" strokeweight=".5pt">
                 <v:textbox>
                   <w:txbxContent>
                     <w:p>
@@ -6343,7 +6713,7 @@
         <mc:AlternateContent>
           <mc:Choice Requires="wps">
             <w:drawing>
-              <wp:anchor distT="0" distB="0" distL="114300" distR="114300" simplePos="0" relativeHeight="256132096" behindDoc="0" locked="0" layoutInCell="0" hidden="0" allowOverlap="1" wp14:anchorId="1716D17F" wp14:editId="616FAC5B">
+              <wp:anchor distT="0" distB="0" distL="114300" distR="114300" simplePos="0" relativeHeight="251647488" behindDoc="0" locked="0" layoutInCell="0" hidden="0" allowOverlap="1" wp14:anchorId="1716D17F" wp14:editId="616FAC5B">
                 <wp:simplePos x="0" y="0"/>
                 <wp:positionH relativeFrom="margin">
                   <wp:posOffset>2791689</wp:posOffset>
@@ -6413,7 +6783,7 @@
           </mc:Choice>
           <mc:Fallback>
             <w:pict>
-              <v:shape w14:anchorId="1716D17F" id="Rectángulo: esquina doblada 164" o:spid="_x0000_s1084" type="#_x0000_t65" style="position:absolute;margin-left:219.8pt;margin-top:311.2pt;width:74.55pt;height:25.15pt;z-index:256132096;visibility:visible;mso-wrap-style:square;mso-width-percent:0;mso-height-percent:0;mso-wrap-distance-left:9pt;mso-wrap-distance-top:0;mso-wrap-distance-right:9pt;mso-wrap-distance-bottom:0;mso-position-horizontal:absolute;mso-position-horizontal-relative:margin;mso-position-vertical:absolute;mso-position-vertical-relative:text;mso-width-percent:0;mso-height-percent:0;mso-width-relative:margin;mso-height-relative:margin;v-text-anchor:middle" o:gfxdata="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" o:allowincell="f" adj="18000" fillcolor="#5b9bd5 [3208]" strokecolor="#31538f" strokeweight="1pt">
+              <v:shape w14:anchorId="1716D17F" id="Rectángulo: esquina doblada 164" o:spid="_x0000_s1088" type="#_x0000_t65" style="position:absolute;margin-left:219.8pt;margin-top:311.2pt;width:74.55pt;height:25.15pt;z-index:251647488;visibility:visible;mso-wrap-style:square;mso-width-percent:0;mso-height-percent:0;mso-wrap-distance-left:9pt;mso-wrap-distance-top:0;mso-wrap-distance-right:9pt;mso-wrap-distance-bottom:0;mso-position-horizontal:absolute;mso-position-horizontal-relative:margin;mso-position-vertical:absolute;mso-position-vertical-relative:text;mso-width-percent:0;mso-height-percent:0;mso-width-relative:margin;mso-height-relative:margin;v-text-anchor:middle" o:gfxdata="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" o:allowincell="f" adj="18000" fillcolor="#5b9bd5 [3208]" strokecolor="#31538f" strokeweight="1pt">
                 <v:stroke joinstyle="miter"/>
                 <v:textbox inset="2.53958mm,1.2694mm,2.53958mm,1.2694mm">
                   <w:txbxContent>
@@ -6441,7 +6811,7 @@
         <mc:AlternateContent>
           <mc:Choice Requires="wps">
             <w:drawing>
-              <wp:anchor distT="0" distB="0" distL="114300" distR="114300" simplePos="0" relativeHeight="255948800" behindDoc="0" locked="0" layoutInCell="0" hidden="0" allowOverlap="1" wp14:anchorId="7364D8CD" wp14:editId="7EDE3252">
+              <wp:anchor distT="0" distB="0" distL="114300" distR="114300" simplePos="0" relativeHeight="251637248" behindDoc="0" locked="0" layoutInCell="0" hidden="0" allowOverlap="1" wp14:anchorId="7364D8CD" wp14:editId="7EDE3252">
                 <wp:simplePos x="0" y="0"/>
                 <wp:positionH relativeFrom="margin">
                   <wp:posOffset>2806294</wp:posOffset>
@@ -6511,7 +6881,7 @@
           </mc:Choice>
           <mc:Fallback>
             <w:pict>
-              <v:shape w14:anchorId="7364D8CD" id="Rectángulo: esquina doblada 166" o:spid="_x0000_s1085" type="#_x0000_t65" style="position:absolute;margin-left:220.95pt;margin-top:276.25pt;width:74.55pt;height:46.2pt;z-index:255948800;visibility:visible;mso-wrap-style:square;mso-width-percent:0;mso-height-percent:0;mso-wrap-distance-left:9pt;mso-wrap-distance-top:0;mso-wrap-distance-right:9pt;mso-wrap-distance-bottom:0;mso-position-horizontal:absolute;mso-position-horizontal-relative:margin;mso-position-vertical:absolute;mso-position-vertical-relative:text;mso-width-percent:0;mso-height-percent:0;mso-width-relative:margin;mso-height-relative:margin;v-text-anchor:middle" o:gfxdata="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" o:allowincell="f" adj="18000" fillcolor="#5b9bd5 [3208]" strokecolor="#31538f" strokeweight="1pt">
+              <v:shape w14:anchorId="7364D8CD" id="Rectángulo: esquina doblada 166" o:spid="_x0000_s1089" type="#_x0000_t65" style="position:absolute;margin-left:220.95pt;margin-top:276.25pt;width:74.55pt;height:46.2pt;z-index:251637248;visibility:visible;mso-wrap-style:square;mso-width-percent:0;mso-height-percent:0;mso-wrap-distance-left:9pt;mso-wrap-distance-top:0;mso-wrap-distance-right:9pt;mso-wrap-distance-bottom:0;mso-position-horizontal:absolute;mso-position-horizontal-relative:margin;mso-position-vertical:absolute;mso-position-vertical-relative:text;mso-width-percent:0;mso-height-percent:0;mso-width-relative:margin;mso-height-relative:margin;v-text-anchor:middle" o:gfxdata="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" o:allowincell="f" adj="18000" fillcolor="#5b9bd5 [3208]" strokecolor="#31538f" strokeweight="1pt">
                 <v:stroke joinstyle="miter"/>
                 <v:textbox inset="2.53958mm,1.2694mm,2.53958mm,1.2694mm">
                   <w:txbxContent>
@@ -6539,7 +6909,7 @@
         <mc:AlternateContent>
           <mc:Choice Requires="wps">
             <w:drawing>
-              <wp:anchor distT="0" distB="0" distL="114300" distR="114300" simplePos="0" relativeHeight="258138112" behindDoc="0" locked="0" layoutInCell="1" allowOverlap="1" wp14:anchorId="1E3CEE9A" wp14:editId="229A59F9">
+              <wp:anchor distT="0" distB="0" distL="114300" distR="114300" simplePos="0" relativeHeight="251835904" behindDoc="0" locked="0" layoutInCell="1" allowOverlap="1" wp14:anchorId="1E3CEE9A" wp14:editId="229A59F9">
                 <wp:simplePos x="0" y="0"/>
                 <wp:positionH relativeFrom="column">
                   <wp:posOffset>1894867</wp:posOffset>
@@ -6618,7 +6988,7 @@
           </mc:Choice>
           <mc:Fallback>
             <w:pict>
-              <v:shape w14:anchorId="1E3CEE9A" id="Cuadro de texto 214" o:spid="_x0000_s1086" type="#_x0000_t202" style="position:absolute;margin-left:149.2pt;margin-top:218.15pt;width:62.4pt;height:25.9pt;z-index:258138112;visibility:visible;mso-wrap-style:square;mso-width-percent:0;mso-height-percent:0;mso-wrap-distance-left:9pt;mso-wrap-distance-top:0;mso-wrap-distance-right:9pt;mso-wrap-distance-bottom:0;mso-position-horizontal:absolute;mso-position-horizontal-relative:text;mso-position-vertical:absolute;mso-position-vertical-relative:text;mso-width-percent:0;mso-height-percent:0;mso-width-relative:margin;mso-height-relative:margin;v-text-anchor:top" o:gfxdata="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" filled="f" stroked="f" strokeweight=".5pt">
+              <v:shape w14:anchorId="1E3CEE9A" id="Cuadro de texto 214" o:spid="_x0000_s1090" type="#_x0000_t202" style="position:absolute;margin-left:149.2pt;margin-top:218.15pt;width:62.4pt;height:25.9pt;z-index:251835904;visibility:visible;mso-wrap-style:square;mso-width-percent:0;mso-height-percent:0;mso-wrap-distance-left:9pt;mso-wrap-distance-top:0;mso-wrap-distance-right:9pt;mso-wrap-distance-bottom:0;mso-position-horizontal:absolute;mso-position-horizontal-relative:text;mso-position-vertical:absolute;mso-position-vertical-relative:text;mso-width-percent:0;mso-height-percent:0;mso-width-relative:margin;mso-height-relative:margin;v-text-anchor:top" o:gfxdata="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" filled="f" stroked="f" strokeweight=".5pt">
                 <v:textbox>
                   <w:txbxContent>
                     <w:p>
@@ -6660,7 +7030,7 @@
         <mc:AlternateContent>
           <mc:Choice Requires="wps">
             <w:drawing>
-              <wp:anchor distT="0" distB="0" distL="114300" distR="114300" simplePos="0" relativeHeight="258193408" behindDoc="0" locked="0" layoutInCell="1" allowOverlap="1">
+              <wp:anchor distT="0" distB="0" distL="114300" distR="114300" simplePos="0" relativeHeight="251874816" behindDoc="0" locked="0" layoutInCell="1" allowOverlap="1">
                 <wp:simplePos x="0" y="0"/>
                 <wp:positionH relativeFrom="column">
                   <wp:posOffset>1712068</wp:posOffset>
@@ -6715,7 +7085,7 @@
           </mc:Choice>
           <mc:Fallback>
             <w:pict>
-              <v:line w14:anchorId="5D256A33" id="Conector recto 220" o:spid="_x0000_s1026" style="position:absolute;z-index:258193408;visibility:visible;mso-wrap-style:square;mso-width-percent:0;mso-height-percent:0;mso-wrap-distance-left:9pt;mso-wrap-distance-top:0;mso-wrap-distance-right:9pt;mso-wrap-distance-bottom:0;mso-position-horizontal:absolute;mso-position-horizontal-relative:text;mso-position-vertical:absolute;mso-position-vertical-relative:text;mso-width-percent:0;mso-height-percent:0;mso-width-relative:margin;mso-height-relative:margin" from="134.8pt,239.7pt" to="296.65pt,239.7pt" o:gfxdata="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" strokecolor="#4472c4 [3204]" strokeweight=".5pt">
+              <v:line w14:anchorId="28AEB9D7" id="Conector recto 220" o:spid="_x0000_s1026" style="position:absolute;z-index:251874816;visibility:visible;mso-wrap-style:square;mso-width-percent:0;mso-height-percent:0;mso-wrap-distance-left:9pt;mso-wrap-distance-top:0;mso-wrap-distance-right:9pt;mso-wrap-distance-bottom:0;mso-position-horizontal:absolute;mso-position-horizontal-relative:text;mso-position-vertical:absolute;mso-position-vertical-relative:text;mso-width-percent:0;mso-height-percent:0;mso-width-relative:margin;mso-height-relative:margin" from="134.8pt,239.7pt" to="296.65pt,239.7pt" o:gfxdata="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" strokecolor="#4472c4 [3204]" strokeweight=".5pt">
                 <v:stroke joinstyle="miter"/>
               </v:line>
             </w:pict>
@@ -6729,7 +7099,7 @@
         <mc:AlternateContent>
           <mc:Choice Requires="wps">
             <w:drawing>
-              <wp:anchor distT="0" distB="0" distL="114300" distR="114300" simplePos="0" relativeHeight="255771648" behindDoc="0" locked="0" layoutInCell="0" hidden="0" allowOverlap="1" wp14:anchorId="2401F655" wp14:editId="7A53D159">
+              <wp:anchor distT="0" distB="0" distL="114300" distR="114300" simplePos="0" relativeHeight="251627008" behindDoc="0" locked="0" layoutInCell="0" hidden="0" allowOverlap="1" wp14:anchorId="2401F655" wp14:editId="7A53D159">
                 <wp:simplePos x="0" y="0"/>
                 <wp:positionH relativeFrom="margin">
                   <wp:posOffset>1774217</wp:posOffset>
@@ -6799,7 +7169,7 @@
           </mc:Choice>
           <mc:Fallback>
             <w:pict>
-              <v:shape w14:anchorId="2401F655" id="Rectángulo: esquina doblada 171" o:spid="_x0000_s1087" type="#_x0000_t65" style="position:absolute;margin-left:139.7pt;margin-top:159.3pt;width:74.55pt;height:46.2pt;z-index:255771648;visibility:visible;mso-wrap-style:square;mso-width-percent:0;mso-height-percent:0;mso-wrap-distance-left:9pt;mso-wrap-distance-top:0;mso-wrap-distance-right:9pt;mso-wrap-distance-bottom:0;mso-position-horizontal:absolute;mso-position-horizontal-relative:margin;mso-position-vertical:absolute;mso-position-vertical-relative:text;mso-width-percent:0;mso-height-percent:0;mso-width-relative:margin;mso-height-relative:margin;v-text-anchor:middle" o:gfxdata="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" o:allowincell="f" adj="18000" fillcolor="#5b9bd5 [3208]" strokecolor="#31538f" strokeweight="1pt">
+              <v:shape w14:anchorId="2401F655" id="Rectángulo: esquina doblada 171" o:spid="_x0000_s1091" type="#_x0000_t65" style="position:absolute;margin-left:139.7pt;margin-top:159.3pt;width:74.55pt;height:46.2pt;z-index:251627008;visibility:visible;mso-wrap-style:square;mso-width-percent:0;mso-height-percent:0;mso-wrap-distance-left:9pt;mso-wrap-distance-top:0;mso-wrap-distance-right:9pt;mso-wrap-distance-bottom:0;mso-position-horizontal:absolute;mso-position-horizontal-relative:margin;mso-position-vertical:absolute;mso-position-vertical-relative:text;mso-width-percent:0;mso-height-percent:0;mso-width-relative:margin;mso-height-relative:margin;v-text-anchor:middle" o:gfxdata="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" o:allowincell="f" adj="18000" fillcolor="#5b9bd5 [3208]" strokecolor="#31538f" strokeweight="1pt">
                 <v:stroke joinstyle="miter"/>
                 <v:textbox inset="2.53958mm,1.2694mm,2.53958mm,1.2694mm">
                   <w:txbxContent>
@@ -6827,7 +7197,7 @@
         <mc:AlternateContent>
           <mc:Choice Requires="wps">
             <w:drawing>
-              <wp:anchor distT="0" distB="0" distL="114300" distR="114300" simplePos="0" relativeHeight="256274432" behindDoc="0" locked="0" layoutInCell="0" hidden="0" allowOverlap="1" wp14:anchorId="14341A3E" wp14:editId="2DDF87AE">
+              <wp:anchor distT="0" distB="0" distL="114300" distR="114300" simplePos="0" relativeHeight="251657728" behindDoc="0" locked="0" layoutInCell="0" hidden="0" allowOverlap="1" wp14:anchorId="14341A3E" wp14:editId="2DDF87AE">
                 <wp:simplePos x="0" y="0"/>
                 <wp:positionH relativeFrom="margin">
                   <wp:posOffset>2795270</wp:posOffset>
@@ -6897,7 +7267,7 @@
           </mc:Choice>
           <mc:Fallback>
             <w:pict>
-              <v:shape w14:anchorId="14341A3E" id="Rectángulo: esquina doblada 165" o:spid="_x0000_s1088" type="#_x0000_t65" style="position:absolute;margin-left:220.1pt;margin-top:178.05pt;width:74.55pt;height:46.2pt;z-index:256274432;visibility:visible;mso-wrap-style:square;mso-width-percent:0;mso-height-percent:0;mso-wrap-distance-left:9pt;mso-wrap-distance-top:0;mso-wrap-distance-right:9pt;mso-wrap-distance-bottom:0;mso-position-horizontal:absolute;mso-position-horizontal-relative:margin;mso-position-vertical:absolute;mso-position-vertical-relative:text;mso-width-percent:0;mso-height-percent:0;mso-width-relative:margin;mso-height-relative:margin;v-text-anchor:middle" o:gfxdata="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" o:allowincell="f" adj="18000" fillcolor="#5b9bd5 [3208]" strokecolor="#31538f" strokeweight="1pt">
+              <v:shape w14:anchorId="14341A3E" id="Rectángulo: esquina doblada 165" o:spid="_x0000_s1092" type="#_x0000_t65" style="position:absolute;margin-left:220.1pt;margin-top:178.05pt;width:74.55pt;height:46.2pt;z-index:251657728;visibility:visible;mso-wrap-style:square;mso-width-percent:0;mso-height-percent:0;mso-wrap-distance-left:9pt;mso-wrap-distance-top:0;mso-wrap-distance-right:9pt;mso-wrap-distance-bottom:0;mso-position-horizontal:absolute;mso-position-horizontal-relative:margin;mso-position-vertical:absolute;mso-position-vertical-relative:text;mso-width-percent:0;mso-height-percent:0;mso-width-relative:margin;mso-height-relative:margin;v-text-anchor:middle" o:gfxdata="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" o:allowincell="f" adj="18000" fillcolor="#5b9bd5 [3208]" strokecolor="#31538f" strokeweight="1pt">
                 <v:stroke joinstyle="miter"/>
                 <v:textbox inset="2.53958mm,1.2694mm,2.53958mm,1.2694mm">
                   <w:txbxContent>
@@ -6925,7 +7295,7 @@
         <mc:AlternateContent>
           <mc:Choice Requires="wps">
             <w:drawing>
-              <wp:anchor distT="0" distB="0" distL="114300" distR="114300" simplePos="0" relativeHeight="255167488" behindDoc="0" locked="0" layoutInCell="0" hidden="0" allowOverlap="1" wp14:anchorId="421AF8AE" wp14:editId="1FC2F6D1">
+              <wp:anchor distT="0" distB="0" distL="114300" distR="114300" simplePos="0" relativeHeight="251577856" behindDoc="0" locked="0" layoutInCell="0" hidden="0" allowOverlap="1" wp14:anchorId="421AF8AE" wp14:editId="1FC2F6D1">
                 <wp:simplePos x="0" y="0"/>
                 <wp:positionH relativeFrom="margin">
                   <wp:posOffset>2792730</wp:posOffset>
@@ -6995,7 +7365,7 @@
           </mc:Choice>
           <mc:Fallback>
             <w:pict>
-              <v:shape w14:anchorId="421AF8AE" id="Rectángulo: esquina doblada 169" o:spid="_x0000_s1089" type="#_x0000_t65" style="position:absolute;margin-left:219.9pt;margin-top:151.05pt;width:74.55pt;height:46.2pt;z-index:255167488;visibility:visible;mso-wrap-style:square;mso-width-percent:0;mso-height-percent:0;mso-wrap-distance-left:9pt;mso-wrap-distance-top:0;mso-wrap-distance-right:9pt;mso-wrap-distance-bottom:0;mso-position-horizontal:absolute;mso-position-horizontal-relative:margin;mso-position-vertical:absolute;mso-position-vertical-relative:text;mso-width-percent:0;mso-height-percent:0;mso-width-relative:margin;mso-height-relative:margin;v-text-anchor:middle" o:gfxdata="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" o:allowincell="f" adj="18000" fillcolor="#5b9bd5 [3208]" strokecolor="#31538f" strokeweight="1pt">
+              <v:shape w14:anchorId="421AF8AE" id="Rectángulo: esquina doblada 169" o:spid="_x0000_s1093" type="#_x0000_t65" style="position:absolute;margin-left:219.9pt;margin-top:151.05pt;width:74.55pt;height:46.2pt;z-index:251577856;visibility:visible;mso-wrap-style:square;mso-width-percent:0;mso-height-percent:0;mso-wrap-distance-left:9pt;mso-wrap-distance-top:0;mso-wrap-distance-right:9pt;mso-wrap-distance-bottom:0;mso-position-horizontal:absolute;mso-position-horizontal-relative:margin;mso-position-vertical:absolute;mso-position-vertical-relative:text;mso-width-percent:0;mso-height-percent:0;mso-width-relative:margin;mso-height-relative:margin;v-text-anchor:middle" o:gfxdata="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" o:allowincell="f" adj="18000" fillcolor="#5b9bd5 [3208]" strokecolor="#31538f" strokeweight="1pt">
                 <v:stroke joinstyle="miter"/>
                 <v:textbox inset="2.53958mm,1.2694mm,2.53958mm,1.2694mm">
                   <w:txbxContent>
@@ -7023,7 +7393,7 @@
         <mc:AlternateContent>
           <mc:Choice Requires="wps">
             <w:drawing>
-              <wp:anchor distT="0" distB="0" distL="114300" distR="114300" simplePos="0" relativeHeight="255585280" behindDoc="0" locked="0" layoutInCell="0" hidden="0" allowOverlap="1" wp14:anchorId="2D3D6BC0" wp14:editId="285B773F">
+              <wp:anchor distT="0" distB="0" distL="114300" distR="114300" simplePos="0" relativeHeight="251606528" behindDoc="0" locked="0" layoutInCell="0" hidden="0" allowOverlap="1" wp14:anchorId="2D3D6BC0" wp14:editId="285B773F">
                 <wp:simplePos x="0" y="0"/>
                 <wp:positionH relativeFrom="margin">
                   <wp:posOffset>2792095</wp:posOffset>
@@ -7105,7 +7475,7 @@
           </mc:Choice>
           <mc:Fallback>
             <w:pict>
-              <v:shape w14:anchorId="2D3D6BC0" id="Rectángulo: esquina doblada 167" o:spid="_x0000_s1090" type="#_x0000_t65" style="position:absolute;margin-left:219.85pt;margin-top:241.05pt;width:75.8pt;height:46.2pt;z-index:255585280;visibility:visible;mso-wrap-style:square;mso-width-percent:0;mso-height-percent:0;mso-wrap-distance-left:9pt;mso-wrap-distance-top:0;mso-wrap-distance-right:9pt;mso-wrap-distance-bottom:0;mso-position-horizontal:absolute;mso-position-horizontal-relative:margin;mso-position-vertical:absolute;mso-position-vertical-relative:text;mso-width-percent:0;mso-height-percent:0;mso-width-relative:margin;mso-height-relative:margin;v-text-anchor:middle" o:gfxdata="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" o:allowincell="f" adj="18000" fillcolor="#5b9bd5 [3208]" strokecolor="#31538f" strokeweight="1pt">
+              <v:shape w14:anchorId="2D3D6BC0" id="Rectángulo: esquina doblada 167" o:spid="_x0000_s1094" type="#_x0000_t65" style="position:absolute;margin-left:219.85pt;margin-top:241.05pt;width:75.8pt;height:46.2pt;z-index:251606528;visibility:visible;mso-wrap-style:square;mso-width-percent:0;mso-height-percent:0;mso-wrap-distance-left:9pt;mso-wrap-distance-top:0;mso-wrap-distance-right:9pt;mso-wrap-distance-bottom:0;mso-position-horizontal:absolute;mso-position-horizontal-relative:margin;mso-position-vertical:absolute;mso-position-vertical-relative:text;mso-width-percent:0;mso-height-percent:0;mso-width-relative:margin;mso-height-relative:margin;v-text-anchor:middle" o:gfxdata="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" o:allowincell="f" adj="18000" fillcolor="#5b9bd5 [3208]" strokecolor="#31538f" strokeweight="1pt">
                 <v:stroke joinstyle="miter"/>
                 <v:textbox inset="2.53958mm,1.2694mm,2.53958mm,1.2694mm">
                   <w:txbxContent>
@@ -7145,128 +7515,7 @@
         <mc:AlternateContent>
           <mc:Choice Requires="wps">
             <w:drawing>
-              <wp:anchor distT="0" distB="0" distL="114300" distR="114300" simplePos="0" relativeHeight="258174976" behindDoc="0" locked="0" layoutInCell="1" allowOverlap="1" wp14:anchorId="6BEDE094" wp14:editId="1FCD7AA4">
-                <wp:simplePos x="0" y="0"/>
-                <wp:positionH relativeFrom="column">
-                  <wp:posOffset>4455268</wp:posOffset>
-                </wp:positionH>
-                <wp:positionV relativeFrom="paragraph">
-                  <wp:posOffset>3997622</wp:posOffset>
-                </wp:positionV>
-                <wp:extent cx="792480" cy="328930"/>
-                <wp:effectExtent l="0" t="0" r="0" b="0"/>
-                <wp:wrapNone/>
-                <wp:docPr id="218" name="Cuadro de texto 218"/>
-                <wp:cNvGraphicFramePr/>
-                <a:graphic xmlns:a="http://schemas.openxmlformats.org/drawingml/2006/main">
-                  <a:graphicData uri="http://schemas.microsoft.com/office/word/2010/wordprocessingShape">
-                    <wps:wsp>
-                      <wps:cNvSpPr txBox="1"/>
-                      <wps:spPr>
-                        <a:xfrm>
-                          <a:off x="0" y="0"/>
-                          <a:ext cx="792480" cy="328930"/>
-                        </a:xfrm>
-                        <a:prstGeom prst="rect">
-                          <a:avLst/>
-                        </a:prstGeom>
-                        <a:noFill/>
-                        <a:ln w="6350">
-                          <a:noFill/>
-                        </a:ln>
-                      </wps:spPr>
-                      <wps:txbx>
-                        <w:txbxContent>
-                          <w:p>
-                            <w:pPr>
-                              <w:rPr>
-                                <w:b/>
-                                <w:sz w:val="28"/>
-                                <w:szCs w:val="28"/>
-                              </w:rPr>
-                            </w:pPr>
-                            <w:r>
-                              <w:rPr>
-                                <w:b/>
-                                <w:sz w:val="28"/>
-                                <w:szCs w:val="28"/>
-                              </w:rPr>
-                              <w:t xml:space="preserve">Sprint </w:t>
-                            </w:r>
-                            <w:r>
-                              <w:rPr>
-                                <w:b/>
-                                <w:sz w:val="28"/>
-                                <w:szCs w:val="28"/>
-                              </w:rPr>
-                              <w:t>4</w:t>
-                            </w:r>
-                          </w:p>
-                        </w:txbxContent>
-                      </wps:txbx>
-                      <wps:bodyPr rot="0" spcFirstLastPara="0" vertOverflow="overflow" horzOverflow="overflow" vert="horz" wrap="square" lIns="91440" tIns="45720" rIns="91440" bIns="45720" numCol="1" spcCol="0" rtlCol="0" fromWordArt="0" anchor="t" anchorCtr="0" forceAA="0" compatLnSpc="1">
-                        <a:prstTxWarp prst="textNoShape">
-                          <a:avLst/>
-                        </a:prstTxWarp>
-                        <a:noAutofit/>
-                      </wps:bodyPr>
-                    </wps:wsp>
-                  </a:graphicData>
-                </a:graphic>
-                <wp14:sizeRelH relativeFrom="margin">
-                  <wp14:pctWidth>0</wp14:pctWidth>
-                </wp14:sizeRelH>
-                <wp14:sizeRelV relativeFrom="margin">
-                  <wp14:pctHeight>0</wp14:pctHeight>
-                </wp14:sizeRelV>
-              </wp:anchor>
-            </w:drawing>
-          </mc:Choice>
-          <mc:Fallback>
-            <w:pict>
-              <v:shape w14:anchorId="6BEDE094" id="Cuadro de texto 218" o:spid="_x0000_s1091" type="#_x0000_t202" style="position:absolute;margin-left:350.8pt;margin-top:314.75pt;width:62.4pt;height:25.9pt;z-index:258174976;visibility:visible;mso-wrap-style:square;mso-width-percent:0;mso-height-percent:0;mso-wrap-distance-left:9pt;mso-wrap-distance-top:0;mso-wrap-distance-right:9pt;mso-wrap-distance-bottom:0;mso-position-horizontal:absolute;mso-position-horizontal-relative:text;mso-position-vertical:absolute;mso-position-vertical-relative:text;mso-width-percent:0;mso-height-percent:0;mso-width-relative:margin;mso-height-relative:margin;v-text-anchor:top" o:gfxdata="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" filled="f" stroked="f" strokeweight=".5pt">
-                <v:textbox>
-                  <w:txbxContent>
-                    <w:p>
-                      <w:pPr>
-                        <w:rPr>
-                          <w:b/>
-                          <w:sz w:val="28"/>
-                          <w:szCs w:val="28"/>
-                        </w:rPr>
-                      </w:pPr>
-                      <w:r>
-                        <w:rPr>
-                          <w:b/>
-                          <w:sz w:val="28"/>
-                          <w:szCs w:val="28"/>
-                        </w:rPr>
-                        <w:t xml:space="preserve">Sprint </w:t>
-                      </w:r>
-                      <w:r>
-                        <w:rPr>
-                          <w:b/>
-                          <w:sz w:val="28"/>
-                          <w:szCs w:val="28"/>
-                        </w:rPr>
-                        <w:t>4</w:t>
-                      </w:r>
-                    </w:p>
-                  </w:txbxContent>
-                </v:textbox>
-              </v:shape>
-            </w:pict>
-          </mc:Fallback>
-        </mc:AlternateContent>
-      </w:r>
-      <w:r>
-        <w:rPr>
-          <w:noProof/>
-        </w:rPr>
-        <mc:AlternateContent>
-          <mc:Choice Requires="wps">
-            <w:drawing>
-              <wp:anchor distT="0" distB="0" distL="114300" distR="114300" simplePos="0" relativeHeight="258162688" behindDoc="0" locked="0" layoutInCell="1" allowOverlap="1" wp14:anchorId="6BEDE094" wp14:editId="1FCD7AA4">
+              <wp:anchor distT="0" distB="0" distL="114300" distR="114300" simplePos="0" relativeHeight="251852288" behindDoc="0" locked="0" layoutInCell="1" allowOverlap="1" wp14:anchorId="6BEDE094" wp14:editId="1FCD7AA4">
                 <wp:simplePos x="0" y="0"/>
                 <wp:positionH relativeFrom="column">
                   <wp:posOffset>8029143</wp:posOffset>
@@ -7345,7 +7594,7 @@
           </mc:Choice>
           <mc:Fallback>
             <w:pict>
-              <v:shape w14:anchorId="6BEDE094" id="Cuadro de texto 216" o:spid="_x0000_s1092" type="#_x0000_t202" style="position:absolute;margin-left:632.2pt;margin-top:313.7pt;width:62.4pt;height:25.9pt;z-index:258162688;visibility:visible;mso-wrap-style:square;mso-width-percent:0;mso-height-percent:0;mso-wrap-distance-left:9pt;mso-wrap-distance-top:0;mso-wrap-distance-right:9pt;mso-wrap-distance-bottom:0;mso-position-horizontal:absolute;mso-position-horizontal-relative:text;mso-position-vertical:absolute;mso-position-vertical-relative:text;mso-width-percent:0;mso-height-percent:0;mso-width-relative:margin;mso-height-relative:margin;v-text-anchor:top" o:gfxdata="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" filled="f" stroked="f" strokeweight=".5pt">
+              <v:shape w14:anchorId="6BEDE094" id="Cuadro de texto 216" o:spid="_x0000_s1095" type="#_x0000_t202" style="position:absolute;margin-left:632.2pt;margin-top:313.7pt;width:62.4pt;height:25.9pt;z-index:251852288;visibility:visible;mso-wrap-style:square;mso-width-percent:0;mso-height-percent:0;mso-wrap-distance-left:9pt;mso-wrap-distance-top:0;mso-wrap-distance-right:9pt;mso-wrap-distance-bottom:0;mso-position-horizontal:absolute;mso-position-horizontal-relative:text;mso-position-vertical:absolute;mso-position-vertical-relative:text;mso-width-percent:0;mso-height-percent:0;mso-width-relative:margin;mso-height-relative:margin;v-text-anchor:top" o:gfxdata="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" filled="f" stroked="f" strokeweight=".5pt">
                 <v:textbox>
                   <w:txbxContent>
                     <w:p>
@@ -7387,7 +7636,7 @@
         <mc:AlternateContent>
           <mc:Choice Requires="wps">
             <w:drawing>
-              <wp:anchor distT="0" distB="0" distL="114300" distR="114300" simplePos="0" relativeHeight="258150400" behindDoc="0" locked="0" layoutInCell="1" allowOverlap="1" wp14:anchorId="43EAFACD" wp14:editId="28A459F9">
+              <wp:anchor distT="0" distB="0" distL="114300" distR="114300" simplePos="0" relativeHeight="251844096" behindDoc="0" locked="0" layoutInCell="1" allowOverlap="1" wp14:anchorId="43EAFACD" wp14:editId="28A459F9">
                 <wp:simplePos x="0" y="0"/>
                 <wp:positionH relativeFrom="column">
                   <wp:posOffset>6003925</wp:posOffset>
@@ -7466,7 +7715,7 @@
           </mc:Choice>
           <mc:Fallback>
             <w:pict>
-              <v:shape w14:anchorId="43EAFACD" id="Cuadro de texto 215" o:spid="_x0000_s1093" type="#_x0000_t202" style="position:absolute;margin-left:472.75pt;margin-top:316.75pt;width:62.4pt;height:25.9pt;z-index:258150400;visibility:visible;mso-wrap-style:square;mso-width-percent:0;mso-height-percent:0;mso-wrap-distance-left:9pt;mso-wrap-distance-top:0;mso-wrap-distance-right:9pt;mso-wrap-distance-bottom:0;mso-position-horizontal:absolute;mso-position-horizontal-relative:text;mso-position-vertical:absolute;mso-position-vertical-relative:text;mso-width-percent:0;mso-height-percent:0;mso-width-relative:margin;mso-height-relative:margin;v-text-anchor:top" o:gfxdata="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" filled="f" stroked="f" strokeweight=".5pt">
+              <v:shape w14:anchorId="43EAFACD" id="Cuadro de texto 215" o:spid="_x0000_s1096" type="#_x0000_t202" style="position:absolute;margin-left:472.75pt;margin-top:316.75pt;width:62.4pt;height:25.9pt;z-index:251844096;visibility:visible;mso-wrap-style:square;mso-width-percent:0;mso-height-percent:0;mso-wrap-distance-left:9pt;mso-wrap-distance-top:0;mso-wrap-distance-right:9pt;mso-wrap-distance-bottom:0;mso-position-horizontal:absolute;mso-position-horizontal-relative:text;mso-position-vertical:absolute;mso-position-vertical-relative:text;mso-width-percent:0;mso-height-percent:0;mso-width-relative:margin;mso-height-relative:margin;v-text-anchor:top" o:gfxdata="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" filled="f" stroked="f" strokeweight=".5pt">
                 <v:textbox>
                   <w:txbxContent>
                     <w:p>
@@ -7508,7 +7757,7 @@
         <mc:AlternateContent>
           <mc:Choice Requires="wps">
             <w:drawing>
-              <wp:anchor distT="0" distB="0" distL="114300" distR="114300" simplePos="0" relativeHeight="255298560" behindDoc="0" locked="0" layoutInCell="0" hidden="0" allowOverlap="1" wp14:anchorId="01F5B993" wp14:editId="4ADCE3AA">
+              <wp:anchor distT="0" distB="0" distL="114300" distR="114300" simplePos="0" relativeHeight="251586048" behindDoc="0" locked="0" layoutInCell="0" hidden="0" allowOverlap="1" wp14:anchorId="01F5B993" wp14:editId="4ADCE3AA">
                 <wp:simplePos x="0" y="0"/>
                 <wp:positionH relativeFrom="margin">
                   <wp:posOffset>3856530</wp:posOffset>
@@ -7578,7 +7827,7 @@
           </mc:Choice>
           <mc:Fallback>
             <w:pict>
-              <v:shape w14:anchorId="01F5B993" id="Rectángulo: esquina doblada 163" o:spid="_x0000_s1094" type="#_x0000_t65" style="position:absolute;margin-left:303.65pt;margin-top:180.95pt;width:80.6pt;height:46.2pt;z-index:255298560;visibility:visible;mso-wrap-style:square;mso-width-percent:0;mso-height-percent:0;mso-wrap-distance-left:9pt;mso-wrap-distance-top:0;mso-wrap-distance-right:9pt;mso-wrap-distance-bottom:0;mso-position-horizontal:absolute;mso-position-horizontal-relative:margin;mso-position-vertical:absolute;mso-position-vertical-relative:text;mso-width-percent:0;mso-height-percent:0;mso-width-relative:margin;mso-height-relative:margin;v-text-anchor:middle" o:gfxdata="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" o:allowincell="f" adj="18000" fillcolor="#5b9bd5 [3208]" strokecolor="#31538f" strokeweight="1pt">
+              <v:shape w14:anchorId="01F5B993" id="Rectángulo: esquina doblada 163" o:spid="_x0000_s1097" type="#_x0000_t65" style="position:absolute;margin-left:303.65pt;margin-top:180.95pt;width:80.6pt;height:46.2pt;z-index:251586048;visibility:visible;mso-wrap-style:square;mso-width-percent:0;mso-height-percent:0;mso-wrap-distance-left:9pt;mso-wrap-distance-top:0;mso-wrap-distance-right:9pt;mso-wrap-distance-bottom:0;mso-position-horizontal:absolute;mso-position-horizontal-relative:margin;mso-position-vertical:absolute;mso-position-vertical-relative:text;mso-width-percent:0;mso-height-percent:0;mso-width-relative:margin;mso-height-relative:margin;v-text-anchor:middle" o:gfxdata="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" o:allowincell="f" adj="18000" fillcolor="#5b9bd5 [3208]" strokecolor="#31538f" strokeweight="1pt">
                 <v:stroke joinstyle="miter"/>
                 <v:textbox inset="2.53958mm,1.2694mm,2.53958mm,1.2694mm">
                   <w:txbxContent>
@@ -7606,7 +7855,7 @@
         <mc:AlternateContent>
           <mc:Choice Requires="wps">
             <w:drawing>
-              <wp:anchor distT="0" distB="0" distL="114300" distR="114300" simplePos="0" relativeHeight="254810112" behindDoc="0" locked="0" layoutInCell="0" hidden="0" allowOverlap="1" wp14:anchorId="51DE91FA" wp14:editId="6292FEC8">
+              <wp:anchor distT="0" distB="0" distL="114300" distR="114300" simplePos="0" relativeHeight="251563520" behindDoc="0" locked="0" layoutInCell="0" hidden="0" allowOverlap="1" wp14:anchorId="51DE91FA" wp14:editId="6292FEC8">
                 <wp:simplePos x="0" y="0"/>
                 <wp:positionH relativeFrom="margin">
                   <wp:posOffset>680936</wp:posOffset>
@@ -7676,7 +7925,7 @@
           </mc:Choice>
           <mc:Fallback>
             <w:pict>
-              <v:shape w14:anchorId="51DE91FA" id="Rectángulo: esquina doblada 175" o:spid="_x0000_s1095" type="#_x0000_t65" style="position:absolute;margin-left:53.6pt;margin-top:93.7pt;width:74.55pt;height:41.35pt;z-index:254810112;visibility:visible;mso-wrap-style:square;mso-width-percent:0;mso-height-percent:0;mso-wrap-distance-left:9pt;mso-wrap-distance-top:0;mso-wrap-distance-right:9pt;mso-wrap-distance-bottom:0;mso-position-horizontal:absolute;mso-position-horizontal-relative:margin;mso-position-vertical:absolute;mso-position-vertical-relative:text;mso-width-percent:0;mso-height-percent:0;mso-width-relative:margin;mso-height-relative:margin;v-text-anchor:middle" o:gfxdata="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" o:allowincell="f" adj="18000" fillcolor="#5b9bd5 [3208]" strokecolor="#31538f" strokeweight="1pt">
+              <v:shape w14:anchorId="51DE91FA" id="Rectángulo: esquina doblada 175" o:spid="_x0000_s1098" type="#_x0000_t65" style="position:absolute;margin-left:53.6pt;margin-top:93.7pt;width:74.55pt;height:41.35pt;z-index:251563520;visibility:visible;mso-wrap-style:square;mso-width-percent:0;mso-height-percent:0;mso-wrap-distance-left:9pt;mso-wrap-distance-top:0;mso-wrap-distance-right:9pt;mso-wrap-distance-bottom:0;mso-position-horizontal:absolute;mso-position-horizontal-relative:margin;mso-position-vertical:absolute;mso-position-vertical-relative:text;mso-width-percent:0;mso-height-percent:0;mso-width-relative:margin;mso-height-relative:margin;v-text-anchor:middle" o:gfxdata="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" o:allowincell="f" adj="18000" fillcolor="#5b9bd5 [3208]" strokecolor="#31538f" strokeweight="1pt">
                 <v:stroke joinstyle="miter"/>
                 <v:textbox inset="2.53958mm,1.2694mm,2.53958mm,1.2694mm">
                   <w:txbxContent>
@@ -7704,7 +7953,7 @@
         <mc:AlternateContent>
           <mc:Choice Requires="wps">
             <w:drawing>
-              <wp:anchor distT="0" distB="0" distL="114300" distR="114300" simplePos="0" relativeHeight="258115584" behindDoc="0" locked="0" layoutInCell="1" allowOverlap="1" wp14:anchorId="2CAD879A" wp14:editId="1837E3A8">
+              <wp:anchor distT="0" distB="0" distL="114300" distR="114300" simplePos="0" relativeHeight="251825664" behindDoc="0" locked="0" layoutInCell="1" allowOverlap="1" wp14:anchorId="2CAD879A" wp14:editId="1837E3A8">
                 <wp:simplePos x="0" y="0"/>
                 <wp:positionH relativeFrom="column">
                   <wp:posOffset>817245</wp:posOffset>
@@ -7775,7 +8024,7 @@
           </mc:Choice>
           <mc:Fallback>
             <w:pict>
-              <v:shape w14:anchorId="2CAD879A" id="Cuadro de texto 212" o:spid="_x0000_s1096" type="#_x0000_t202" style="position:absolute;margin-left:64.35pt;margin-top:128.75pt;width:62.4pt;height:25.9pt;z-index:258115584;visibility:visible;mso-wrap-style:square;mso-width-percent:0;mso-height-percent:0;mso-wrap-distance-left:9pt;mso-wrap-distance-top:0;mso-wrap-distance-right:9pt;mso-wrap-distance-bottom:0;mso-position-horizontal:absolute;mso-position-horizontal-relative:text;mso-position-vertical:absolute;mso-position-vertical-relative:text;mso-width-percent:0;mso-height-percent:0;mso-width-relative:margin;mso-height-relative:margin;v-text-anchor:top" o:gfxdata="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" filled="f" stroked="f" strokeweight=".5pt">
+              <v:shape w14:anchorId="2CAD879A" id="Cuadro de texto 212" o:spid="_x0000_s1099" type="#_x0000_t202" style="position:absolute;margin-left:64.35pt;margin-top:128.75pt;width:62.4pt;height:25.9pt;z-index:251825664;visibility:visible;mso-wrap-style:square;mso-width-percent:0;mso-height-percent:0;mso-wrap-distance-left:9pt;mso-wrap-distance-top:0;mso-wrap-distance-right:9pt;mso-wrap-distance-bottom:0;mso-position-horizontal:absolute;mso-position-horizontal-relative:text;mso-position-vertical:absolute;mso-position-vertical-relative:text;mso-width-percent:0;mso-height-percent:0;mso-width-relative:margin;mso-height-relative:margin;v-text-anchor:top" o:gfxdata="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" filled="f" stroked="f" strokeweight=".5pt">
                 <v:textbox>
                   <w:txbxContent>
                     <w:p>
@@ -7809,7 +8058,7 @@
         <mc:AlternateContent>
           <mc:Choice Requires="wps">
             <w:drawing>
-              <wp:anchor distT="0" distB="0" distL="114300" distR="114300" simplePos="0" relativeHeight="258098176" behindDoc="0" locked="0" layoutInCell="1" allowOverlap="1" wp14:anchorId="586CAFC7" wp14:editId="5CA039D0">
+              <wp:anchor distT="0" distB="0" distL="114300" distR="114300" simplePos="0" relativeHeight="251817472" behindDoc="0" locked="0" layoutInCell="1" allowOverlap="1" wp14:anchorId="586CAFC7" wp14:editId="5CA039D0">
                 <wp:simplePos x="0" y="0"/>
                 <wp:positionH relativeFrom="column">
                   <wp:posOffset>2910205</wp:posOffset>
@@ -7880,7 +8129,7 @@
           </mc:Choice>
           <mc:Fallback>
             <w:pict>
-              <v:shape w14:anchorId="586CAFC7" id="Cuadro de texto 211" o:spid="_x0000_s1097" type="#_x0000_t202" style="position:absolute;margin-left:229.15pt;margin-top:125.9pt;width:62.4pt;height:25.9pt;z-index:258098176;visibility:visible;mso-wrap-style:square;mso-width-percent:0;mso-height-percent:0;mso-wrap-distance-left:9pt;mso-wrap-distance-top:0;mso-wrap-distance-right:9pt;mso-wrap-distance-bottom:0;mso-position-horizontal:absolute;mso-position-horizontal-relative:text;mso-position-vertical:absolute;mso-position-vertical-relative:text;mso-width-percent:0;mso-height-percent:0;mso-width-relative:margin;mso-height-relative:margin;v-text-anchor:top" o:gfxdata="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" filled="f" stroked="f" strokeweight=".5pt">
+              <v:shape w14:anchorId="586CAFC7" id="Cuadro de texto 211" o:spid="_x0000_s1100" type="#_x0000_t202" style="position:absolute;margin-left:229.15pt;margin-top:125.9pt;width:62.4pt;height:25.9pt;z-index:251817472;visibility:visible;mso-wrap-style:square;mso-width-percent:0;mso-height-percent:0;mso-wrap-distance-left:9pt;mso-wrap-distance-top:0;mso-wrap-distance-right:9pt;mso-wrap-distance-bottom:0;mso-position-horizontal:absolute;mso-position-horizontal-relative:text;mso-position-vertical:absolute;mso-position-vertical-relative:text;mso-width-percent:0;mso-height-percent:0;mso-width-relative:margin;mso-height-relative:margin;v-text-anchor:top" o:gfxdata="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" filled="f" stroked="f" strokeweight=".5pt">
                 <v:textbox>
                   <w:txbxContent>
                     <w:p>
@@ -7914,7 +8163,7 @@
         <mc:AlternateContent>
           <mc:Choice Requires="wps">
             <w:drawing>
-              <wp:anchor distT="0" distB="0" distL="114300" distR="114300" simplePos="0" relativeHeight="258082816" behindDoc="0" locked="0" layoutInCell="1" allowOverlap="1" wp14:anchorId="4BF7882F" wp14:editId="723043D8">
+              <wp:anchor distT="0" distB="0" distL="114300" distR="114300" simplePos="0" relativeHeight="251809280" behindDoc="0" locked="0" layoutInCell="1" allowOverlap="1" wp14:anchorId="4BF7882F" wp14:editId="723043D8">
                 <wp:simplePos x="0" y="0"/>
                 <wp:positionH relativeFrom="column">
                   <wp:posOffset>7218248</wp:posOffset>
@@ -7985,7 +8234,7 @@
           </mc:Choice>
           <mc:Fallback>
             <w:pict>
-              <v:shape w14:anchorId="4BF7882F" id="Cuadro de texto 210" o:spid="_x0000_s1098" type="#_x0000_t202" style="position:absolute;margin-left:568.35pt;margin-top:126.95pt;width:62.4pt;height:25.9pt;z-index:258082816;visibility:visible;mso-wrap-style:square;mso-width-percent:0;mso-height-percent:0;mso-wrap-distance-left:9pt;mso-wrap-distance-top:0;mso-wrap-distance-right:9pt;mso-wrap-distance-bottom:0;mso-position-horizontal:absolute;mso-position-horizontal-relative:text;mso-position-vertical:absolute;mso-position-vertical-relative:text;mso-width-percent:0;mso-height-percent:0;mso-width-relative:margin;mso-height-relative:margin;v-text-anchor:top" o:gfxdata="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" filled="f" stroked="f" strokeweight=".5pt">
+              <v:shape w14:anchorId="4BF7882F" id="Cuadro de texto 210" o:spid="_x0000_s1101" type="#_x0000_t202" style="position:absolute;margin-left:568.35pt;margin-top:126.95pt;width:62.4pt;height:25.9pt;z-index:251809280;visibility:visible;mso-wrap-style:square;mso-width-percent:0;mso-height-percent:0;mso-wrap-distance-left:9pt;mso-wrap-distance-top:0;mso-wrap-distance-right:9pt;mso-wrap-distance-bottom:0;mso-position-horizontal:absolute;mso-position-horizontal-relative:text;mso-position-vertical:absolute;mso-position-vertical-relative:text;mso-width-percent:0;mso-height-percent:0;mso-width-relative:margin;mso-height-relative:margin;v-text-anchor:top" o:gfxdata="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" filled="f" stroked="f" strokeweight=".5pt">
                 <v:textbox>
                   <w:txbxContent>
                     <w:p>
@@ -8019,7 +8268,7 @@
         <mc:AlternateContent>
           <mc:Choice Requires="wps">
             <w:drawing>
-              <wp:anchor distT="0" distB="0" distL="114300" distR="114300" simplePos="0" relativeHeight="258068480" behindDoc="0" locked="0" layoutInCell="1" allowOverlap="1" wp14:anchorId="60922D4A" wp14:editId="62E049A5">
+              <wp:anchor distT="0" distB="0" distL="114300" distR="114300" simplePos="0" relativeHeight="251801088" behindDoc="0" locked="0" layoutInCell="1" allowOverlap="1" wp14:anchorId="60922D4A" wp14:editId="62E049A5">
                 <wp:simplePos x="0" y="0"/>
                 <wp:positionH relativeFrom="column">
                   <wp:posOffset>11729085</wp:posOffset>
@@ -8098,7 +8347,7 @@
           </mc:Choice>
           <mc:Fallback>
             <w:pict>
-              <v:shape w14:anchorId="60922D4A" id="Cuadro de texto 207" o:spid="_x0000_s1099" type="#_x0000_t202" style="position:absolute;margin-left:923.55pt;margin-top:375.65pt;width:76.65pt;height:24.45pt;rotation:90;z-index:258068480;visibility:visible;mso-wrap-style:square;mso-width-percent:0;mso-height-percent:0;mso-wrap-distance-left:9pt;mso-wrap-distance-top:0;mso-wrap-distance-right:9pt;mso-wrap-distance-bottom:0;mso-position-horizontal:absolute;mso-position-horizontal-relative:text;mso-position-vertical:absolute;mso-position-vertical-relative:text;mso-width-percent:0;mso-height-percent:0;mso-width-relative:margin;mso-height-relative:margin;v-text-anchor:top" o:gfxdata="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" filled="f" stroked="f" strokeweight=".5pt">
+              <v:shape w14:anchorId="60922D4A" id="Cuadro de texto 207" o:spid="_x0000_s1102" type="#_x0000_t202" style="position:absolute;margin-left:923.55pt;margin-top:375.65pt;width:76.65pt;height:24.45pt;rotation:90;z-index:251801088;visibility:visible;mso-wrap-style:square;mso-width-percent:0;mso-height-percent:0;mso-wrap-distance-left:9pt;mso-wrap-distance-top:0;mso-wrap-distance-right:9pt;mso-wrap-distance-bottom:0;mso-position-horizontal:absolute;mso-position-horizontal-relative:text;mso-position-vertical:absolute;mso-position-vertical-relative:text;mso-width-percent:0;mso-height-percent:0;mso-width-relative:margin;mso-height-relative:margin;v-text-anchor:top" o:gfxdata="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" filled="f" stroked="f" strokeweight=".5pt">
                 <v:textbox>
                   <w:txbxContent>
                     <w:p>
@@ -8140,7 +8389,7 @@
         <mc:AlternateContent>
           <mc:Choice Requires="wps">
             <w:drawing>
-              <wp:anchor distT="0" distB="0" distL="114300" distR="114300" simplePos="0" relativeHeight="258054144" behindDoc="0" locked="0" layoutInCell="1" allowOverlap="1" wp14:anchorId="60922D4A" wp14:editId="62E049A5">
+              <wp:anchor distT="0" distB="0" distL="114300" distR="114300" simplePos="0" relativeHeight="251792896" behindDoc="0" locked="0" layoutInCell="1" allowOverlap="1" wp14:anchorId="60922D4A" wp14:editId="62E049A5">
                 <wp:simplePos x="0" y="0"/>
                 <wp:positionH relativeFrom="column">
                   <wp:posOffset>11708257</wp:posOffset>
@@ -8219,7 +8468,7 @@
           </mc:Choice>
           <mc:Fallback>
             <w:pict>
-              <v:shape w14:anchorId="60922D4A" id="Cuadro de texto 206" o:spid="_x0000_s1100" type="#_x0000_t202" style="position:absolute;margin-left:921.9pt;margin-top:211.95pt;width:76.65pt;height:24.45pt;rotation:90;z-index:258054144;visibility:visible;mso-wrap-style:square;mso-width-percent:0;mso-height-percent:0;mso-wrap-distance-left:9pt;mso-wrap-distance-top:0;mso-wrap-distance-right:9pt;mso-wrap-distance-bottom:0;mso-position-horizontal:absolute;mso-position-horizontal-relative:text;mso-position-vertical:absolute;mso-position-vertical-relative:text;mso-width-percent:0;mso-height-percent:0;mso-width-relative:margin;mso-height-relative:margin;v-text-anchor:top" o:gfxdata="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" filled="f" stroked="f" strokeweight=".5pt">
+              <v:shape w14:anchorId="60922D4A" id="Cuadro de texto 206" o:spid="_x0000_s1103" type="#_x0000_t202" style="position:absolute;margin-left:921.9pt;margin-top:211.95pt;width:76.65pt;height:24.45pt;rotation:90;z-index:251792896;visibility:visible;mso-wrap-style:square;mso-width-percent:0;mso-height-percent:0;mso-wrap-distance-left:9pt;mso-wrap-distance-top:0;mso-wrap-distance-right:9pt;mso-wrap-distance-bottom:0;mso-position-horizontal:absolute;mso-position-horizontal-relative:text;mso-position-vertical:absolute;mso-position-vertical-relative:text;mso-width-percent:0;mso-height-percent:0;mso-width-relative:margin;mso-height-relative:margin;v-text-anchor:top" o:gfxdata="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" filled="f" stroked="f" strokeweight=".5pt">
                 <v:textbox>
                   <w:txbxContent>
                     <w:p>
@@ -8261,7 +8510,7 @@
         <mc:AlternateContent>
           <mc:Choice Requires="wps">
             <w:drawing>
-              <wp:anchor distT="0" distB="0" distL="114300" distR="114300" simplePos="0" relativeHeight="258020352" behindDoc="0" locked="0" layoutInCell="1" allowOverlap="1" wp14:anchorId="18873AE7" wp14:editId="16EB81AB">
+              <wp:anchor distT="0" distB="0" distL="114300" distR="114300" simplePos="0" relativeHeight="251776512" behindDoc="0" locked="0" layoutInCell="1" allowOverlap="1" wp14:anchorId="18873AE7" wp14:editId="16EB81AB">
                 <wp:simplePos x="0" y="0"/>
                 <wp:positionH relativeFrom="column">
                   <wp:posOffset>11704002</wp:posOffset>
@@ -8307,15 +8556,7 @@
                                 <w:sz w:val="28"/>
                                 <w:szCs w:val="28"/>
                               </w:rPr>
-                              <w:t xml:space="preserve">Release </w:t>
-                            </w:r>
-                            <w:r>
-                              <w:rPr>
-                                <w:b/>
-                                <w:sz w:val="28"/>
-                                <w:szCs w:val="28"/>
-                              </w:rPr>
-                              <w:t>1</w:t>
+                              <w:t>Release 1</w:t>
                             </w:r>
                           </w:p>
                         </w:txbxContent>
@@ -8340,7 +8581,7 @@
           </mc:Choice>
           <mc:Fallback>
             <w:pict>
-              <v:shape w14:anchorId="18873AE7" id="Cuadro de texto 203" o:spid="_x0000_s1101" type="#_x0000_t202" style="position:absolute;margin-left:921.55pt;margin-top:108.55pt;width:76.65pt;height:24.45pt;rotation:90;z-index:258020352;visibility:visible;mso-wrap-style:square;mso-width-percent:0;mso-height-percent:0;mso-wrap-distance-left:9pt;mso-wrap-distance-top:0;mso-wrap-distance-right:9pt;mso-wrap-distance-bottom:0;mso-position-horizontal:absolute;mso-position-horizontal-relative:text;mso-position-vertical:absolute;mso-position-vertical-relative:text;mso-width-percent:0;mso-height-percent:0;mso-width-relative:margin;mso-height-relative:margin;v-text-anchor:top" o:gfxdata="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" filled="f" stroked="f" strokeweight=".5pt">
+              <v:shape w14:anchorId="18873AE7" id="Cuadro de texto 203" o:spid="_x0000_s1104" type="#_x0000_t202" style="position:absolute;margin-left:921.55pt;margin-top:108.55pt;width:76.65pt;height:24.45pt;rotation:90;z-index:251776512;visibility:visible;mso-wrap-style:square;mso-width-percent:0;mso-height-percent:0;mso-wrap-distance-left:9pt;mso-wrap-distance-top:0;mso-wrap-distance-right:9pt;mso-wrap-distance-bottom:0;mso-position-horizontal:absolute;mso-position-horizontal-relative:text;mso-position-vertical:absolute;mso-position-vertical-relative:text;mso-width-percent:0;mso-height-percent:0;mso-width-relative:margin;mso-height-relative:margin;v-text-anchor:top" o:gfxdata="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" filled="f" stroked="f" strokeweight=".5pt">
                 <v:textbox>
                   <w:txbxContent>
                     <w:p>
@@ -8357,15 +8598,7 @@
                           <w:sz w:val="28"/>
                           <w:szCs w:val="28"/>
                         </w:rPr>
-                        <w:t xml:space="preserve">Release </w:t>
-                      </w:r>
-                      <w:r>
-                        <w:rPr>
-                          <w:b/>
-                          <w:sz w:val="28"/>
-                          <w:szCs w:val="28"/>
-                        </w:rPr>
-                        <w:t>1</w:t>
+                        <w:t>Release 1</w:t>
                       </w:r>
                     </w:p>
                   </w:txbxContent>
@@ -8382,7 +8615,7 @@
         <mc:AlternateContent>
           <mc:Choice Requires="wps">
             <w:drawing>
-              <wp:anchor distT="0" distB="0" distL="114300" distR="114300" simplePos="0" relativeHeight="258038784" behindDoc="0" locked="0" layoutInCell="1" allowOverlap="1" wp14:anchorId="43822EC7" wp14:editId="744961D4">
+              <wp:anchor distT="0" distB="0" distL="114300" distR="114300" simplePos="0" relativeHeight="251784704" behindDoc="0" locked="0" layoutInCell="1" allowOverlap="1" wp14:anchorId="43822EC7" wp14:editId="744961D4">
                 <wp:simplePos x="0" y="0"/>
                 <wp:positionH relativeFrom="column">
                   <wp:posOffset>9202547</wp:posOffset>
@@ -8453,7 +8686,7 @@
           </mc:Choice>
           <mc:Fallback>
             <w:pict>
-              <v:shape w14:anchorId="43822EC7" id="Cuadro de texto 205" o:spid="_x0000_s1102" type="#_x0000_t202" style="position:absolute;margin-left:724.6pt;margin-top:124.75pt;width:62.4pt;height:25.9pt;z-index:258038784;visibility:visible;mso-wrap-style:square;mso-width-percent:0;mso-height-percent:0;mso-wrap-distance-left:9pt;mso-wrap-distance-top:0;mso-wrap-distance-right:9pt;mso-wrap-distance-bottom:0;mso-position-horizontal:absolute;mso-position-horizontal-relative:text;mso-position-vertical:absolute;mso-position-vertical-relative:text;mso-width-percent:0;mso-height-percent:0;mso-width-relative:margin;mso-height-relative:margin;v-text-anchor:top" o:gfxdata="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" filled="f" stroked="f" strokeweight=".5pt">
+              <v:shape w14:anchorId="43822EC7" id="Cuadro de texto 205" o:spid="_x0000_s1105" type="#_x0000_t202" style="position:absolute;margin-left:724.6pt;margin-top:124.75pt;width:62.4pt;height:25.9pt;z-index:251784704;visibility:visible;mso-wrap-style:square;mso-width-percent:0;mso-height-percent:0;mso-wrap-distance-left:9pt;mso-wrap-distance-top:0;mso-wrap-distance-right:9pt;mso-wrap-distance-bottom:0;mso-position-horizontal:absolute;mso-position-horizontal-relative:text;mso-position-vertical:absolute;mso-position-vertical-relative:text;mso-width-percent:0;mso-height-percent:0;mso-width-relative:margin;mso-height-relative:margin;v-text-anchor:top" o:gfxdata="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" filled="f" stroked="f" strokeweight=".5pt">
                 <v:textbox>
                   <w:txbxContent>
                     <w:p>
@@ -8487,7 +8720,7 @@
         <mc:AlternateContent>
           <mc:Choice Requires="wps">
             <w:drawing>
-              <wp:anchor distT="0" distB="0" distL="114300" distR="114300" simplePos="0" relativeHeight="257999872" behindDoc="0" locked="0" layoutInCell="1" allowOverlap="1" wp14:anchorId="18873AE7" wp14:editId="16EB81AB">
+              <wp:anchor distT="0" distB="0" distL="114300" distR="114300" simplePos="0" relativeHeight="251768320" behindDoc="0" locked="0" layoutInCell="1" allowOverlap="1" wp14:anchorId="18873AE7" wp14:editId="16EB81AB">
                 <wp:simplePos x="0" y="0"/>
                 <wp:positionH relativeFrom="column">
                   <wp:posOffset>11198352</wp:posOffset>
@@ -8558,7 +8791,7 @@
           </mc:Choice>
           <mc:Fallback>
             <w:pict>
-              <v:shape w14:anchorId="18873AE7" id="Cuadro de texto 202" o:spid="_x0000_s1103" type="#_x0000_t202" style="position:absolute;margin-left:881.75pt;margin-top:125.55pt;width:62.4pt;height:25.9pt;z-index:257999872;visibility:visible;mso-wrap-style:square;mso-width-percent:0;mso-height-percent:0;mso-wrap-distance-left:9pt;mso-wrap-distance-top:0;mso-wrap-distance-right:9pt;mso-wrap-distance-bottom:0;mso-position-horizontal:absolute;mso-position-horizontal-relative:text;mso-position-vertical:absolute;mso-position-vertical-relative:text;mso-width-percent:0;mso-height-percent:0;mso-width-relative:margin;mso-height-relative:margin;v-text-anchor:top" o:gfxdata="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" filled="f" stroked="f" strokeweight=".5pt">
+              <v:shape w14:anchorId="18873AE7" id="Cuadro de texto 202" o:spid="_x0000_s1106" type="#_x0000_t202" style="position:absolute;margin-left:881.75pt;margin-top:125.55pt;width:62.4pt;height:25.9pt;z-index:251768320;visibility:visible;mso-wrap-style:square;mso-width-percent:0;mso-height-percent:0;mso-wrap-distance-left:9pt;mso-wrap-distance-top:0;mso-wrap-distance-right:9pt;mso-wrap-distance-bottom:0;mso-position-horizontal:absolute;mso-position-horizontal-relative:text;mso-position-vertical:absolute;mso-position-vertical-relative:text;mso-width-percent:0;mso-height-percent:0;mso-width-relative:margin;mso-height-relative:margin;v-text-anchor:top" o:gfxdata="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" filled="f" stroked="f" strokeweight=".5pt">
                 <v:textbox>
                   <w:txbxContent>
                     <w:p>
@@ -8592,7 +8825,7 @@
         <mc:AlternateContent>
           <mc:Choice Requires="wps">
             <w:drawing>
-              <wp:anchor distT="0" distB="0" distL="114300" distR="114300" simplePos="0" relativeHeight="257814528" behindDoc="0" locked="0" layoutInCell="1" allowOverlap="1" wp14:anchorId="670E0641" wp14:editId="2012D3D7">
+              <wp:anchor distT="0" distB="0" distL="114300" distR="114300" simplePos="0" relativeHeight="251749888" behindDoc="0" locked="0" layoutInCell="1" allowOverlap="1" wp14:anchorId="670E0641" wp14:editId="2012D3D7">
                 <wp:simplePos x="0" y="0"/>
                 <wp:positionH relativeFrom="column">
                   <wp:posOffset>-359664</wp:posOffset>
@@ -8647,7 +8880,7 @@
           </mc:Choice>
           <mc:Fallback>
             <w:pict>
-              <v:line w14:anchorId="724F06DD" id="Conector recto 195" o:spid="_x0000_s1026" style="position:absolute;flip:y;z-index:257814528;visibility:visible;mso-wrap-style:square;mso-width-percent:0;mso-height-percent:0;mso-wrap-distance-left:9pt;mso-wrap-distance-top:0;mso-wrap-distance-right:9pt;mso-wrap-distance-bottom:0;mso-position-horizontal:absolute;mso-position-horizontal-relative:text;mso-position-vertical:absolute;mso-position-vertical-relative:text;mso-width-percent:0;mso-height-percent:0;mso-width-relative:margin;mso-height-relative:margin" from="-28.3pt,340.55pt" to="943.2pt,341.5pt" o:gfxdata="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" strokecolor="#4472c4 [3204]" strokeweight=".5pt">
+              <v:line w14:anchorId="1A796D98" id="Conector recto 195" o:spid="_x0000_s1026" style="position:absolute;flip:y;z-index:251749888;visibility:visible;mso-wrap-style:square;mso-width-percent:0;mso-height-percent:0;mso-wrap-distance-left:9pt;mso-wrap-distance-top:0;mso-wrap-distance-right:9pt;mso-wrap-distance-bottom:0;mso-position-horizontal:absolute;mso-position-horizontal-relative:text;mso-position-vertical:absolute;mso-position-vertical-relative:text;mso-width-percent:0;mso-height-percent:0;mso-width-relative:margin;mso-height-relative:margin" from="-28.3pt,340.55pt" to="943.2pt,341.5pt" o:gfxdata="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" strokecolor="#4472c4 [3204]" strokeweight=".5pt">
                 <v:stroke joinstyle="miter"/>
               </v:line>
             </w:pict>
@@ -8661,7 +8894,7 @@
         <mc:AlternateContent>
           <mc:Choice Requires="wps">
             <w:drawing>
-              <wp:anchor distT="0" distB="0" distL="114300" distR="114300" simplePos="0" relativeHeight="251766784" behindDoc="0" locked="0" layoutInCell="0" hidden="0" allowOverlap="1" wp14:anchorId="24BB8776" wp14:editId="49487463">
+              <wp:anchor distT="0" distB="0" distL="114300" distR="114300" simplePos="0" relativeHeight="251417088" behindDoc="0" locked="0" layoutInCell="0" hidden="0" allowOverlap="1" wp14:anchorId="24BB8776" wp14:editId="49487463">
                 <wp:simplePos x="0" y="0"/>
                 <wp:positionH relativeFrom="margin">
                   <wp:posOffset>11071225</wp:posOffset>
@@ -8732,7 +8965,7 @@
           </mc:Choice>
           <mc:Fallback>
             <w:pict>
-              <v:shape w14:anchorId="24BB8776" id="Rectángulo: esquina doblada 142" o:spid="_x0000_s1104" type="#_x0000_t65" style="position:absolute;margin-left:871.75pt;margin-top:356.05pt;width:74.55pt;height:46.2pt;z-index:251766784;visibility:visible;mso-wrap-style:square;mso-width-percent:0;mso-height-percent:0;mso-wrap-distance-left:9pt;mso-wrap-distance-top:0;mso-wrap-distance-right:9pt;mso-wrap-distance-bottom:0;mso-position-horizontal:absolute;mso-position-horizontal-relative:margin;mso-position-vertical:absolute;mso-position-vertical-relative:text;mso-width-percent:0;mso-height-percent:0;mso-width-relative:margin;mso-height-relative:margin;v-text-anchor:middle" o:gfxdata="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" o:allowincell="f" adj="18000" fillcolor="#5b9bd5 [3208]" strokecolor="#31538f" strokeweight="1pt">
+              <v:shape w14:anchorId="24BB8776" id="Rectángulo: esquina doblada 142" o:spid="_x0000_s1107" type="#_x0000_t65" style="position:absolute;margin-left:871.75pt;margin-top:356.05pt;width:74.55pt;height:46.2pt;z-index:251417088;visibility:visible;mso-wrap-style:square;mso-width-percent:0;mso-height-percent:0;mso-wrap-distance-left:9pt;mso-wrap-distance-top:0;mso-wrap-distance-right:9pt;mso-wrap-distance-bottom:0;mso-position-horizontal:absolute;mso-position-horizontal-relative:margin;mso-position-vertical:absolute;mso-position-vertical-relative:text;mso-width-percent:0;mso-height-percent:0;mso-width-relative:margin;mso-height-relative:margin;v-text-anchor:middle" o:gfxdata="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" o:allowincell="f" adj="18000" fillcolor="#5b9bd5 [3208]" strokecolor="#31538f" strokeweight="1pt">
                 <v:stroke joinstyle="miter"/>
                 <v:textbox inset="2.53958mm,1.2694mm,2.53958mm,1.2694mm">
                   <w:txbxContent>
@@ -8761,7 +8994,7 @@
         <mc:AlternateContent>
           <mc:Choice Requires="wps">
             <w:drawing>
-              <wp:anchor distT="0" distB="0" distL="114300" distR="114300" simplePos="0" relativeHeight="251649024" behindDoc="0" locked="0" layoutInCell="0" hidden="0" allowOverlap="1" wp14:anchorId="714F5DC4" wp14:editId="0CCD1E72">
+              <wp:anchor distT="0" distB="0" distL="114300" distR="114300" simplePos="0" relativeHeight="251408896" behindDoc="0" locked="0" layoutInCell="0" hidden="0" allowOverlap="1" wp14:anchorId="714F5DC4" wp14:editId="0CCD1E72">
                 <wp:simplePos x="0" y="0"/>
                 <wp:positionH relativeFrom="margin">
                   <wp:posOffset>10080625</wp:posOffset>
@@ -8832,7 +9065,7 @@
           </mc:Choice>
           <mc:Fallback>
             <w:pict>
-              <v:shape w14:anchorId="714F5DC4" id="Rectángulo: esquina doblada 150" o:spid="_x0000_s1105" type="#_x0000_t65" style="position:absolute;margin-left:793.75pt;margin-top:392.45pt;width:74.55pt;height:46.2pt;z-index:251649024;visibility:visible;mso-wrap-style:square;mso-width-percent:0;mso-height-percent:0;mso-wrap-distance-left:9pt;mso-wrap-distance-top:0;mso-wrap-distance-right:9pt;mso-wrap-distance-bottom:0;mso-position-horizontal:absolute;mso-position-horizontal-relative:margin;mso-position-vertical:absolute;mso-position-vertical-relative:text;mso-width-percent:0;mso-height-percent:0;mso-width-relative:margin;mso-height-relative:margin;v-text-anchor:middle" o:gfxdata="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" o:allowincell="f" adj="18000" fillcolor="#5b9bd5 [3208]" strokecolor="#31538f" strokeweight="1pt">
+              <v:shape w14:anchorId="714F5DC4" id="Rectángulo: esquina doblada 150" o:spid="_x0000_s1108" type="#_x0000_t65" style="position:absolute;margin-left:793.75pt;margin-top:392.45pt;width:74.55pt;height:46.2pt;z-index:251408896;visibility:visible;mso-wrap-style:square;mso-width-percent:0;mso-height-percent:0;mso-wrap-distance-left:9pt;mso-wrap-distance-top:0;mso-wrap-distance-right:9pt;mso-wrap-distance-bottom:0;mso-position-horizontal:absolute;mso-position-horizontal-relative:margin;mso-position-vertical:absolute;mso-position-vertical-relative:text;mso-width-percent:0;mso-height-percent:0;mso-width-relative:margin;mso-height-relative:margin;v-text-anchor:middle" o:gfxdata="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" o:allowincell="f" adj="18000" fillcolor="#5b9bd5 [3208]" strokecolor="#31538f" strokeweight="1pt">
                 <v:stroke joinstyle="miter"/>
                 <v:textbox inset="2.53958mm,1.2694mm,2.53958mm,1.2694mm">
                   <w:txbxContent>
@@ -8861,7 +9094,7 @@
         <mc:AlternateContent>
           <mc:Choice Requires="wps">
             <w:drawing>
-              <wp:anchor distT="0" distB="0" distL="114300" distR="114300" simplePos="0" relativeHeight="251444224" behindDoc="0" locked="0" layoutInCell="0" hidden="0" allowOverlap="1" wp14:anchorId="09413F7A" wp14:editId="272CE491">
+              <wp:anchor distT="0" distB="0" distL="114300" distR="114300" simplePos="0" relativeHeight="251392512" behindDoc="0" locked="0" layoutInCell="0" hidden="0" allowOverlap="1" wp14:anchorId="09413F7A" wp14:editId="272CE491">
                 <wp:simplePos x="0" y="0"/>
                 <wp:positionH relativeFrom="margin">
                   <wp:posOffset>10077450</wp:posOffset>
@@ -8931,7 +9164,7 @@
           </mc:Choice>
           <mc:Fallback>
             <w:pict>
-              <v:shape w14:anchorId="09413F7A" id="Rectángulo: esquina doblada 154" o:spid="_x0000_s1106" type="#_x0000_t65" style="position:absolute;margin-left:793.5pt;margin-top:355.1pt;width:74.55pt;height:46.2pt;z-index:251444224;visibility:visible;mso-wrap-style:square;mso-width-percent:0;mso-height-percent:0;mso-wrap-distance-left:9pt;mso-wrap-distance-top:0;mso-wrap-distance-right:9pt;mso-wrap-distance-bottom:0;mso-position-horizontal:absolute;mso-position-horizontal-relative:margin;mso-position-vertical:absolute;mso-position-vertical-relative:text;mso-width-percent:0;mso-height-percent:0;mso-width-relative:margin;mso-height-relative:margin;v-text-anchor:middle" o:gfxdata="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" o:allowincell="f" adj="18000" fillcolor="#5b9bd5 [3208]" strokecolor="#31538f" strokeweight="1pt">
+              <v:shape w14:anchorId="09413F7A" id="Rectángulo: esquina doblada 154" o:spid="_x0000_s1109" type="#_x0000_t65" style="position:absolute;margin-left:793.5pt;margin-top:355.1pt;width:74.55pt;height:46.2pt;z-index:251392512;visibility:visible;mso-wrap-style:square;mso-width-percent:0;mso-height-percent:0;mso-wrap-distance-left:9pt;mso-wrap-distance-top:0;mso-wrap-distance-right:9pt;mso-wrap-distance-bottom:0;mso-position-horizontal:absolute;mso-position-horizontal-relative:margin;mso-position-vertical:absolute;mso-position-vertical-relative:text;mso-width-percent:0;mso-height-percent:0;mso-width-relative:margin;mso-height-relative:margin;v-text-anchor:middle" o:gfxdata="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" o:allowincell="f" adj="18000" fillcolor="#5b9bd5 [3208]" strokecolor="#31538f" strokeweight="1pt">
                 <v:stroke joinstyle="miter"/>
                 <v:textbox inset="2.53958mm,1.2694mm,2.53958mm,1.2694mm">
                   <w:txbxContent>
@@ -8959,7 +9192,7 @@
         <mc:AlternateContent>
           <mc:Choice Requires="wps">
             <w:drawing>
-              <wp:anchor distT="0" distB="0" distL="114300" distR="114300" simplePos="0" relativeHeight="251545600" behindDoc="0" locked="0" layoutInCell="0" hidden="0" allowOverlap="1" wp14:anchorId="3415A0CE" wp14:editId="3CC6CAD0">
+              <wp:anchor distT="0" distB="0" distL="114300" distR="114300" simplePos="0" relativeHeight="251400704" behindDoc="0" locked="0" layoutInCell="0" hidden="0" allowOverlap="1" wp14:anchorId="3415A0CE" wp14:editId="3CC6CAD0">
                 <wp:simplePos x="0" y="0"/>
                 <wp:positionH relativeFrom="margin">
                   <wp:posOffset>9006205</wp:posOffset>
@@ -9030,7 +9263,7 @@
           </mc:Choice>
           <mc:Fallback>
             <w:pict>
-              <v:shape w14:anchorId="3415A0CE" id="Rectángulo: esquina doblada 151" o:spid="_x0000_s1107" type="#_x0000_t65" style="position:absolute;margin-left:709.15pt;margin-top:397.5pt;width:74.55pt;height:46.2pt;z-index:251545600;visibility:visible;mso-wrap-style:square;mso-width-percent:0;mso-height-percent:0;mso-wrap-distance-left:9pt;mso-wrap-distance-top:0;mso-wrap-distance-right:9pt;mso-wrap-distance-bottom:0;mso-position-horizontal:absolute;mso-position-horizontal-relative:margin;mso-position-vertical:absolute;mso-position-vertical-relative:text;mso-width-percent:0;mso-height-percent:0;mso-width-relative:margin;mso-height-relative:margin;v-text-anchor:middle" o:gfxdata="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" o:allowincell="f" adj="18000" fillcolor="#5b9bd5 [3208]" strokecolor="#31538f" strokeweight="1pt">
+              <v:shape w14:anchorId="3415A0CE" id="Rectángulo: esquina doblada 151" o:spid="_x0000_s1110" type="#_x0000_t65" style="position:absolute;margin-left:709.15pt;margin-top:397.5pt;width:74.55pt;height:46.2pt;z-index:251400704;visibility:visible;mso-wrap-style:square;mso-width-percent:0;mso-height-percent:0;mso-wrap-distance-left:9pt;mso-wrap-distance-top:0;mso-wrap-distance-right:9pt;mso-wrap-distance-bottom:0;mso-position-horizontal:absolute;mso-position-horizontal-relative:margin;mso-position-vertical:absolute;mso-position-vertical-relative:text;mso-width-percent:0;mso-height-percent:0;mso-width-relative:margin;mso-height-relative:margin;v-text-anchor:middle" o:gfxdata="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" o:allowincell="f" adj="18000" fillcolor="#5b9bd5 [3208]" strokecolor="#31538f" strokeweight="1pt">
                 <v:stroke joinstyle="miter"/>
                 <v:textbox inset="2.53958mm,1.2694mm,2.53958mm,1.2694mm">
                   <w:txbxContent>
@@ -9059,7 +9292,7 @@
         <mc:AlternateContent>
           <mc:Choice Requires="wps">
             <w:drawing>
-              <wp:anchor distT="0" distB="0" distL="114300" distR="114300" simplePos="0" relativeHeight="251330560" behindDoc="0" locked="0" layoutInCell="0" hidden="0" allowOverlap="1" wp14:anchorId="00495FD4" wp14:editId="19EDF0A1">
+              <wp:anchor distT="0" distB="0" distL="114300" distR="114300" simplePos="0" relativeHeight="251384320" behindDoc="0" locked="0" layoutInCell="0" hidden="0" allowOverlap="1" wp14:anchorId="00495FD4" wp14:editId="19EDF0A1">
                 <wp:simplePos x="0" y="0"/>
                 <wp:positionH relativeFrom="margin">
                   <wp:posOffset>8978138</wp:posOffset>
@@ -9129,7 +9362,7 @@
           </mc:Choice>
           <mc:Fallback>
             <w:pict>
-              <v:shape w14:anchorId="00495FD4" id="Rectángulo: esquina doblada 155" o:spid="_x0000_s1108" type="#_x0000_t65" style="position:absolute;margin-left:706.95pt;margin-top:359.6pt;width:74.55pt;height:46.2pt;z-index:251330560;visibility:visible;mso-wrap-style:square;mso-width-percent:0;mso-height-percent:0;mso-wrap-distance-left:9pt;mso-wrap-distance-top:0;mso-wrap-distance-right:9pt;mso-wrap-distance-bottom:0;mso-position-horizontal:absolute;mso-position-horizontal-relative:margin;mso-position-vertical:absolute;mso-position-vertical-relative:text;mso-width-percent:0;mso-height-percent:0;mso-width-relative:margin;mso-height-relative:margin;v-text-anchor:middle" o:gfxdata="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" o:allowincell="f" adj="18000" fillcolor="#5b9bd5 [3208]" strokecolor="#31538f" strokeweight="1pt">
+              <v:shape w14:anchorId="00495FD4" id="Rectángulo: esquina doblada 155" o:spid="_x0000_s1111" type="#_x0000_t65" style="position:absolute;margin-left:706.95pt;margin-top:359.6pt;width:74.55pt;height:46.2pt;z-index:251384320;visibility:visible;mso-wrap-style:square;mso-width-percent:0;mso-height-percent:0;mso-wrap-distance-left:9pt;mso-wrap-distance-top:0;mso-wrap-distance-right:9pt;mso-wrap-distance-bottom:0;mso-position-horizontal:absolute;mso-position-horizontal-relative:margin;mso-position-vertical:absolute;mso-position-vertical-relative:text;mso-width-percent:0;mso-height-percent:0;mso-width-relative:margin;mso-height-relative:margin;v-text-anchor:middle" o:gfxdata="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" o:allowincell="f" adj="18000" fillcolor="#5b9bd5 [3208]" strokecolor="#31538f" strokeweight="1pt">
                 <v:stroke joinstyle="miter"/>
                 <v:textbox inset="2.53958mm,1.2694mm,2.53958mm,1.2694mm">
                   <w:txbxContent>
@@ -9157,7 +9390,7 @@
         <mc:AlternateContent>
           <mc:Choice Requires="wps">
             <w:drawing>
-              <wp:anchor distT="0" distB="0" distL="114300" distR="114300" simplePos="0" relativeHeight="257716224" behindDoc="0" locked="0" layoutInCell="1" allowOverlap="1" wp14:anchorId="670E0641" wp14:editId="2012D3D7">
+              <wp:anchor distT="0" distB="0" distL="114300" distR="114300" simplePos="0" relativeHeight="251741696" behindDoc="0" locked="0" layoutInCell="1" allowOverlap="1" wp14:anchorId="670E0641" wp14:editId="2012D3D7">
                 <wp:simplePos x="0" y="0"/>
                 <wp:positionH relativeFrom="column">
                   <wp:posOffset>-371856</wp:posOffset>
@@ -9212,7 +9445,7 @@
           </mc:Choice>
           <mc:Fallback>
             <w:pict>
-              <v:line w14:anchorId="4488DD43" id="Conector recto 194" o:spid="_x0000_s1026" style="position:absolute;z-index:257716224;visibility:visible;mso-wrap-style:square;mso-width-percent:0;mso-height-percent:0;mso-wrap-distance-left:9pt;mso-wrap-distance-top:0;mso-wrap-distance-right:9pt;mso-wrap-distance-bottom:0;mso-position-horizontal:absolute;mso-position-horizontal-relative:text;mso-position-vertical:absolute;mso-position-vertical-relative:text;mso-width-percent:0;mso-height-percent:0;mso-width-relative:margin;mso-height-relative:margin" from="-29.3pt,149.55pt" to="946.05pt,150.5pt" o:gfxdata="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" strokecolor="#4472c4 [3204]" strokeweight=".5pt">
+              <v:line w14:anchorId="2B836FBE" id="Conector recto 194" o:spid="_x0000_s1026" style="position:absolute;z-index:251741696;visibility:visible;mso-wrap-style:square;mso-width-percent:0;mso-height-percent:0;mso-wrap-distance-left:9pt;mso-wrap-distance-top:0;mso-wrap-distance-right:9pt;mso-wrap-distance-bottom:0;mso-position-horizontal:absolute;mso-position-horizontal-relative:text;mso-position-vertical:absolute;mso-position-vertical-relative:text;mso-width-percent:0;mso-height-percent:0;mso-width-relative:margin;mso-height-relative:margin" from="-29.3pt,149.55pt" to="946.05pt,150.5pt" o:gfxdata="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" strokecolor="#4472c4 [3204]" strokeweight=".5pt">
                 <v:stroke joinstyle="miter"/>
               </v:line>
             </w:pict>
@@ -9226,7 +9459,7 @@
         <mc:AlternateContent>
           <mc:Choice Requires="wps">
             <w:drawing>
-              <wp:anchor distT="0" distB="0" distL="114300" distR="114300" simplePos="0" relativeHeight="257583104" behindDoc="0" locked="0" layoutInCell="1" allowOverlap="1" wp14:anchorId="670E0641" wp14:editId="2012D3D7">
+              <wp:anchor distT="0" distB="0" distL="114300" distR="114300" simplePos="0" relativeHeight="251733504" behindDoc="0" locked="0" layoutInCell="1" allowOverlap="1" wp14:anchorId="670E0641" wp14:editId="2012D3D7">
                 <wp:simplePos x="0" y="0"/>
                 <wp:positionH relativeFrom="column">
                   <wp:posOffset>-347472</wp:posOffset>
@@ -9281,7 +9514,7 @@
           </mc:Choice>
           <mc:Fallback>
             <w:pict>
-              <v:line w14:anchorId="29B670DB" id="Conector recto 193" o:spid="_x0000_s1026" style="position:absolute;z-index:257583104;visibility:visible;mso-wrap-style:square;mso-width-percent:0;mso-height-percent:0;mso-wrap-distance-left:9pt;mso-wrap-distance-top:0;mso-wrap-distance-right:9pt;mso-wrap-distance-bottom:0;mso-position-horizontal:absolute;mso-position-horizontal-relative:text;mso-position-vertical:absolute;mso-position-vertical-relative:text;mso-width-percent:0;mso-height-percent:0;mso-width-relative:margin;mso-height-relative:margin" from="-27.35pt,58.35pt" to="951.85pt,59.3pt" o:gfxdata="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" strokecolor="#4472c4 [3204]" strokeweight=".5pt">
+              <v:line w14:anchorId="28E1E1B5" id="Conector recto 193" o:spid="_x0000_s1026" style="position:absolute;z-index:251733504;visibility:visible;mso-wrap-style:square;mso-width-percent:0;mso-height-percent:0;mso-wrap-distance-left:9pt;mso-wrap-distance-top:0;mso-wrap-distance-right:9pt;mso-wrap-distance-bottom:0;mso-position-horizontal:absolute;mso-position-horizontal-relative:text;mso-position-vertical:absolute;mso-position-vertical-relative:text;mso-width-percent:0;mso-height-percent:0;mso-width-relative:margin;mso-height-relative:margin" from="-27.35pt,58.35pt" to="951.85pt,59.3pt" o:gfxdata="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" strokecolor="#4472c4 [3204]" strokeweight=".5pt">
                 <v:stroke joinstyle="miter"/>
               </v:line>
             </w:pict>
@@ -9295,7 +9528,7 @@
         <mc:AlternateContent>
           <mc:Choice Requires="wps">
             <w:drawing>
-              <wp:anchor distT="0" distB="0" distL="114300" distR="114300" simplePos="0" relativeHeight="257447936" behindDoc="0" locked="0" layoutInCell="1" allowOverlap="1">
+              <wp:anchor distT="0" distB="0" distL="114300" distR="114300" simplePos="0" relativeHeight="251725312" behindDoc="0" locked="0" layoutInCell="1" allowOverlap="1">
                 <wp:simplePos x="0" y="0"/>
                 <wp:positionH relativeFrom="column">
                   <wp:posOffset>-335280</wp:posOffset>
@@ -9350,7 +9583,7 @@
           </mc:Choice>
           <mc:Fallback>
             <w:pict>
-              <v:line w14:anchorId="13DA9D4D" id="Conector recto 192" o:spid="_x0000_s1026" style="position:absolute;z-index:257447936;visibility:visible;mso-wrap-style:square;mso-width-percent:0;mso-height-percent:0;mso-wrap-distance-left:9pt;mso-wrap-distance-top:0;mso-wrap-distance-right:9pt;mso-wrap-distance-bottom:0;mso-position-horizontal:absolute;mso-position-horizontal-relative:text;mso-position-vertical:absolute;mso-position-vertical-relative:text;mso-width-percent:0;mso-height-percent:0;mso-width-relative:margin;mso-height-relative:margin" from="-26.4pt,7.45pt" to="950.55pt,8.4pt" o:gfxdata="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" strokecolor="#4472c4 [3204]" strokeweight=".5pt">
+              <v:line w14:anchorId="7942DF7A" id="Conector recto 192" o:spid="_x0000_s1026" style="position:absolute;z-index:251725312;visibility:visible;mso-wrap-style:square;mso-width-percent:0;mso-height-percent:0;mso-wrap-distance-left:9pt;mso-wrap-distance-top:0;mso-wrap-distance-right:9pt;mso-wrap-distance-bottom:0;mso-position-horizontal:absolute;mso-position-horizontal-relative:text;mso-position-vertical:absolute;mso-position-vertical-relative:text;mso-width-percent:0;mso-height-percent:0;mso-width-relative:margin;mso-height-relative:margin" from="-26.4pt,7.45pt" to="950.55pt,8.4pt" o:gfxdata="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" strokecolor="#4472c4 [3204]" strokeweight=".5pt">
                 <v:stroke joinstyle="miter"/>
               </v:line>
             </w:pict>
@@ -9364,7 +9597,7 @@
         <mc:AlternateContent>
           <mc:Choice Requires="wps">
             <w:drawing>
-              <wp:anchor distT="0" distB="0" distL="114300" distR="114300" simplePos="0" relativeHeight="251881472" behindDoc="0" locked="0" layoutInCell="0" hidden="0" allowOverlap="1" wp14:anchorId="3924646E" wp14:editId="442D9BB7">
+              <wp:anchor distT="0" distB="0" distL="114300" distR="114300" simplePos="0" relativeHeight="251425280" behindDoc="0" locked="0" layoutInCell="0" hidden="0" allowOverlap="1" wp14:anchorId="3924646E" wp14:editId="442D9BB7">
                 <wp:simplePos x="0" y="0"/>
                 <wp:positionH relativeFrom="margin">
                   <wp:posOffset>11091672</wp:posOffset>
@@ -9435,7 +9668,7 @@
           </mc:Choice>
           <mc:Fallback>
             <w:pict>
-              <v:shape w14:anchorId="3924646E" id="Rectángulo: esquina doblada 141" o:spid="_x0000_s1109" type="#_x0000_t65" style="position:absolute;margin-left:873.35pt;margin-top:66.95pt;width:74.55pt;height:46.2pt;z-index:251881472;visibility:visible;mso-wrap-style:square;mso-width-percent:0;mso-height-percent:0;mso-wrap-distance-left:9pt;mso-wrap-distance-top:0;mso-wrap-distance-right:9pt;mso-wrap-distance-bottom:0;mso-position-horizontal:absolute;mso-position-horizontal-relative:margin;mso-position-vertical:absolute;mso-position-vertical-relative:text;mso-width-percent:0;mso-height-percent:0;mso-width-relative:margin;mso-height-relative:margin;v-text-anchor:middle" o:gfxdata="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" o:allowincell="f" adj="18000" fillcolor="#5b9bd5 [3208]" strokecolor="#31538f" strokeweight="1pt">
+              <v:shape w14:anchorId="3924646E" id="Rectángulo: esquina doblada 141" o:spid="_x0000_s1112" type="#_x0000_t65" style="position:absolute;margin-left:873.35pt;margin-top:66.95pt;width:74.55pt;height:46.2pt;z-index:251425280;visibility:visible;mso-wrap-style:square;mso-width-percent:0;mso-height-percent:0;mso-wrap-distance-left:9pt;mso-wrap-distance-top:0;mso-wrap-distance-right:9pt;mso-wrap-distance-bottom:0;mso-position-horizontal:absolute;mso-position-horizontal-relative:margin;mso-position-vertical:absolute;mso-position-vertical-relative:text;mso-width-percent:0;mso-height-percent:0;mso-width-relative:margin;mso-height-relative:margin;v-text-anchor:middle" o:gfxdata="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" o:allowincell="f" adj="18000" fillcolor="#5b9bd5 [3208]" strokecolor="#31538f" strokeweight="1pt">
                 <v:stroke joinstyle="miter"/>
                 <v:textbox inset="2.53958mm,1.2694mm,2.53958mm,1.2694mm">
                   <w:txbxContent>
@@ -9464,7 +9697,7 @@
         <mc:AlternateContent>
           <mc:Choice Requires="wps">
             <w:drawing>
-              <wp:anchor distT="0" distB="0" distL="114300" distR="114300" simplePos="0" relativeHeight="254508032" behindDoc="0" locked="0" layoutInCell="0" hidden="0" allowOverlap="1" wp14:anchorId="7BA5CE7B" wp14:editId="22EF40B1">
+              <wp:anchor distT="0" distB="0" distL="114300" distR="114300" simplePos="0" relativeHeight="251551232" behindDoc="0" locked="0" layoutInCell="0" hidden="0" allowOverlap="1" wp14:anchorId="7BA5CE7B" wp14:editId="22EF40B1">
                 <wp:simplePos x="0" y="0"/>
                 <wp:positionH relativeFrom="margin">
                   <wp:posOffset>11122279</wp:posOffset>
@@ -9534,7 +9767,7 @@
           </mc:Choice>
           <mc:Fallback>
             <w:pict>
-              <v:shape w14:anchorId="7BA5CE7B" id="Rectángulo: esquina doblada 143" o:spid="_x0000_s1110" type="#_x0000_t65" style="position:absolute;margin-left:875.75pt;margin-top:10.65pt;width:74.55pt;height:46.2pt;z-index:254508032;visibility:visible;mso-wrap-style:square;mso-width-percent:0;mso-height-percent:0;mso-wrap-distance-left:9pt;mso-wrap-distance-top:0;mso-wrap-distance-right:9pt;mso-wrap-distance-bottom:0;mso-position-horizontal:absolute;mso-position-horizontal-relative:margin;mso-position-vertical:absolute;mso-position-vertical-relative:text;mso-width-percent:0;mso-height-percent:0;mso-width-relative:margin;mso-height-relative:margin;v-text-anchor:middle" o:gfxdata="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" o:allowincell="f" adj="18000" fillcolor="#70ad47 [3209]" strokecolor="#517e33" strokeweight="1pt">
+              <v:shape w14:anchorId="7BA5CE7B" id="Rectángulo: esquina doblada 143" o:spid="_x0000_s1113" type="#_x0000_t65" style="position:absolute;margin-left:875.75pt;margin-top:10.65pt;width:74.55pt;height:46.2pt;z-index:251551232;visibility:visible;mso-wrap-style:square;mso-width-percent:0;mso-height-percent:0;mso-wrap-distance-left:9pt;mso-wrap-distance-top:0;mso-wrap-distance-right:9pt;mso-wrap-distance-bottom:0;mso-position-horizontal:absolute;mso-position-horizontal-relative:margin;mso-position-vertical:absolute;mso-position-vertical-relative:text;mso-width-percent:0;mso-height-percent:0;mso-width-relative:margin;mso-height-relative:margin;v-text-anchor:middle" o:gfxdata="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" o:allowincell="f" adj="18000" fillcolor="#70ad47 [3209]" strokecolor="#517e33" strokeweight="1pt">
                 <v:stroke joinstyle="miter"/>
                 <v:textbox inset="2.53958mm,1.2694mm,2.53958mm,1.2694mm">
                   <w:txbxContent>
@@ -9562,7 +9795,7 @@
         <mc:AlternateContent>
           <mc:Choice Requires="wps">
             <w:drawing>
-              <wp:anchor distT="0" distB="0" distL="114300" distR="114300" simplePos="0" relativeHeight="252623872" behindDoc="0" locked="0" layoutInCell="0" hidden="0" allowOverlap="1" wp14:anchorId="1101A3C5" wp14:editId="06F46CAD">
+              <wp:anchor distT="0" distB="0" distL="114300" distR="114300" simplePos="0" relativeHeight="251479552" behindDoc="0" locked="0" layoutInCell="0" hidden="0" allowOverlap="1" wp14:anchorId="1101A3C5" wp14:editId="06F46CAD">
                 <wp:simplePos x="0" y="0"/>
                 <wp:positionH relativeFrom="margin">
                   <wp:posOffset>10046843</wp:posOffset>
@@ -9633,7 +9866,7 @@
           </mc:Choice>
           <mc:Fallback>
             <w:pict>
-              <v:shape w14:anchorId="1101A3C5" id="Rectángulo: esquina doblada 146" o:spid="_x0000_s1111" type="#_x0000_t65" style="position:absolute;margin-left:791.1pt;margin-top:68pt;width:74.55pt;height:46.2pt;z-index:252623872;visibility:visible;mso-wrap-style:square;mso-width-percent:0;mso-height-percent:0;mso-wrap-distance-left:9pt;mso-wrap-distance-top:0;mso-wrap-distance-right:9pt;mso-wrap-distance-bottom:0;mso-position-horizontal:absolute;mso-position-horizontal-relative:margin;mso-position-vertical:absolute;mso-position-vertical-relative:text;mso-width-percent:0;mso-height-percent:0;mso-width-relative:margin;mso-height-relative:margin;v-text-anchor:middle" o:gfxdata="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" o:allowincell="f" adj="18000" fillcolor="#5b9bd5 [3208]" strokecolor="#31538f" strokeweight="1pt">
+              <v:shape w14:anchorId="1101A3C5" id="Rectángulo: esquina doblada 146" o:spid="_x0000_s1114" type="#_x0000_t65" style="position:absolute;margin-left:791.1pt;margin-top:68pt;width:74.55pt;height:46.2pt;z-index:251479552;visibility:visible;mso-wrap-style:square;mso-width-percent:0;mso-height-percent:0;mso-wrap-distance-left:9pt;mso-wrap-distance-top:0;mso-wrap-distance-right:9pt;mso-wrap-distance-bottom:0;mso-position-horizontal:absolute;mso-position-horizontal-relative:margin;mso-position-vertical:absolute;mso-position-vertical-relative:text;mso-width-percent:0;mso-height-percent:0;mso-width-relative:margin;mso-height-relative:margin;v-text-anchor:middle" o:gfxdata="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" o:allowincell="f" adj="18000" fillcolor="#5b9bd5 [3208]" strokecolor="#31538f" strokeweight="1pt">
                 <v:stroke joinstyle="miter"/>
                 <v:textbox inset="2.53958mm,1.2694mm,2.53958mm,1.2694mm">
                   <w:txbxContent>
@@ -9662,7 +9895,7 @@
         <mc:AlternateContent>
           <mc:Choice Requires="wps">
             <w:drawing>
-              <wp:anchor distT="0" distB="0" distL="114300" distR="114300" simplePos="0" relativeHeight="254331904" behindDoc="0" locked="0" layoutInCell="0" hidden="0" allowOverlap="1" wp14:anchorId="4F919174" wp14:editId="1E85F01A">
+              <wp:anchor distT="0" distB="0" distL="114300" distR="114300" simplePos="0" relativeHeight="251543040" behindDoc="0" locked="0" layoutInCell="0" hidden="0" allowOverlap="1" wp14:anchorId="4F919174" wp14:editId="1E85F01A">
                 <wp:simplePos x="0" y="0"/>
                 <wp:positionH relativeFrom="margin">
                   <wp:posOffset>10056495</wp:posOffset>
@@ -9737,7 +9970,7 @@
           </mc:Choice>
           <mc:Fallback>
             <w:pict>
-              <v:shape w14:anchorId="4F919174" id="Rectángulo: esquina doblada 144" o:spid="_x0000_s1112" type="#_x0000_t65" style="position:absolute;margin-left:791.85pt;margin-top:10.4pt;width:82.55pt;height:46.2pt;z-index:254331904;visibility:visible;mso-wrap-style:square;mso-width-percent:0;mso-height-percent:0;mso-wrap-distance-left:9pt;mso-wrap-distance-top:0;mso-wrap-distance-right:9pt;mso-wrap-distance-bottom:0;mso-position-horizontal:absolute;mso-position-horizontal-relative:margin;mso-position-vertical:absolute;mso-position-vertical-relative:text;mso-width-percent:0;mso-height-percent:0;mso-width-relative:margin;mso-height-relative:margin;v-text-anchor:middle" o:gfxdata="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" o:allowincell="f" adj="18000" fillcolor="#70ad47 [3209]" strokecolor="#517e33" strokeweight="1pt">
+              <v:shape w14:anchorId="4F919174" id="Rectángulo: esquina doblada 144" o:spid="_x0000_s1115" type="#_x0000_t65" style="position:absolute;margin-left:791.85pt;margin-top:10.4pt;width:82.55pt;height:46.2pt;z-index:251543040;visibility:visible;mso-wrap-style:square;mso-width-percent:0;mso-height-percent:0;mso-wrap-distance-left:9pt;mso-wrap-distance-top:0;mso-wrap-distance-right:9pt;mso-wrap-distance-bottom:0;mso-position-horizontal:absolute;mso-position-horizontal-relative:margin;mso-position-vertical:absolute;mso-position-vertical-relative:text;mso-width-percent:0;mso-height-percent:0;mso-width-relative:margin;mso-height-relative:margin;v-text-anchor:middle" o:gfxdata="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" o:allowincell="f" adj="18000" fillcolor="#70ad47 [3209]" strokecolor="#517e33" strokeweight="1pt">
                 <v:stroke joinstyle="miter"/>
                 <v:textbox inset="2.53958mm,1.2694mm,2.53958mm,1.2694mm">
                   <w:txbxContent>
@@ -9770,7 +10003,7 @@
         <mc:AlternateContent>
           <mc:Choice Requires="wps">
             <w:drawing>
-              <wp:anchor distT="0" distB="0" distL="114300" distR="114300" simplePos="0" relativeHeight="257323008" behindDoc="0" locked="0" layoutInCell="1" allowOverlap="1" wp14:anchorId="24A23BE7" wp14:editId="7EE0C02A">
+              <wp:anchor distT="0" distB="0" distL="114300" distR="114300" simplePos="0" relativeHeight="251717120" behindDoc="0" locked="0" layoutInCell="1" allowOverlap="1" wp14:anchorId="24A23BE7" wp14:editId="7EE0C02A">
                 <wp:simplePos x="0" y="0"/>
                 <wp:positionH relativeFrom="column">
                   <wp:posOffset>9999472</wp:posOffset>
@@ -9825,7 +10058,7 @@
           </mc:Choice>
           <mc:Fallback>
             <w:pict>
-              <v:line w14:anchorId="29080707" id="Conector recto 190" o:spid="_x0000_s1026" style="position:absolute;flip:x;z-index:257323008;visibility:visible;mso-wrap-style:square;mso-width-percent:0;mso-height-percent:0;mso-wrap-distance-left:9pt;mso-wrap-distance-top:0;mso-wrap-distance-right:9pt;mso-wrap-distance-bottom:0;mso-position-horizontal:absolute;mso-position-horizontal-relative:text;mso-position-vertical:absolute;mso-position-vertical-relative:text;mso-width-percent:0;mso-height-percent:0;mso-width-relative:margin;mso-height-relative:margin" from="787.35pt,1.65pt" to="787.65pt,445.15pt" o:gfxdata="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" strokecolor="#4472c4 [3204]" strokeweight=".5pt">
+              <v:line w14:anchorId="31344A6E" id="Conector recto 190" o:spid="_x0000_s1026" style="position:absolute;flip:x;z-index:251717120;visibility:visible;mso-wrap-style:square;mso-width-percent:0;mso-height-percent:0;mso-wrap-distance-left:9pt;mso-wrap-distance-top:0;mso-wrap-distance-right:9pt;mso-wrap-distance-bottom:0;mso-position-horizontal:absolute;mso-position-horizontal-relative:text;mso-position-vertical:absolute;mso-position-vertical-relative:text;mso-width-percent:0;mso-height-percent:0;mso-width-relative:margin;mso-height-relative:margin" from="787.35pt,1.65pt" to="787.65pt,445.15pt" o:gfxdata="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" strokecolor="#4472c4 [3204]" strokeweight=".5pt">
                 <v:stroke joinstyle="miter"/>
               </v:line>
             </w:pict>
@@ -9839,7 +10072,7 @@
         <mc:AlternateContent>
           <mc:Choice Requires="wps">
             <w:drawing>
-              <wp:anchor distT="0" distB="0" distL="114300" distR="114300" simplePos="0" relativeHeight="253069312" behindDoc="0" locked="0" layoutInCell="0" hidden="0" allowOverlap="1" wp14:anchorId="69F9CD7C" wp14:editId="2F4D076F">
+              <wp:anchor distT="0" distB="0" distL="114300" distR="114300" simplePos="0" relativeHeight="251506176" behindDoc="0" locked="0" layoutInCell="0" hidden="0" allowOverlap="1" wp14:anchorId="69F9CD7C" wp14:editId="2F4D076F">
                 <wp:simplePos x="0" y="0"/>
                 <wp:positionH relativeFrom="margin">
                   <wp:posOffset>9054338</wp:posOffset>
@@ -9910,7 +10143,7 @@
           </mc:Choice>
           <mc:Fallback>
             <w:pict>
-              <v:shape w14:anchorId="69F9CD7C" id="Rectángulo: esquina doblada 147" o:spid="_x0000_s1113" type="#_x0000_t65" style="position:absolute;margin-left:712.95pt;margin-top:66.7pt;width:74.55pt;height:46.2pt;z-index:253069312;visibility:visible;mso-wrap-style:square;mso-width-percent:0;mso-height-percent:0;mso-wrap-distance-left:9pt;mso-wrap-distance-top:0;mso-wrap-distance-right:9pt;mso-wrap-distance-bottom:0;mso-position-horizontal:absolute;mso-position-horizontal-relative:margin;mso-position-vertical:absolute;mso-position-vertical-relative:text;mso-width-percent:0;mso-height-percent:0;mso-width-relative:margin;mso-height-relative:margin;v-text-anchor:middle" o:gfxdata="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" o:allowincell="f" adj="18000" fillcolor="#5b9bd5 [3208]" strokecolor="#31538f" strokeweight="1pt">
+              <v:shape w14:anchorId="69F9CD7C" id="Rectángulo: esquina doblada 147" o:spid="_x0000_s1116" type="#_x0000_t65" style="position:absolute;margin-left:712.95pt;margin-top:66.7pt;width:74.55pt;height:46.2pt;z-index:251506176;visibility:visible;mso-wrap-style:square;mso-width-percent:0;mso-height-percent:0;mso-wrap-distance-left:9pt;mso-wrap-distance-top:0;mso-wrap-distance-right:9pt;mso-wrap-distance-bottom:0;mso-position-horizontal:absolute;mso-position-horizontal-relative:margin;mso-position-vertical:absolute;mso-position-vertical-relative:text;mso-width-percent:0;mso-height-percent:0;mso-width-relative:margin;mso-height-relative:margin;v-text-anchor:middle" o:gfxdata="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" o:allowincell="f" adj="18000" fillcolor="#5b9bd5 [3208]" strokecolor="#31538f" strokeweight="1pt">
                 <v:stroke joinstyle="miter"/>
                 <v:textbox inset="2.53958mm,1.2694mm,2.53958mm,1.2694mm">
                   <w:txbxContent>
@@ -9939,7 +10172,7 @@
         <mc:AlternateContent>
           <mc:Choice Requires="wps">
             <w:drawing>
-              <wp:anchor distT="0" distB="0" distL="114300" distR="114300" simplePos="0" relativeHeight="254156800" behindDoc="0" locked="0" layoutInCell="0" hidden="0" allowOverlap="1" wp14:anchorId="03111894" wp14:editId="41E88636">
+              <wp:anchor distT="0" distB="0" distL="114300" distR="114300" simplePos="0" relativeHeight="251534848" behindDoc="0" locked="0" layoutInCell="0" hidden="0" allowOverlap="1" wp14:anchorId="03111894" wp14:editId="41E88636">
                 <wp:simplePos x="0" y="0"/>
                 <wp:positionH relativeFrom="margin">
                   <wp:posOffset>9019413</wp:posOffset>
@@ -10009,7 +10242,7 @@
           </mc:Choice>
           <mc:Fallback>
             <w:pict>
-              <v:shape w14:anchorId="03111894" id="Rectángulo: esquina doblada 158" o:spid="_x0000_s1114" type="#_x0000_t65" style="position:absolute;margin-left:710.2pt;margin-top:10pt;width:74.55pt;height:46.2pt;z-index:254156800;visibility:visible;mso-wrap-style:square;mso-width-percent:0;mso-height-percent:0;mso-wrap-distance-left:9pt;mso-wrap-distance-top:0;mso-wrap-distance-right:9pt;mso-wrap-distance-bottom:0;mso-position-horizontal:absolute;mso-position-horizontal-relative:margin;mso-position-vertical:absolute;mso-position-vertical-relative:text;mso-width-percent:0;mso-height-percent:0;mso-width-relative:margin;mso-height-relative:margin;v-text-anchor:middle" o:gfxdata="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" o:allowincell="f" adj="18000" fillcolor="#70ad47 [3209]" strokecolor="#517e33" strokeweight="1pt">
+              <v:shape w14:anchorId="03111894" id="Rectángulo: esquina doblada 158" o:spid="_x0000_s1117" type="#_x0000_t65" style="position:absolute;margin-left:710.2pt;margin-top:10pt;width:74.55pt;height:46.2pt;z-index:251534848;visibility:visible;mso-wrap-style:square;mso-width-percent:0;mso-height-percent:0;mso-wrap-distance-left:9pt;mso-wrap-distance-top:0;mso-wrap-distance-right:9pt;mso-wrap-distance-bottom:0;mso-position-horizontal:absolute;mso-position-horizontal-relative:margin;mso-position-vertical:absolute;mso-position-vertical-relative:text;mso-width-percent:0;mso-height-percent:0;mso-width-relative:margin;mso-height-relative:margin;v-text-anchor:middle" o:gfxdata="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" o:allowincell="f" adj="18000" fillcolor="#70ad47 [3209]" strokecolor="#517e33" strokeweight="1pt">
                 <v:stroke joinstyle="miter"/>
                 <v:textbox inset="2.53958mm,1.2694mm,2.53958mm,1.2694mm">
                   <w:txbxContent>
@@ -10037,7 +10270,7 @@
         <mc:AlternateContent>
           <mc:Choice Requires="wps">
             <w:drawing>
-              <wp:anchor distT="0" distB="0" distL="114300" distR="114300" simplePos="0" relativeHeight="253988864" behindDoc="0" locked="0" layoutInCell="0" hidden="0" allowOverlap="1" wp14:anchorId="1071920D" wp14:editId="6FFCAB53">
+              <wp:anchor distT="0" distB="0" distL="114300" distR="114300" simplePos="0" relativeHeight="251526656" behindDoc="0" locked="0" layoutInCell="0" hidden="0" allowOverlap="1" wp14:anchorId="1071920D" wp14:editId="6FFCAB53">
                 <wp:simplePos x="0" y="0"/>
                 <wp:positionH relativeFrom="margin">
                   <wp:posOffset>8022590</wp:posOffset>
@@ -10107,7 +10340,7 @@
           </mc:Choice>
           <mc:Fallback>
             <w:pict>
-              <v:shape w14:anchorId="1071920D" id="Rectángulo: esquina doblada 159" o:spid="_x0000_s1115" type="#_x0000_t65" style="position:absolute;margin-left:631.7pt;margin-top:10.5pt;width:74.55pt;height:46.2pt;z-index:253988864;visibility:visible;mso-wrap-style:square;mso-width-percent:0;mso-height-percent:0;mso-wrap-distance-left:9pt;mso-wrap-distance-top:0;mso-wrap-distance-right:9pt;mso-wrap-distance-bottom:0;mso-position-horizontal:absolute;mso-position-horizontal-relative:margin;mso-position-vertical:absolute;mso-position-vertical-relative:text;mso-width-percent:0;mso-height-percent:0;mso-width-relative:margin;mso-height-relative:margin;v-text-anchor:middle" o:gfxdata="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" o:allowincell="f" adj="18000" fillcolor="#70ad47 [3209]" strokecolor="#517e33" strokeweight="1pt">
+              <v:shape w14:anchorId="1071920D" id="Rectángulo: esquina doblada 159" o:spid="_x0000_s1118" type="#_x0000_t65" style="position:absolute;margin-left:631.7pt;margin-top:10.5pt;width:74.55pt;height:46.2pt;z-index:251526656;visibility:visible;mso-wrap-style:square;mso-width-percent:0;mso-height-percent:0;mso-wrap-distance-left:9pt;mso-wrap-distance-top:0;mso-wrap-distance-right:9pt;mso-wrap-distance-bottom:0;mso-position-horizontal:absolute;mso-position-horizontal-relative:margin;mso-position-vertical:absolute;mso-position-vertical-relative:text;mso-width-percent:0;mso-height-percent:0;mso-width-relative:margin;mso-height-relative:margin;v-text-anchor:middle" o:gfxdata="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" o:allowincell="f" adj="18000" fillcolor="#70ad47 [3209]" strokecolor="#517e33" strokeweight="1pt">
                 <v:stroke joinstyle="miter"/>
                 <v:textbox inset="2.53958mm,1.2694mm,2.53958mm,1.2694mm">
                   <w:txbxContent>
@@ -10135,7 +10368,7 @@
         <mc:AlternateContent>
           <mc:Choice Requires="wps">
             <w:drawing>
-              <wp:anchor distT="0" distB="0" distL="114300" distR="114300" simplePos="0" relativeHeight="252731392" behindDoc="0" locked="0" layoutInCell="0" hidden="0" allowOverlap="1" wp14:anchorId="3922EAB1" wp14:editId="0B925914">
+              <wp:anchor distT="0" distB="0" distL="114300" distR="114300" simplePos="0" relativeHeight="251487744" behindDoc="0" locked="0" layoutInCell="0" hidden="0" allowOverlap="1" wp14:anchorId="3922EAB1" wp14:editId="0B925914">
                 <wp:simplePos x="0" y="0"/>
                 <wp:positionH relativeFrom="margin">
                   <wp:posOffset>8050530</wp:posOffset>
@@ -10206,7 +10439,7 @@
           </mc:Choice>
           <mc:Fallback>
             <w:pict>
-              <v:shape w14:anchorId="3922EAB1" id="Rectángulo: esquina doblada 148" o:spid="_x0000_s1116" type="#_x0000_t65" style="position:absolute;margin-left:633.9pt;margin-top:67.4pt;width:74.55pt;height:46.2pt;z-index:252731392;visibility:visible;mso-wrap-style:square;mso-width-percent:0;mso-height-percent:0;mso-wrap-distance-left:9pt;mso-wrap-distance-top:0;mso-wrap-distance-right:9pt;mso-wrap-distance-bottom:0;mso-position-horizontal:absolute;mso-position-horizontal-relative:margin;mso-position-vertical:absolute;mso-position-vertical-relative:text;mso-width-percent:0;mso-height-percent:0;mso-width-relative:margin;mso-height-relative:margin;v-text-anchor:middle" o:gfxdata="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" o:allowincell="f" adj="18000" fillcolor="#5b9bd5 [3208]" strokecolor="#31538f" strokeweight="1pt">
+              <v:shape w14:anchorId="3922EAB1" id="Rectángulo: esquina doblada 148" o:spid="_x0000_s1119" type="#_x0000_t65" style="position:absolute;margin-left:633.9pt;margin-top:67.4pt;width:74.55pt;height:46.2pt;z-index:251487744;visibility:visible;mso-wrap-style:square;mso-width-percent:0;mso-height-percent:0;mso-wrap-distance-left:9pt;mso-wrap-distance-top:0;mso-wrap-distance-right:9pt;mso-wrap-distance-bottom:0;mso-position-horizontal:absolute;mso-position-horizontal-relative:margin;mso-position-vertical:absolute;mso-position-vertical-relative:text;mso-width-percent:0;mso-height-percent:0;mso-width-relative:margin;mso-height-relative:margin;v-text-anchor:middle" o:gfxdata="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" o:allowincell="f" adj="18000" fillcolor="#5b9bd5 [3208]" strokecolor="#31538f" strokeweight="1pt">
                 <v:stroke joinstyle="miter"/>
                 <v:textbox inset="2.53958mm,1.2694mm,2.53958mm,1.2694mm">
                   <w:txbxContent>
@@ -10235,7 +10468,7 @@
         <mc:AlternateContent>
           <mc:Choice Requires="wps">
             <w:drawing>
-              <wp:anchor distT="0" distB="0" distL="114300" distR="114300" simplePos="0" relativeHeight="252244992" behindDoc="0" locked="0" layoutInCell="0" hidden="0" allowOverlap="1" wp14:anchorId="315F6E72" wp14:editId="351CDFEF">
+              <wp:anchor distT="0" distB="0" distL="114300" distR="114300" simplePos="0" relativeHeight="251463168" behindDoc="0" locked="0" layoutInCell="0" hidden="0" allowOverlap="1" wp14:anchorId="315F6E72" wp14:editId="351CDFEF">
                 <wp:simplePos x="0" y="0"/>
                 <wp:positionH relativeFrom="margin">
                   <wp:posOffset>8067040</wp:posOffset>
@@ -10306,7 +10539,7 @@
           </mc:Choice>
           <mc:Fallback>
             <w:pict>
-              <v:shape w14:anchorId="315F6E72" id="Rectángulo: esquina doblada 152" o:spid="_x0000_s1117" type="#_x0000_t65" style="position:absolute;margin-left:635.2pt;margin-top:159.5pt;width:74.55pt;height:46.2pt;z-index:252244992;visibility:visible;mso-wrap-style:square;mso-width-percent:0;mso-height-percent:0;mso-wrap-distance-left:9pt;mso-wrap-distance-top:0;mso-wrap-distance-right:9pt;mso-wrap-distance-bottom:0;mso-position-horizontal:absolute;mso-position-horizontal-relative:margin;mso-position-vertical:absolute;mso-position-vertical-relative:text;mso-width-percent:0;mso-height-percent:0;mso-width-relative:margin;mso-height-relative:margin;v-text-anchor:middle" o:gfxdata="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" o:allowincell="f" adj="18000" fillcolor="#5b9bd5 [3208]" strokecolor="#31538f" strokeweight="1pt">
+              <v:shape w14:anchorId="315F6E72" id="Rectángulo: esquina doblada 152" o:spid="_x0000_s1120" type="#_x0000_t65" style="position:absolute;margin-left:635.2pt;margin-top:159.5pt;width:74.55pt;height:46.2pt;z-index:251463168;visibility:visible;mso-wrap-style:square;mso-width-percent:0;mso-height-percent:0;mso-wrap-distance-left:9pt;mso-wrap-distance-top:0;mso-wrap-distance-right:9pt;mso-wrap-distance-bottom:0;mso-position-horizontal:absolute;mso-position-horizontal-relative:margin;mso-position-vertical:absolute;mso-position-vertical-relative:text;mso-width-percent:0;mso-height-percent:0;mso-width-relative:margin;mso-height-relative:margin;v-text-anchor:middle" o:gfxdata="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" o:allowincell="f" adj="18000" fillcolor="#5b9bd5 [3208]" strokecolor="#31538f" strokeweight="1pt">
                 <v:stroke joinstyle="miter"/>
                 <v:textbox inset="2.53958mm,1.2694mm,2.53958mm,1.2694mm">
                   <w:txbxContent>
@@ -10335,7 +10568,7 @@
         <mc:AlternateContent>
           <mc:Choice Requires="wps">
             <w:drawing>
-              <wp:anchor distT="0" distB="0" distL="114300" distR="114300" simplePos="0" relativeHeight="252145664" behindDoc="0" locked="0" layoutInCell="0" hidden="0" allowOverlap="1" wp14:anchorId="58351533" wp14:editId="077B1D07">
+              <wp:anchor distT="0" distB="0" distL="114300" distR="114300" simplePos="0" relativeHeight="251454976" behindDoc="0" locked="0" layoutInCell="0" hidden="0" allowOverlap="1" wp14:anchorId="58351533" wp14:editId="077B1D07">
                 <wp:simplePos x="0" y="0"/>
                 <wp:positionH relativeFrom="margin">
                   <wp:posOffset>8081518</wp:posOffset>
@@ -10406,7 +10639,7 @@
           </mc:Choice>
           <mc:Fallback>
             <w:pict>
-              <v:shape w14:anchorId="58351533" id="Rectángulo: esquina doblada 156" o:spid="_x0000_s1118" type="#_x0000_t65" style="position:absolute;margin-left:636.35pt;margin-top:211.85pt;width:74.55pt;height:46.2pt;z-index:252145664;visibility:visible;mso-wrap-style:square;mso-width-percent:0;mso-height-percent:0;mso-wrap-distance-left:9pt;mso-wrap-distance-top:0;mso-wrap-distance-right:9pt;mso-wrap-distance-bottom:0;mso-position-horizontal:absolute;mso-position-horizontal-relative:margin;mso-position-vertical:absolute;mso-position-vertical-relative:text;mso-width-percent:0;mso-height-percent:0;mso-width-relative:margin;mso-height-relative:margin;v-text-anchor:middle" o:gfxdata="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" o:allowincell="f" adj="18000" fillcolor="#5b9bd5 [3208]" strokecolor="#31538f" strokeweight="1pt">
+              <v:shape w14:anchorId="58351533" id="Rectángulo: esquina doblada 156" o:spid="_x0000_s1121" type="#_x0000_t65" style="position:absolute;margin-left:636.35pt;margin-top:211.85pt;width:74.55pt;height:46.2pt;z-index:251454976;visibility:visible;mso-wrap-style:square;mso-width-percent:0;mso-height-percent:0;mso-wrap-distance-left:9pt;mso-wrap-distance-top:0;mso-wrap-distance-right:9pt;mso-wrap-distance-bottom:0;mso-position-horizontal:absolute;mso-position-horizontal-relative:margin;mso-position-vertical:absolute;mso-position-vertical-relative:text;mso-width-percent:0;mso-height-percent:0;mso-width-relative:margin;mso-height-relative:margin;v-text-anchor:middle" o:gfxdata="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" o:allowincell="f" adj="18000" fillcolor="#5b9bd5 [3208]" strokecolor="#31538f" strokeweight="1pt">
                 <v:stroke joinstyle="miter"/>
                 <v:textbox inset="2.53958mm,1.2694mm,2.53958mm,1.2694mm">
                   <w:txbxContent>
@@ -10435,7 +10668,7 @@
         <mc:AlternateContent>
           <mc:Choice Requires="wps">
             <w:drawing>
-              <wp:anchor distT="0" distB="0" distL="114300" distR="114300" simplePos="0" relativeHeight="257265664" behindDoc="0" locked="0" layoutInCell="1" allowOverlap="1" wp14:anchorId="24A23BE7" wp14:editId="7EE0C02A">
+              <wp:anchor distT="0" distB="0" distL="114300" distR="114300" simplePos="0" relativeHeight="251708928" behindDoc="0" locked="0" layoutInCell="1" allowOverlap="1" wp14:anchorId="24A23BE7" wp14:editId="7EE0C02A">
                 <wp:simplePos x="0" y="0"/>
                 <wp:positionH relativeFrom="column">
                   <wp:posOffset>7975219</wp:posOffset>
@@ -10490,7 +10723,7 @@
           </mc:Choice>
           <mc:Fallback>
             <w:pict>
-              <v:line w14:anchorId="0A5BA812" id="Conector recto 188" o:spid="_x0000_s1026" style="position:absolute;z-index:257265664;visibility:visible;mso-wrap-style:square;mso-width-percent:0;mso-height-percent:0;mso-wrap-distance-left:9pt;mso-wrap-distance-top:0;mso-wrap-distance-right:9pt;mso-wrap-distance-bottom:0;mso-position-horizontal:absolute;mso-position-horizontal-relative:text;mso-position-vertical:absolute;mso-position-vertical-relative:text;mso-width-percent:0;mso-height-percent:0;mso-width-relative:margin;mso-height-relative:margin" from="627.95pt,.7pt" to="628.3pt,443.25pt" o:gfxdata="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" strokecolor="#4472c4 [3204]" strokeweight=".5pt">
+              <v:line w14:anchorId="623D7B6C" id="Conector recto 188" o:spid="_x0000_s1026" style="position:absolute;z-index:251708928;visibility:visible;mso-wrap-style:square;mso-width-percent:0;mso-height-percent:0;mso-wrap-distance-left:9pt;mso-wrap-distance-top:0;mso-wrap-distance-right:9pt;mso-wrap-distance-bottom:0;mso-position-horizontal:absolute;mso-position-horizontal-relative:text;mso-position-vertical:absolute;mso-position-vertical-relative:text;mso-width-percent:0;mso-height-percent:0;mso-width-relative:margin;mso-height-relative:margin" from="627.95pt,.7pt" to="628.3pt,443.25pt" o:gfxdata="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" strokecolor="#4472c4 [3204]" strokeweight=".5pt">
                 <v:stroke joinstyle="miter"/>
               </v:line>
             </w:pict>
@@ -10504,7 +10737,7 @@
         <mc:AlternateContent>
           <mc:Choice Requires="wps">
             <w:drawing>
-              <wp:anchor distT="0" distB="0" distL="114300" distR="114300" simplePos="0" relativeHeight="253817856" behindDoc="0" locked="0" layoutInCell="0" hidden="0" allowOverlap="1" wp14:anchorId="4B458E9B" wp14:editId="467CA919">
+              <wp:anchor distT="0" distB="0" distL="114300" distR="114300" simplePos="0" relativeHeight="251518464" behindDoc="0" locked="0" layoutInCell="0" hidden="0" allowOverlap="1" wp14:anchorId="4B458E9B" wp14:editId="467CA919">
                 <wp:simplePos x="0" y="0"/>
                 <wp:positionH relativeFrom="margin">
                   <wp:posOffset>6973570</wp:posOffset>
@@ -10574,7 +10807,7 @@
           </mc:Choice>
           <mc:Fallback>
             <w:pict>
-              <v:shape w14:anchorId="4B458E9B" id="Rectángulo: esquina doblada 160" o:spid="_x0000_s1119" type="#_x0000_t65" style="position:absolute;margin-left:549.1pt;margin-top:10.5pt;width:74.55pt;height:46.2pt;z-index:253817856;visibility:visible;mso-wrap-style:square;mso-width-percent:0;mso-height-percent:0;mso-wrap-distance-left:9pt;mso-wrap-distance-top:0;mso-wrap-distance-right:9pt;mso-wrap-distance-bottom:0;mso-position-horizontal:absolute;mso-position-horizontal-relative:margin;mso-position-vertical:absolute;mso-position-vertical-relative:text;mso-width-percent:0;mso-height-percent:0;mso-width-relative:margin;mso-height-relative:margin;v-text-anchor:middle" o:gfxdata="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" o:allowincell="f" adj="18000" fillcolor="#70ad47 [3209]" strokecolor="#517e33" strokeweight="1pt">
+              <v:shape w14:anchorId="4B458E9B" id="Rectángulo: esquina doblada 160" o:spid="_x0000_s1122" type="#_x0000_t65" style="position:absolute;margin-left:549.1pt;margin-top:10.5pt;width:74.55pt;height:46.2pt;z-index:251518464;visibility:visible;mso-wrap-style:square;mso-width-percent:0;mso-height-percent:0;mso-wrap-distance-left:9pt;mso-wrap-distance-top:0;mso-wrap-distance-right:9pt;mso-wrap-distance-bottom:0;mso-position-horizontal:absolute;mso-position-horizontal-relative:margin;mso-position-vertical:absolute;mso-position-vertical-relative:text;mso-width-percent:0;mso-height-percent:0;mso-width-relative:margin;mso-height-relative:margin;v-text-anchor:middle" o:gfxdata="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" o:allowincell="f" adj="18000" fillcolor="#70ad47 [3209]" strokecolor="#517e33" strokeweight="1pt">
                 <v:stroke joinstyle="miter"/>
                 <v:textbox inset="2.53958mm,1.2694mm,2.53958mm,1.2694mm">
                   <w:txbxContent>
@@ -10602,7 +10835,7 @@
         <mc:AlternateContent>
           <mc:Choice Requires="wps">
             <w:drawing>
-              <wp:anchor distT="0" distB="0" distL="114300" distR="114300" simplePos="0" relativeHeight="252502016" behindDoc="0" locked="0" layoutInCell="0" hidden="0" allowOverlap="1" wp14:anchorId="2FC7A978" wp14:editId="19BD2BAD">
+              <wp:anchor distT="0" distB="0" distL="114300" distR="114300" simplePos="0" relativeHeight="251471360" behindDoc="0" locked="0" layoutInCell="0" hidden="0" allowOverlap="1" wp14:anchorId="2FC7A978" wp14:editId="19BD2BAD">
                 <wp:simplePos x="0" y="0"/>
                 <wp:positionH relativeFrom="margin">
                   <wp:posOffset>6948170</wp:posOffset>
@@ -10676,7 +10909,7 @@
           </mc:Choice>
           <mc:Fallback>
             <w:pict>
-              <v:shape w14:anchorId="2FC7A978" id="Rectángulo: esquina doblada 153" o:spid="_x0000_s1120" type="#_x0000_t65" style="position:absolute;margin-left:547.1pt;margin-top:216.25pt;width:74.55pt;height:46.2pt;z-index:252502016;visibility:visible;mso-wrap-style:square;mso-width-percent:0;mso-height-percent:0;mso-wrap-distance-left:9pt;mso-wrap-distance-top:0;mso-wrap-distance-right:9pt;mso-wrap-distance-bottom:0;mso-position-horizontal:absolute;mso-position-horizontal-relative:margin;mso-position-vertical:absolute;mso-position-vertical-relative:text;mso-width-percent:0;mso-height-percent:0;mso-width-relative:margin;mso-height-relative:margin;v-text-anchor:middle" o:gfxdata="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" o:allowincell="f" adj="18000" fillcolor="#5b9bd5 [3208]" strokecolor="#31538f" strokeweight="1pt">
+              <v:shape w14:anchorId="2FC7A978" id="Rectángulo: esquina doblada 153" o:spid="_x0000_s1123" type="#_x0000_t65" style="position:absolute;margin-left:547.1pt;margin-top:216.25pt;width:74.55pt;height:46.2pt;z-index:251471360;visibility:visible;mso-wrap-style:square;mso-width-percent:0;mso-height-percent:0;mso-wrap-distance-left:9pt;mso-wrap-distance-top:0;mso-wrap-distance-right:9pt;mso-wrap-distance-bottom:0;mso-position-horizontal:absolute;mso-position-horizontal-relative:margin;mso-position-vertical:absolute;mso-position-vertical-relative:text;mso-width-percent:0;mso-height-percent:0;mso-width-relative:margin;mso-height-relative:margin;v-text-anchor:middle" o:gfxdata="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" o:allowincell="f" adj="18000" fillcolor="#5b9bd5 [3208]" strokecolor="#31538f" strokeweight="1pt">
                 <v:stroke joinstyle="miter"/>
                 <v:textbox inset="2.53958mm,1.2694mm,2.53958mm,1.2694mm">
                   <w:txbxContent>
@@ -10708,7 +10941,7 @@
         <mc:AlternateContent>
           <mc:Choice Requires="wps">
             <w:drawing>
-              <wp:anchor distT="0" distB="0" distL="114300" distR="114300" simplePos="0" relativeHeight="257936384" behindDoc="0" locked="0" layoutInCell="0" hidden="0" allowOverlap="1" wp14:anchorId="4938ECE5" wp14:editId="27E4F412">
+              <wp:anchor distT="0" distB="0" distL="114300" distR="114300" simplePos="0" relativeHeight="251758080" behindDoc="0" locked="0" layoutInCell="0" hidden="0" allowOverlap="1" wp14:anchorId="4938ECE5" wp14:editId="27E4F412">
                 <wp:simplePos x="0" y="0"/>
                 <wp:positionH relativeFrom="margin">
                   <wp:posOffset>7002145</wp:posOffset>
@@ -10779,7 +11012,7 @@
           </mc:Choice>
           <mc:Fallback>
             <w:pict>
-              <v:shape w14:anchorId="4938ECE5" id="Rectángulo: esquina doblada 145" o:spid="_x0000_s1121" type="#_x0000_t65" style="position:absolute;margin-left:551.35pt;margin-top:67.1pt;width:74.55pt;height:46.2pt;z-index:257936384;visibility:visible;mso-wrap-style:square;mso-width-percent:0;mso-height-percent:0;mso-wrap-distance-left:9pt;mso-wrap-distance-top:0;mso-wrap-distance-right:9pt;mso-wrap-distance-bottom:0;mso-position-horizontal:absolute;mso-position-horizontal-relative:margin;mso-position-vertical:absolute;mso-position-vertical-relative:text;mso-width-percent:0;mso-height-percent:0;mso-width-relative:margin;mso-height-relative:margin;v-text-anchor:middle" o:gfxdata="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" o:allowincell="f" adj="18000" fillcolor="#5b9bd5 [3208]" strokecolor="#31538f" strokeweight="1pt">
+              <v:shape w14:anchorId="4938ECE5" id="Rectángulo: esquina doblada 145" o:spid="_x0000_s1124" type="#_x0000_t65" style="position:absolute;margin-left:551.35pt;margin-top:67.1pt;width:74.55pt;height:46.2pt;z-index:251758080;visibility:visible;mso-wrap-style:square;mso-width-percent:0;mso-height-percent:0;mso-wrap-distance-left:9pt;mso-wrap-distance-top:0;mso-wrap-distance-right:9pt;mso-wrap-distance-bottom:0;mso-position-horizontal:absolute;mso-position-horizontal-relative:margin;mso-position-vertical:absolute;mso-position-vertical-relative:text;mso-width-percent:0;mso-height-percent:0;mso-width-relative:margin;mso-height-relative:margin;v-text-anchor:middle" o:gfxdata="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" o:allowincell="f" adj="18000" fillcolor="#5b9bd5 [3208]" strokecolor="#31538f" strokeweight="1pt">
                 <v:stroke joinstyle="miter"/>
                 <v:textbox inset="2.53958mm,1.2694mm,2.53958mm,1.2694mm">
                   <w:txbxContent>
@@ -10808,7 +11041,7 @@
         <mc:AlternateContent>
           <mc:Choice Requires="wps">
             <w:drawing>
-              <wp:anchor distT="0" distB="0" distL="114300" distR="114300" simplePos="0" relativeHeight="252962816" behindDoc="0" locked="0" layoutInCell="0" hidden="0" allowOverlap="1" wp14:anchorId="08700067" wp14:editId="4BCC225E">
+              <wp:anchor distT="0" distB="0" distL="114300" distR="114300" simplePos="0" relativeHeight="251497984" behindDoc="0" locked="0" layoutInCell="0" hidden="0" allowOverlap="1" wp14:anchorId="08700067" wp14:editId="4BCC225E">
                 <wp:simplePos x="0" y="0"/>
                 <wp:positionH relativeFrom="margin">
                   <wp:posOffset>6961505</wp:posOffset>
@@ -10879,7 +11112,7 @@
           </mc:Choice>
           <mc:Fallback>
             <w:pict>
-              <v:shape w14:anchorId="08700067" id="Rectángulo: esquina doblada 149" o:spid="_x0000_s1122" type="#_x0000_t65" style="position:absolute;margin-left:548.15pt;margin-top:254.55pt;width:74.55pt;height:46.2pt;z-index:252962816;visibility:visible;mso-wrap-style:square;mso-width-percent:0;mso-height-percent:0;mso-wrap-distance-left:9pt;mso-wrap-distance-top:0;mso-wrap-distance-right:9pt;mso-wrap-distance-bottom:0;mso-position-horizontal:absolute;mso-position-horizontal-relative:margin;mso-position-vertical:absolute;mso-position-vertical-relative:text;mso-width-percent:0;mso-height-percent:0;mso-width-relative:margin;mso-height-relative:margin;v-text-anchor:middle" o:gfxdata="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" o:allowincell="f" adj="18000" fillcolor="#5b9bd5 [3208]" strokecolor="#31538f" strokeweight="1pt">
+              <v:shape w14:anchorId="08700067" id="Rectángulo: esquina doblada 149" o:spid="_x0000_s1125" type="#_x0000_t65" style="position:absolute;margin-left:548.15pt;margin-top:254.55pt;width:74.55pt;height:46.2pt;z-index:251497984;visibility:visible;mso-wrap-style:square;mso-width-percent:0;mso-height-percent:0;mso-wrap-distance-left:9pt;mso-wrap-distance-top:0;mso-wrap-distance-right:9pt;mso-wrap-distance-bottom:0;mso-position-horizontal:absolute;mso-position-horizontal-relative:margin;mso-position-vertical:absolute;mso-position-vertical-relative:text;mso-width-percent:0;mso-height-percent:0;mso-width-relative:margin;mso-height-relative:margin;v-text-anchor:middle" o:gfxdata="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" o:allowincell="f" adj="18000" fillcolor="#5b9bd5 [3208]" strokecolor="#31538f" strokeweight="1pt">
                 <v:stroke joinstyle="miter"/>
                 <v:textbox inset="2.53958mm,1.2694mm,2.53958mm,1.2694mm">
                   <w:txbxContent>
@@ -10908,7 +11141,7 @@
         <mc:AlternateContent>
           <mc:Choice Requires="wps">
             <w:drawing>
-              <wp:anchor distT="0" distB="0" distL="114300" distR="114300" simplePos="0" relativeHeight="252007424" behindDoc="0" locked="0" layoutInCell="0" hidden="0" allowOverlap="1" wp14:anchorId="191556E2" wp14:editId="62B2DE90">
+              <wp:anchor distT="0" distB="0" distL="114300" distR="114300" simplePos="0" relativeHeight="251446784" behindDoc="0" locked="0" layoutInCell="0" hidden="0" allowOverlap="1" wp14:anchorId="191556E2" wp14:editId="62B2DE90">
                 <wp:simplePos x="0" y="0"/>
                 <wp:positionH relativeFrom="margin">
                   <wp:posOffset>6948932</wp:posOffset>
@@ -10979,7 +11212,7 @@
           </mc:Choice>
           <mc:Fallback>
             <w:pict>
-              <v:shape w14:anchorId="191556E2" id="Rectángulo: esquina doblada 157" o:spid="_x0000_s1123" type="#_x0000_t65" style="position:absolute;margin-left:547.15pt;margin-top:175.35pt;width:74.55pt;height:46.2pt;z-index:252007424;visibility:visible;mso-wrap-style:square;mso-width-percent:0;mso-height-percent:0;mso-wrap-distance-left:9pt;mso-wrap-distance-top:0;mso-wrap-distance-right:9pt;mso-wrap-distance-bottom:0;mso-position-horizontal:absolute;mso-position-horizontal-relative:margin;mso-position-vertical:absolute;mso-position-vertical-relative:text;mso-width-percent:0;mso-height-percent:0;mso-width-relative:margin;mso-height-relative:margin;v-text-anchor:middle" o:gfxdata="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" o:allowincell="f" adj="18000" fillcolor="#5b9bd5 [3208]" strokecolor="#31538f" strokeweight="1pt">
+              <v:shape w14:anchorId="191556E2" id="Rectángulo: esquina doblada 157" o:spid="_x0000_s1126" type="#_x0000_t65" style="position:absolute;margin-left:547.15pt;margin-top:175.35pt;width:74.55pt;height:46.2pt;z-index:251446784;visibility:visible;mso-wrap-style:square;mso-width-percent:0;mso-height-percent:0;mso-wrap-distance-left:9pt;mso-wrap-distance-top:0;mso-wrap-distance-right:9pt;mso-wrap-distance-bottom:0;mso-position-horizontal:absolute;mso-position-horizontal-relative:margin;mso-position-vertical:absolute;mso-position-vertical-relative:text;mso-width-percent:0;mso-height-percent:0;mso-width-relative:margin;mso-height-relative:margin;v-text-anchor:middle" o:gfxdata="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" o:allowincell="f" adj="18000" fillcolor="#5b9bd5 [3208]" strokecolor="#31538f" strokeweight="1pt">
                 <v:stroke joinstyle="miter"/>
                 <v:textbox inset="2.53958mm,1.2694mm,2.53958mm,1.2694mm">
                   <w:txbxContent>
@@ -11008,7 +11241,7 @@
         <mc:AlternateContent>
           <mc:Choice Requires="wps">
             <w:drawing>
-              <wp:anchor distT="0" distB="0" distL="114300" distR="114300" simplePos="0" relativeHeight="256711680" behindDoc="0" locked="0" layoutInCell="0" hidden="0" allowOverlap="1" wp14:anchorId="4D63CED1" wp14:editId="090201C5">
+              <wp:anchor distT="0" distB="0" distL="114300" distR="114300" simplePos="0" relativeHeight="251676160" behindDoc="0" locked="0" layoutInCell="0" hidden="0" allowOverlap="1" wp14:anchorId="4D63CED1" wp14:editId="090201C5">
                 <wp:simplePos x="0" y="0"/>
                 <wp:positionH relativeFrom="margin">
                   <wp:posOffset>5984240</wp:posOffset>
@@ -11078,7 +11311,7 @@
           </mc:Choice>
           <mc:Fallback>
             <w:pict>
-              <v:shape w14:anchorId="4D63CED1" id="Rectángulo: esquina doblada 139" o:spid="_x0000_s1124" type="#_x0000_t65" style="position:absolute;margin-left:471.2pt;margin-top:10.35pt;width:74.55pt;height:46.2pt;z-index:256711680;visibility:visible;mso-wrap-style:square;mso-width-percent:0;mso-height-percent:0;mso-wrap-distance-left:9pt;mso-wrap-distance-top:0;mso-wrap-distance-right:9pt;mso-wrap-distance-bottom:0;mso-position-horizontal:absolute;mso-position-horizontal-relative:margin;mso-position-vertical:absolute;mso-position-vertical-relative:text;mso-width-percent:0;mso-height-percent:0;mso-width-relative:margin;mso-height-relative:margin;v-text-anchor:middle" o:gfxdata="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" o:allowincell="f" adj="18000" fillcolor="#70ad47 [3209]" strokecolor="#517e33" strokeweight="1pt">
+              <v:shape w14:anchorId="4D63CED1" id="Rectángulo: esquina doblada 139" o:spid="_x0000_s1127" type="#_x0000_t65" style="position:absolute;margin-left:471.2pt;margin-top:10.35pt;width:74.55pt;height:46.2pt;z-index:251676160;visibility:visible;mso-wrap-style:square;mso-width-percent:0;mso-height-percent:0;mso-wrap-distance-left:9pt;mso-wrap-distance-top:0;mso-wrap-distance-right:9pt;mso-wrap-distance-bottom:0;mso-position-horizontal:absolute;mso-position-horizontal-relative:margin;mso-position-vertical:absolute;mso-position-vertical-relative:text;mso-width-percent:0;mso-height-percent:0;mso-width-relative:margin;mso-height-relative:margin;v-text-anchor:middle" o:gfxdata="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" o:allowincell="f" adj="18000" fillcolor="#70ad47 [3209]" strokecolor="#517e33" strokeweight="1pt">
                 <v:stroke joinstyle="miter"/>
                 <v:textbox inset="2.53958mm,1.2694mm,2.53958mm,1.2694mm">
                   <w:txbxContent>
@@ -11106,7 +11339,7 @@
         <mc:AlternateContent>
           <mc:Choice Requires="wps">
             <w:drawing>
-              <wp:anchor distT="0" distB="0" distL="114300" distR="114300" simplePos="0" relativeHeight="256851968" behindDoc="0" locked="0" layoutInCell="0" hidden="0" allowOverlap="1" wp14:anchorId="2D0A8DE0" wp14:editId="08F1A3C5">
+              <wp:anchor distT="0" distB="0" distL="114300" distR="114300" simplePos="0" relativeHeight="251684352" behindDoc="0" locked="0" layoutInCell="0" hidden="0" allowOverlap="1" wp14:anchorId="2D0A8DE0" wp14:editId="08F1A3C5">
                 <wp:simplePos x="0" y="0"/>
                 <wp:positionH relativeFrom="margin">
                   <wp:posOffset>6003925</wp:posOffset>
@@ -11177,7 +11410,7 @@
           </mc:Choice>
           <mc:Fallback>
             <w:pict>
-              <v:shape w14:anchorId="2D0A8DE0" id="Rectángulo: esquina doblada 140" o:spid="_x0000_s1125" type="#_x0000_t65" style="position:absolute;margin-left:472.75pt;margin-top:192.7pt;width:74.55pt;height:46.2pt;z-index:256851968;visibility:visible;mso-wrap-style:square;mso-width-percent:0;mso-height-percent:0;mso-wrap-distance-left:9pt;mso-wrap-distance-top:0;mso-wrap-distance-right:9pt;mso-wrap-distance-bottom:0;mso-position-horizontal:absolute;mso-position-horizontal-relative:margin;mso-position-vertical:absolute;mso-position-vertical-relative:text;mso-width-percent:0;mso-height-percent:0;mso-width-relative:margin;mso-height-relative:margin;v-text-anchor:middle" o:gfxdata="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" o:allowincell="f" adj="18000" fillcolor="#5b9bd5 [3208]" strokecolor="#31538f" strokeweight="1pt">
+              <v:shape w14:anchorId="2D0A8DE0" id="Rectángulo: esquina doblada 140" o:spid="_x0000_s1128" type="#_x0000_t65" style="position:absolute;margin-left:472.75pt;margin-top:192.7pt;width:74.55pt;height:46.2pt;z-index:251684352;visibility:visible;mso-wrap-style:square;mso-width-percent:0;mso-height-percent:0;mso-wrap-distance-left:9pt;mso-wrap-distance-top:0;mso-wrap-distance-right:9pt;mso-wrap-distance-bottom:0;mso-position-horizontal:absolute;mso-position-horizontal-relative:margin;mso-position-vertical:absolute;mso-position-vertical-relative:text;mso-width-percent:0;mso-height-percent:0;mso-width-relative:margin;mso-height-relative:margin;v-text-anchor:middle" o:gfxdata="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" o:allowincell="f" adj="18000" fillcolor="#5b9bd5 [3208]" strokecolor="#31538f" strokeweight="1pt">
                 <v:stroke joinstyle="miter"/>
                 <v:textbox inset="2.53958mm,1.2694mm,2.53958mm,1.2694mm">
                   <w:txbxContent>
@@ -11206,7 +11439,7 @@
         <mc:AlternateContent>
           <mc:Choice Requires="wps">
             <w:drawing>
-              <wp:anchor distT="0" distB="0" distL="114300" distR="114300" simplePos="0" relativeHeight="256996352" behindDoc="0" locked="0" layoutInCell="0" hidden="0" allowOverlap="1" wp14:anchorId="223834EC" wp14:editId="6153046B">
+              <wp:anchor distT="0" distB="0" distL="114300" distR="114300" simplePos="0" relativeHeight="251692544" behindDoc="0" locked="0" layoutInCell="0" hidden="0" allowOverlap="1" wp14:anchorId="223834EC" wp14:editId="6153046B">
                 <wp:simplePos x="0" y="0"/>
                 <wp:positionH relativeFrom="margin">
                   <wp:posOffset>6010910</wp:posOffset>
@@ -11277,7 +11510,7 @@
           </mc:Choice>
           <mc:Fallback>
             <w:pict>
-              <v:shape w14:anchorId="223834EC" id="Rectángulo: esquina doblada 137" o:spid="_x0000_s1126" type="#_x0000_t65" style="position:absolute;margin-left:473.3pt;margin-top:229.95pt;width:74.55pt;height:46.2pt;z-index:256996352;visibility:visible;mso-wrap-style:square;mso-width-percent:0;mso-height-percent:0;mso-wrap-distance-left:9pt;mso-wrap-distance-top:0;mso-wrap-distance-right:9pt;mso-wrap-distance-bottom:0;mso-position-horizontal:absolute;mso-position-horizontal-relative:margin;mso-position-vertical:absolute;mso-position-vertical-relative:text;mso-width-percent:0;mso-height-percent:0;mso-width-relative:margin;mso-height-relative:margin;v-text-anchor:middle" o:gfxdata="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" o:allowincell="f" adj="18000" fillcolor="#5b9bd5 [3208]" strokecolor="#31538f" strokeweight="1pt">
+              <v:shape w14:anchorId="223834EC" id="Rectángulo: esquina doblada 137" o:spid="_x0000_s1129" type="#_x0000_t65" style="position:absolute;margin-left:473.3pt;margin-top:229.95pt;width:74.55pt;height:46.2pt;z-index:251692544;visibility:visible;mso-wrap-style:square;mso-width-percent:0;mso-height-percent:0;mso-wrap-distance-left:9pt;mso-wrap-distance-top:0;mso-wrap-distance-right:9pt;mso-wrap-distance-bottom:0;mso-position-horizontal:absolute;mso-position-horizontal-relative:margin;mso-position-vertical:absolute;mso-position-vertical-relative:text;mso-width-percent:0;mso-height-percent:0;mso-width-relative:margin;mso-height-relative:margin;v-text-anchor:middle" o:gfxdata="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" o:allowincell="f" adj="18000" fillcolor="#5b9bd5 [3208]" strokecolor="#31538f" strokeweight="1pt">
                 <v:stroke joinstyle="miter"/>
                 <v:textbox inset="2.53958mm,1.2694mm,2.53958mm,1.2694mm">
                   <w:txbxContent>
@@ -11306,7 +11539,7 @@
         <mc:AlternateContent>
           <mc:Choice Requires="wps">
             <w:drawing>
-              <wp:anchor distT="0" distB="0" distL="114300" distR="114300" simplePos="0" relativeHeight="257140736" behindDoc="0" locked="0" layoutInCell="0" hidden="0" allowOverlap="1" wp14:anchorId="48DD7009" wp14:editId="721FEA13">
+              <wp:anchor distT="0" distB="0" distL="114300" distR="114300" simplePos="0" relativeHeight="251700736" behindDoc="0" locked="0" layoutInCell="0" hidden="0" allowOverlap="1" wp14:anchorId="48DD7009" wp14:editId="721FEA13">
                 <wp:simplePos x="0" y="0"/>
                 <wp:positionH relativeFrom="margin">
                   <wp:posOffset>6013958</wp:posOffset>
@@ -11377,7 +11610,7 @@
           </mc:Choice>
           <mc:Fallback>
             <w:pict>
-              <v:shape w14:anchorId="48DD7009" id="Rectángulo: esquina doblada 138" o:spid="_x0000_s1127" type="#_x0000_t65" style="position:absolute;margin-left:473.55pt;margin-top:65.55pt;width:74.55pt;height:46.2pt;z-index:257140736;visibility:visible;mso-wrap-style:square;mso-width-percent:0;mso-height-percent:0;mso-wrap-distance-left:9pt;mso-wrap-distance-top:0;mso-wrap-distance-right:9pt;mso-wrap-distance-bottom:0;mso-position-horizontal:absolute;mso-position-horizontal-relative:margin;mso-position-vertical:absolute;mso-position-vertical-relative:text;mso-width-percent:0;mso-height-percent:0;mso-width-relative:margin;mso-height-relative:margin;v-text-anchor:middle" o:gfxdata="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" o:allowincell="f" adj="18000" fillcolor="#5b9bd5 [3208]" strokecolor="#31538f" strokeweight="1pt">
+              <v:shape w14:anchorId="48DD7009" id="Rectángulo: esquina doblada 138" o:spid="_x0000_s1130" type="#_x0000_t65" style="position:absolute;margin-left:473.55pt;margin-top:65.55pt;width:74.55pt;height:46.2pt;z-index:251700736;visibility:visible;mso-wrap-style:square;mso-width-percent:0;mso-height-percent:0;mso-wrap-distance-left:9pt;mso-wrap-distance-top:0;mso-wrap-distance-right:9pt;mso-wrap-distance-bottom:0;mso-position-horizontal:absolute;mso-position-horizontal-relative:margin;mso-position-vertical:absolute;mso-position-vertical-relative:text;mso-width-percent:0;mso-height-percent:0;mso-width-relative:margin;mso-height-relative:margin;v-text-anchor:middle" o:gfxdata="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" o:allowincell="f" adj="18000" fillcolor="#5b9bd5 [3208]" strokecolor="#31538f" strokeweight="1pt">
                 <v:stroke joinstyle="miter"/>
                 <v:textbox inset="2.53958mm,1.2694mm,2.53958mm,1.2694mm">
                   <w:txbxContent>
@@ -11406,307 +11639,7 @@
         <mc:AlternateContent>
           <mc:Choice Requires="wps">
             <w:drawing>
-              <wp:anchor distT="0" distB="0" distL="114300" distR="114300" simplePos="0" relativeHeight="255687680" behindDoc="0" locked="0" layoutInCell="0" hidden="0" allowOverlap="1" wp14:anchorId="0FFAA34F" wp14:editId="1D57BE68">
-                <wp:simplePos x="0" y="0"/>
-                <wp:positionH relativeFrom="margin">
-                  <wp:posOffset>4930394</wp:posOffset>
-                </wp:positionH>
-                <wp:positionV relativeFrom="paragraph">
-                  <wp:posOffset>4796917</wp:posOffset>
-                </wp:positionV>
-                <wp:extent cx="946785" cy="586740"/>
-                <wp:effectExtent l="0" t="0" r="62865" b="22860"/>
-                <wp:wrapNone/>
-                <wp:docPr id="173" name="Rectángulo: esquina doblada 173"/>
-                <wp:cNvGraphicFramePr/>
-                <a:graphic xmlns:a="http://schemas.openxmlformats.org/drawingml/2006/main">
-                  <a:graphicData uri="http://schemas.microsoft.com/office/word/2010/wordprocessingShape">
-                    <wps:wsp>
-                      <wps:cNvSpPr/>
-                      <wps:spPr>
-                        <a:xfrm>
-                          <a:off x="0" y="0"/>
-                          <a:ext cx="946785" cy="586740"/>
-                        </a:xfrm>
-                        <a:prstGeom prst="foldedCorner">
-                          <a:avLst>
-                            <a:gd name="adj" fmla="val 16667"/>
-                          </a:avLst>
-                        </a:prstGeom>
-                        <a:solidFill>
-                          <a:schemeClr val="accent5"/>
-                        </a:solidFill>
-                        <a:ln w="12700" cap="flat" cmpd="sng">
-                          <a:solidFill>
-                            <a:srgbClr val="31538F"/>
-                          </a:solidFill>
-                          <a:prstDash val="solid"/>
-                          <a:miter/>
-                          <a:headEnd type="none" w="med" len="med"/>
-                          <a:tailEnd type="none" w="med" len="med"/>
-                        </a:ln>
-                      </wps:spPr>
-                      <wps:txbx>
-                        <w:txbxContent>
-                          <w:p>
-                            <w:pPr>
-                              <w:spacing w:line="258" w:lineRule="auto"/>
-                              <w:textDirection w:val="btLr"/>
-                            </w:pPr>
-                            <w:r>
-                              <w:t>Ingreso otra universidad</w:t>
-                            </w:r>
-                          </w:p>
-                        </w:txbxContent>
-                      </wps:txbx>
-                      <wps:bodyPr wrap="square" lIns="91425" tIns="45700" rIns="91425" bIns="45700" anchor="ctr" anchorCtr="0">
-                        <a:noAutofit/>
-                      </wps:bodyPr>
-                    </wps:wsp>
-                  </a:graphicData>
-                </a:graphic>
-                <wp14:sizeRelH relativeFrom="margin">
-                  <wp14:pctWidth>0</wp14:pctWidth>
-                </wp14:sizeRelH>
-                <wp14:sizeRelV relativeFrom="margin">
-                  <wp14:pctHeight>0</wp14:pctHeight>
-                </wp14:sizeRelV>
-              </wp:anchor>
-            </w:drawing>
-          </mc:Choice>
-          <mc:Fallback>
-            <w:pict>
-              <v:shape w14:anchorId="0FFAA34F" id="Rectángulo: esquina doblada 173" o:spid="_x0000_s1128" type="#_x0000_t65" style="position:absolute;margin-left:388.2pt;margin-top:377.7pt;width:74.55pt;height:46.2pt;z-index:255687680;visibility:visible;mso-wrap-style:square;mso-width-percent:0;mso-height-percent:0;mso-wrap-distance-left:9pt;mso-wrap-distance-top:0;mso-wrap-distance-right:9pt;mso-wrap-distance-bottom:0;mso-position-horizontal:absolute;mso-position-horizontal-relative:margin;mso-position-vertical:absolute;mso-position-vertical-relative:text;mso-width-percent:0;mso-height-percent:0;mso-width-relative:margin;mso-height-relative:margin;v-text-anchor:middle" o:gfxdata="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" o:allowincell="f" adj="18000" fillcolor="#5b9bd5 [3208]" strokecolor="#31538f" strokeweight="1pt">
-                <v:stroke joinstyle="miter"/>
-                <v:textbox inset="2.53958mm,1.2694mm,2.53958mm,1.2694mm">
-                  <w:txbxContent>
-                    <w:p>
-                      <w:pPr>
-                        <w:spacing w:line="258" w:lineRule="auto"/>
-                        <w:textDirection w:val="btLr"/>
-                      </w:pPr>
-                      <w:r>
-                        <w:t>Ingreso otra universidad</w:t>
-                      </w:r>
-                    </w:p>
-                  </w:txbxContent>
-                </v:textbox>
-                <w10:wrap anchorx="margin"/>
-              </v:shape>
-            </w:pict>
-          </mc:Fallback>
-        </mc:AlternateContent>
-      </w:r>
-      <w:r>
-        <w:rPr>
-          <w:noProof/>
-        </w:rPr>
-        <mc:AlternateContent>
-          <mc:Choice Requires="wps">
-            <w:drawing>
-              <wp:anchor distT="0" distB="0" distL="114300" distR="114300" simplePos="0" relativeHeight="256531456" behindDoc="0" locked="0" layoutInCell="0" hidden="0" allowOverlap="1" wp14:anchorId="3770074A" wp14:editId="5FD4683D">
-                <wp:simplePos x="0" y="0"/>
-                <wp:positionH relativeFrom="margin">
-                  <wp:posOffset>4916170</wp:posOffset>
-                </wp:positionH>
-                <wp:positionV relativeFrom="paragraph">
-                  <wp:posOffset>5208270</wp:posOffset>
-                </wp:positionV>
-                <wp:extent cx="946785" cy="586740"/>
-                <wp:effectExtent l="0" t="0" r="62865" b="22860"/>
-                <wp:wrapNone/>
-                <wp:docPr id="161" name="Rectángulo: esquina doblada 161"/>
-                <wp:cNvGraphicFramePr/>
-                <a:graphic xmlns:a="http://schemas.openxmlformats.org/drawingml/2006/main">
-                  <a:graphicData uri="http://schemas.microsoft.com/office/word/2010/wordprocessingShape">
-                    <wps:wsp>
-                      <wps:cNvSpPr/>
-                      <wps:spPr>
-                        <a:xfrm>
-                          <a:off x="0" y="0"/>
-                          <a:ext cx="946785" cy="586740"/>
-                        </a:xfrm>
-                        <a:prstGeom prst="foldedCorner">
-                          <a:avLst>
-                            <a:gd name="adj" fmla="val 16667"/>
-                          </a:avLst>
-                        </a:prstGeom>
-                        <a:solidFill>
-                          <a:schemeClr val="accent5"/>
-                        </a:solidFill>
-                        <a:ln w="12700" cap="flat" cmpd="sng">
-                          <a:solidFill>
-                            <a:srgbClr val="31538F"/>
-                          </a:solidFill>
-                          <a:prstDash val="solid"/>
-                          <a:miter/>
-                          <a:headEnd type="none" w="med" len="med"/>
-                          <a:tailEnd type="none" w="med" len="med"/>
-                        </a:ln>
-                      </wps:spPr>
-                      <wps:txbx>
-                        <w:txbxContent>
-                          <w:p>
-                            <w:pPr>
-                              <w:spacing w:line="258" w:lineRule="auto"/>
-                              <w:textDirection w:val="btLr"/>
-                            </w:pPr>
-                            <w:r>
-                              <w:t>Ingreso Biblioteca VB</w:t>
-                            </w:r>
-                          </w:p>
-                        </w:txbxContent>
-                      </wps:txbx>
-                      <wps:bodyPr wrap="square" lIns="91425" tIns="45700" rIns="91425" bIns="45700" anchor="ctr" anchorCtr="0">
-                        <a:noAutofit/>
-                      </wps:bodyPr>
-                    </wps:wsp>
-                  </a:graphicData>
-                </a:graphic>
-                <wp14:sizeRelH relativeFrom="margin">
-                  <wp14:pctWidth>0</wp14:pctWidth>
-                </wp14:sizeRelH>
-                <wp14:sizeRelV relativeFrom="margin">
-                  <wp14:pctHeight>0</wp14:pctHeight>
-                </wp14:sizeRelV>
-              </wp:anchor>
-            </w:drawing>
-          </mc:Choice>
-          <mc:Fallback>
-            <w:pict>
-              <v:shape w14:anchorId="3770074A" id="Rectángulo: esquina doblada 161" o:spid="_x0000_s1129" type="#_x0000_t65" style="position:absolute;margin-left:387.1pt;margin-top:410.1pt;width:74.55pt;height:46.2pt;z-index:256531456;visibility:visible;mso-wrap-style:square;mso-width-percent:0;mso-height-percent:0;mso-wrap-distance-left:9pt;mso-wrap-distance-top:0;mso-wrap-distance-right:9pt;mso-wrap-distance-bottom:0;mso-position-horizontal:absolute;mso-position-horizontal-relative:margin;mso-position-vertical:absolute;mso-position-vertical-relative:text;mso-width-percent:0;mso-height-percent:0;mso-width-relative:margin;mso-height-relative:margin;v-text-anchor:middle" o:gfxdata="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" o:allowincell="f" adj="18000" fillcolor="#5b9bd5 [3208]" strokecolor="#31538f" strokeweight="1pt">
-                <v:stroke joinstyle="miter"/>
-                <v:textbox inset="2.53958mm,1.2694mm,2.53958mm,1.2694mm">
-                  <w:txbxContent>
-                    <w:p>
-                      <w:pPr>
-                        <w:spacing w:line="258" w:lineRule="auto"/>
-                        <w:textDirection w:val="btLr"/>
-                      </w:pPr>
-                      <w:r>
-                        <w:t>Ingreso Biblioteca VB</w:t>
-                      </w:r>
-                    </w:p>
-                  </w:txbxContent>
-                </v:textbox>
-                <w10:wrap anchorx="margin"/>
-              </v:shape>
-            </w:pict>
-          </mc:Fallback>
-        </mc:AlternateContent>
-      </w:r>
-      <w:r>
-        <w:rPr>
-          <w:noProof/>
-        </w:rPr>
-        <mc:AlternateContent>
-          <mc:Choice Requires="wps">
-            <w:drawing>
-              <wp:anchor distT="0" distB="0" distL="114300" distR="114300" simplePos="0" relativeHeight="255411200" behindDoc="0" locked="0" layoutInCell="0" hidden="0" allowOverlap="1" wp14:anchorId="57FA8533" wp14:editId="40D4E326">
-                <wp:simplePos x="0" y="0"/>
-                <wp:positionH relativeFrom="margin">
-                  <wp:posOffset>4914773</wp:posOffset>
-                </wp:positionH>
-                <wp:positionV relativeFrom="paragraph">
-                  <wp:posOffset>4395470</wp:posOffset>
-                </wp:positionV>
-                <wp:extent cx="946785" cy="586740"/>
-                <wp:effectExtent l="0" t="0" r="62865" b="22860"/>
-                <wp:wrapNone/>
-                <wp:docPr id="168" name="Rectángulo: esquina doblada 168"/>
-                <wp:cNvGraphicFramePr/>
-                <a:graphic xmlns:a="http://schemas.openxmlformats.org/drawingml/2006/main">
-                  <a:graphicData uri="http://schemas.microsoft.com/office/word/2010/wordprocessingShape">
-                    <wps:wsp>
-                      <wps:cNvSpPr/>
-                      <wps:spPr>
-                        <a:xfrm>
-                          <a:off x="0" y="0"/>
-                          <a:ext cx="946785" cy="586740"/>
-                        </a:xfrm>
-                        <a:prstGeom prst="foldedCorner">
-                          <a:avLst>
-                            <a:gd name="adj" fmla="val 16667"/>
-                          </a:avLst>
-                        </a:prstGeom>
-                        <a:solidFill>
-                          <a:schemeClr val="accent5"/>
-                        </a:solidFill>
-                        <a:ln w="12700" cap="flat" cmpd="sng">
-                          <a:solidFill>
-                            <a:srgbClr val="31538F"/>
-                          </a:solidFill>
-                          <a:prstDash val="solid"/>
-                          <a:miter/>
-                          <a:headEnd type="none" w="med" len="med"/>
-                          <a:tailEnd type="none" w="med" len="med"/>
-                        </a:ln>
-                      </wps:spPr>
-                      <wps:txbx>
-                        <w:txbxContent>
-                          <w:p>
-                            <w:pPr>
-                              <w:spacing w:line="258" w:lineRule="auto"/>
-                              <w:textDirection w:val="btLr"/>
-                            </w:pPr>
-                            <w:r>
-                              <w:t>Vías</w:t>
-                            </w:r>
-                            <w:r>
-                              <w:t>, calles y casas</w:t>
-                            </w:r>
-                          </w:p>
-                        </w:txbxContent>
-                      </wps:txbx>
-                      <wps:bodyPr wrap="square" lIns="91425" tIns="45700" rIns="91425" bIns="45700" anchor="ctr" anchorCtr="0">
-                        <a:noAutofit/>
-                      </wps:bodyPr>
-                    </wps:wsp>
-                  </a:graphicData>
-                </a:graphic>
-                <wp14:sizeRelH relativeFrom="margin">
-                  <wp14:pctWidth>0</wp14:pctWidth>
-                </wp14:sizeRelH>
-                <wp14:sizeRelV relativeFrom="margin">
-                  <wp14:pctHeight>0</wp14:pctHeight>
-                </wp14:sizeRelV>
-              </wp:anchor>
-            </w:drawing>
-          </mc:Choice>
-          <mc:Fallback>
-            <w:pict>
-              <v:shape w14:anchorId="57FA8533" id="Rectángulo: esquina doblada 168" o:spid="_x0000_s1130" type="#_x0000_t65" style="position:absolute;margin-left:387pt;margin-top:346.1pt;width:74.55pt;height:46.2pt;z-index:255411200;visibility:visible;mso-wrap-style:square;mso-width-percent:0;mso-height-percent:0;mso-wrap-distance-left:9pt;mso-wrap-distance-top:0;mso-wrap-distance-right:9pt;mso-wrap-distance-bottom:0;mso-position-horizontal:absolute;mso-position-horizontal-relative:margin;mso-position-vertical:absolute;mso-position-vertical-relative:text;mso-width-percent:0;mso-height-percent:0;mso-width-relative:margin;mso-height-relative:margin;v-text-anchor:middle" o:gfxdata="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" o:allowincell="f" adj="18000" fillcolor="#5b9bd5 [3208]" strokecolor="#31538f" strokeweight="1pt">
-                <v:stroke joinstyle="miter"/>
-                <v:textbox inset="2.53958mm,1.2694mm,2.53958mm,1.2694mm">
-                  <w:txbxContent>
-                    <w:p>
-                      <w:pPr>
-                        <w:spacing w:line="258" w:lineRule="auto"/>
-                        <w:textDirection w:val="btLr"/>
-                      </w:pPr>
-                      <w:r>
-                        <w:t>Vías</w:t>
-                      </w:r>
-                      <w:r>
-                        <w:t>, calles y casas</w:t>
-                      </w:r>
-                    </w:p>
-                  </w:txbxContent>
-                </v:textbox>
-                <w10:wrap anchorx="margin"/>
-              </v:shape>
-            </w:pict>
-          </mc:Fallback>
-        </mc:AlternateContent>
-      </w:r>
-      <w:r>
-        <w:rPr>
-          <w:noProof/>
-        </w:rPr>
-        <mc:AlternateContent>
-          <mc:Choice Requires="wps">
-            <w:drawing>
-              <wp:anchor distT="0" distB="0" distL="114300" distR="114300" simplePos="0" relativeHeight="257971200" behindDoc="0" locked="0" layoutInCell="1" allowOverlap="1" wp14:anchorId="5C27EBC4" wp14:editId="028CB56B">
+              <wp:anchor distT="0" distB="0" distL="114300" distR="114300" simplePos="0" relativeHeight="251760128" behindDoc="0" locked="0" layoutInCell="1" allowOverlap="1" wp14:anchorId="5C27EBC4" wp14:editId="028CB56B">
                 <wp:simplePos x="0" y="0"/>
                 <wp:positionH relativeFrom="column">
                   <wp:posOffset>3794252</wp:posOffset>
@@ -11761,7 +11694,7 @@
           </mc:Choice>
           <mc:Fallback>
             <w:pict>
-              <v:line w14:anchorId="3C20F5FA" id="Conector recto 197" o:spid="_x0000_s1026" style="position:absolute;z-index:257971200;visibility:visible;mso-wrap-style:square;mso-width-percent:0;mso-height-percent:0;mso-wrap-distance-left:9pt;mso-wrap-distance-top:0;mso-wrap-distance-right:9pt;mso-wrap-distance-bottom:0;mso-position-horizontal:absolute;mso-position-horizontal-relative:text;mso-position-vertical:absolute;mso-position-vertical-relative:text;mso-width-percent:0;mso-height-percent:0;mso-width-relative:margin;mso-height-relative:margin" from="298.75pt,12.7pt" to="299.1pt,455.25pt" o:gfxdata="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" strokecolor="#4472c4 [3204]" strokeweight=".5pt">
+              <v:line w14:anchorId="304CEB2A" id="Conector recto 197" o:spid="_x0000_s1026" style="position:absolute;z-index:251760128;visibility:visible;mso-wrap-style:square;mso-width-percent:0;mso-height-percent:0;mso-wrap-distance-left:9pt;mso-wrap-distance-top:0;mso-wrap-distance-right:9pt;mso-wrap-distance-bottom:0;mso-position-horizontal:absolute;mso-position-horizontal-relative:text;mso-position-vertical:absolute;mso-position-vertical-relative:text;mso-width-percent:0;mso-height-percent:0;mso-width-relative:margin;mso-height-relative:margin" from="298.75pt,12.7pt" to="299.1pt,455.25pt" o:gfxdata="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" strokecolor="#4472c4 [3204]" strokeweight=".5pt">
                 <v:stroke joinstyle="miter"/>
               </v:line>
             </w:pict>
@@ -11775,7 +11708,7 @@
         <mc:AlternateContent>
           <mc:Choice Requires="wps">
             <w:drawing>
-              <wp:anchor distT="0" distB="0" distL="114300" distR="114300" simplePos="0" relativeHeight="253316096" behindDoc="0" locked="0" layoutInCell="0" hidden="0" allowOverlap="1" wp14:anchorId="76648353" wp14:editId="090EF740">
+              <wp:anchor distT="0" distB="0" distL="114300" distR="114300" simplePos="0" relativeHeight="251508224" behindDoc="0" locked="0" layoutInCell="0" hidden="0" allowOverlap="1" wp14:anchorId="76648353" wp14:editId="090EF740">
                 <wp:simplePos x="0" y="0"/>
                 <wp:positionH relativeFrom="margin">
                   <wp:posOffset>1751838</wp:posOffset>
@@ -11845,7 +11778,7 @@
           </mc:Choice>
           <mc:Fallback>
             <w:pict>
-              <v:shape w14:anchorId="76648353" id="Rectángulo: esquina doblada 180" o:spid="_x0000_s1131" type="#_x0000_t65" style="position:absolute;margin-left:137.95pt;margin-top:9.35pt;width:74.55pt;height:46.2pt;z-index:253316096;visibility:visible;mso-wrap-style:square;mso-width-percent:0;mso-height-percent:0;mso-wrap-distance-left:9pt;mso-wrap-distance-top:0;mso-wrap-distance-right:9pt;mso-wrap-distance-bottom:0;mso-position-horizontal:absolute;mso-position-horizontal-relative:margin;mso-position-vertical:absolute;mso-position-vertical-relative:text;mso-width-percent:0;mso-height-percent:0;mso-width-relative:margin;mso-height-relative:margin;v-text-anchor:middle" o:gfxdata="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" o:allowincell="f" adj="18000" fillcolor="#70ad47 [3209]" strokecolor="#517e33" strokeweight="1pt">
+              <v:shape w14:anchorId="76648353" id="Rectángulo: esquina doblada 180" o:spid="_x0000_s1131" type="#_x0000_t65" style="position:absolute;margin-left:137.95pt;margin-top:9.35pt;width:74.55pt;height:46.2pt;z-index:251508224;visibility:visible;mso-wrap-style:square;mso-width-percent:0;mso-height-percent:0;mso-wrap-distance-left:9pt;mso-wrap-distance-top:0;mso-wrap-distance-right:9pt;mso-wrap-distance-bottom:0;mso-position-horizontal:absolute;mso-position-horizontal-relative:margin;mso-position-vertical:absolute;mso-position-vertical-relative:text;mso-width-percent:0;mso-height-percent:0;mso-width-relative:margin;mso-height-relative:margin;v-text-anchor:middle" o:gfxdata="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" o:allowincell="f" adj="18000" fillcolor="#70ad47 [3209]" strokecolor="#517e33" strokeweight="1pt">
                 <v:stroke joinstyle="miter"/>
                 <v:textbox inset="2.53958mm,1.2694mm,2.53958mm,1.2694mm">
                   <w:txbxContent>
@@ -11873,7 +11806,7 @@
         <mc:AlternateContent>
           <mc:Choice Requires="wps">
             <w:drawing>
-              <wp:anchor distT="0" distB="0" distL="114300" distR="114300" simplePos="0" relativeHeight="256399360" behindDoc="0" locked="0" layoutInCell="0" hidden="0" allowOverlap="1" wp14:anchorId="72AFDB80" wp14:editId="5F84BA8E">
+              <wp:anchor distT="0" distB="0" distL="114300" distR="114300" simplePos="0" relativeHeight="251659776" behindDoc="0" locked="0" layoutInCell="0" hidden="0" allowOverlap="1" wp14:anchorId="72AFDB80" wp14:editId="5F84BA8E">
                 <wp:simplePos x="0" y="0"/>
                 <wp:positionH relativeFrom="margin">
                   <wp:posOffset>3854577</wp:posOffset>
@@ -11943,7 +11876,7 @@
           </mc:Choice>
           <mc:Fallback>
             <w:pict>
-              <v:shape w14:anchorId="72AFDB80" id="Rectángulo: esquina doblada 162" o:spid="_x0000_s1132" type="#_x0000_t65" style="position:absolute;margin-left:303.5pt;margin-top:221.65pt;width:74.55pt;height:46.2pt;z-index:256399360;visibility:visible;mso-wrap-style:square;mso-width-percent:0;mso-height-percent:0;mso-wrap-distance-left:9pt;mso-wrap-distance-top:0;mso-wrap-distance-right:9pt;mso-wrap-distance-bottom:0;mso-position-horizontal:absolute;mso-position-horizontal-relative:margin;mso-position-vertical:absolute;mso-position-vertical-relative:text;mso-width-percent:0;mso-height-percent:0;mso-width-relative:margin;mso-height-relative:margin;v-text-anchor:middle" o:gfxdata="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" o:allowincell="f" adj="18000" fillcolor="#5b9bd5 [3208]" strokecolor="#31538f" strokeweight="1pt">
+              <v:shape w14:anchorId="72AFDB80" id="Rectángulo: esquina doblada 162" o:spid="_x0000_s1132" type="#_x0000_t65" style="position:absolute;margin-left:303.5pt;margin-top:221.65pt;width:74.55pt;height:46.2pt;z-index:251659776;visibility:visible;mso-wrap-style:square;mso-width-percent:0;mso-height-percent:0;mso-wrap-distance-left:9pt;mso-wrap-distance-top:0;mso-wrap-distance-right:9pt;mso-wrap-distance-bottom:0;mso-position-horizontal:absolute;mso-position-horizontal-relative:margin;mso-position-vertical:absolute;mso-position-vertical-relative:text;mso-width-percent:0;mso-height-percent:0;mso-width-relative:margin;mso-height-relative:margin;v-text-anchor:middle" o:gfxdata="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" o:allowincell="f" adj="18000" fillcolor="#5b9bd5 [3208]" strokecolor="#31538f" strokeweight="1pt">
                 <v:stroke joinstyle="miter"/>
                 <v:textbox inset="2.53958mm,1.2694mm,2.53958mm,1.2694mm">
                   <w:txbxContent>
@@ -11971,7 +11904,7 @@
         <mc:AlternateContent>
           <mc:Choice Requires="wps">
             <w:drawing>
-              <wp:anchor distT="0" distB="0" distL="114300" distR="114300" simplePos="0" relativeHeight="255012864" behindDoc="0" locked="0" layoutInCell="0" hidden="0" allowOverlap="1" wp14:anchorId="7C93458E" wp14:editId="38E04D1A">
+              <wp:anchor distT="0" distB="0" distL="114300" distR="114300" simplePos="0" relativeHeight="251567616" behindDoc="0" locked="0" layoutInCell="0" hidden="0" allowOverlap="1" wp14:anchorId="7C93458E" wp14:editId="38E04D1A">
                 <wp:simplePos x="0" y="0"/>
                 <wp:positionH relativeFrom="margin">
                   <wp:posOffset>1793494</wp:posOffset>
@@ -12041,7 +11974,7 @@
           </mc:Choice>
           <mc:Fallback>
             <w:pict>
-              <v:shape w14:anchorId="7C93458E" id="Rectángulo: esquina doblada 172" o:spid="_x0000_s1133" type="#_x0000_t65" style="position:absolute;margin-left:141.2pt;margin-top:99.75pt;width:74.55pt;height:46.2pt;z-index:255012864;visibility:visible;mso-wrap-style:square;mso-width-percent:0;mso-height-percent:0;mso-wrap-distance-left:9pt;mso-wrap-distance-top:0;mso-wrap-distance-right:9pt;mso-wrap-distance-bottom:0;mso-position-horizontal:absolute;mso-position-horizontal-relative:margin;mso-position-vertical:absolute;mso-position-vertical-relative:text;mso-width-percent:0;mso-height-percent:0;mso-width-relative:margin;mso-height-relative:margin;v-text-anchor:middle" o:gfxdata="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" o:allowincell="f" adj="18000" fillcolor="#5b9bd5 [3208]" strokecolor="#31538f" strokeweight="1pt">
+              <v:shape w14:anchorId="7C93458E" id="Rectángulo: esquina doblada 172" o:spid="_x0000_s1133" type="#_x0000_t65" style="position:absolute;margin-left:141.2pt;margin-top:99.75pt;width:74.55pt;height:46.2pt;z-index:251567616;visibility:visible;mso-wrap-style:square;mso-width-percent:0;mso-height-percent:0;mso-wrap-distance-left:9pt;mso-wrap-distance-top:0;mso-wrap-distance-right:9pt;mso-wrap-distance-bottom:0;mso-position-horizontal:absolute;mso-position-horizontal-relative:margin;mso-position-vertical:absolute;mso-position-vertical-relative:text;mso-width-percent:0;mso-height-percent:0;mso-width-relative:margin;mso-height-relative:margin;v-text-anchor:middle" o:gfxdata="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" o:allowincell="f" adj="18000" fillcolor="#5b9bd5 [3208]" strokecolor="#31538f" strokeweight="1pt">
                 <v:stroke joinstyle="miter"/>
                 <v:textbox inset="2.53958mm,1.2694mm,2.53958mm,1.2694mm">
                   <w:txbxContent>
@@ -12069,7 +12002,7 @@
         <mc:AlternateContent>
           <mc:Choice Requires="wps">
             <w:drawing>
-              <wp:anchor distT="0" distB="0" distL="114300" distR="114300" simplePos="0" relativeHeight="253638656" behindDoc="0" locked="0" layoutInCell="0" hidden="0" allowOverlap="1" wp14:anchorId="3C452C21" wp14:editId="44BAAFED">
+              <wp:anchor distT="0" distB="0" distL="114300" distR="114300" simplePos="0" relativeHeight="251510272" behindDoc="0" locked="0" layoutInCell="0" hidden="0" allowOverlap="1" wp14:anchorId="3C452C21" wp14:editId="44BAAFED">
                 <wp:simplePos x="0" y="0"/>
                 <wp:positionH relativeFrom="margin">
                   <wp:posOffset>-354838</wp:posOffset>
@@ -12140,7 +12073,7 @@
           </mc:Choice>
           <mc:Fallback>
             <w:pict>
-              <v:shape w14:anchorId="3C452C21" id="Rectángulo: esquina doblada 176" o:spid="_x0000_s1134" type="#_x0000_t65" style="position:absolute;margin-left:-27.95pt;margin-top:98.95pt;width:74.55pt;height:46.2pt;z-index:253638656;visibility:visible;mso-wrap-style:square;mso-width-percent:0;mso-height-percent:0;mso-wrap-distance-left:9pt;mso-wrap-distance-top:0;mso-wrap-distance-right:9pt;mso-wrap-distance-bottom:0;mso-position-horizontal:absolute;mso-position-horizontal-relative:margin;mso-position-vertical:absolute;mso-position-vertical-relative:text;mso-width-percent:0;mso-height-percent:0;mso-width-relative:margin;mso-height-relative:margin;v-text-anchor:middle" o:gfxdata="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" o:allowincell="f" adj="18000" fillcolor="#5b9bd5 [3208]" strokecolor="#31538f" strokeweight="1pt">
+              <v:shape w14:anchorId="3C452C21" id="Rectángulo: esquina doblada 176" o:spid="_x0000_s1134" type="#_x0000_t65" style="position:absolute;margin-left:-27.95pt;margin-top:98.95pt;width:74.55pt;height:46.2pt;z-index:251510272;visibility:visible;mso-wrap-style:square;mso-width-percent:0;mso-height-percent:0;mso-wrap-distance-left:9pt;mso-wrap-distance-top:0;mso-wrap-distance-right:9pt;mso-wrap-distance-bottom:0;mso-position-horizontal:absolute;mso-position-horizontal-relative:margin;mso-position-vertical:absolute;mso-position-vertical-relative:text;mso-width-percent:0;mso-height-percent:0;mso-width-relative:margin;mso-height-relative:margin;v-text-anchor:middle" o:gfxdata="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" o:allowincell="f" adj="18000" fillcolor="#5b9bd5 [3208]" strokecolor="#31538f" strokeweight="1pt">
                 <v:stroke joinstyle="miter"/>
                 <v:textbox inset="2.53958mm,1.2694mm,2.53958mm,1.2694mm">
                   <w:txbxContent>
@@ -12169,7 +12102,7 @@
         <mc:AlternateContent>
           <mc:Choice Requires="wps">
             <w:drawing>
-              <wp:anchor distT="0" distB="0" distL="114300" distR="114300" simplePos="0" relativeHeight="254910464" behindDoc="0" locked="0" layoutInCell="0" hidden="0" allowOverlap="1" wp14:anchorId="15836DF8" wp14:editId="6E1E85DA">
+              <wp:anchor distT="0" distB="0" distL="114300" distR="114300" simplePos="0" relativeHeight="251565568" behindDoc="0" locked="0" layoutInCell="0" hidden="0" allowOverlap="1" wp14:anchorId="15836DF8" wp14:editId="6E1E85DA">
                 <wp:simplePos x="0" y="0"/>
                 <wp:positionH relativeFrom="margin">
                   <wp:posOffset>1815465</wp:posOffset>
@@ -12240,7 +12173,7 @@
           </mc:Choice>
           <mc:Fallback>
             <w:pict>
-              <v:shape w14:anchorId="15836DF8" id="Rectángulo: esquina doblada 170" o:spid="_x0000_s1135" type="#_x0000_t65" style="position:absolute;margin-left:142.95pt;margin-top:60.95pt;width:74.55pt;height:46.2pt;z-index:254910464;visibility:visible;mso-wrap-style:square;mso-width-percent:0;mso-height-percent:0;mso-wrap-distance-left:9pt;mso-wrap-distance-top:0;mso-wrap-distance-right:9pt;mso-wrap-distance-bottom:0;mso-position-horizontal:absolute;mso-position-horizontal-relative:margin;mso-position-vertical:absolute;mso-position-vertical-relative:text;mso-width-percent:0;mso-height-percent:0;mso-width-relative:margin;mso-height-relative:margin;v-text-anchor:middle" o:gfxdata="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" o:allowincell="f" adj="18000" fillcolor="#5b9bd5 [3208]" strokecolor="#31538f" strokeweight="1pt">
+              <v:shape w14:anchorId="15836DF8" id="Rectángulo: esquina doblada 170" o:spid="_x0000_s1135" type="#_x0000_t65" style="position:absolute;margin-left:142.95pt;margin-top:60.95pt;width:74.55pt;height:46.2pt;z-index:251565568;visibility:visible;mso-wrap-style:square;mso-width-percent:0;mso-height-percent:0;mso-wrap-distance-left:9pt;mso-wrap-distance-top:0;mso-wrap-distance-right:9pt;mso-wrap-distance-bottom:0;mso-position-horizontal:absolute;mso-position-horizontal-relative:margin;mso-position-vertical:absolute;mso-position-vertical-relative:text;mso-width-percent:0;mso-height-percent:0;mso-width-relative:margin;mso-height-relative:margin;v-text-anchor:middle" o:gfxdata="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" o:allowincell="f" adj="18000" fillcolor="#5b9bd5 [3208]" strokecolor="#31538f" strokeweight="1pt">
                 <v:stroke joinstyle="miter"/>
                 <v:textbox inset="2.53958mm,1.2694mm,2.53958mm,1.2694mm">
                   <w:txbxContent>
@@ -12269,7 +12202,7 @@
         <mc:AlternateContent>
           <mc:Choice Requires="wps">
             <w:drawing>
-              <wp:anchor distT="0" distB="0" distL="114300" distR="114300" simplePos="0" relativeHeight="254698496" behindDoc="0" locked="0" layoutInCell="0" hidden="0" allowOverlap="1" wp14:anchorId="4A3051CE" wp14:editId="3ABF2441">
+              <wp:anchor distT="0" distB="0" distL="114300" distR="114300" simplePos="0" relativeHeight="251555328" behindDoc="0" locked="0" layoutInCell="0" hidden="0" allowOverlap="1" wp14:anchorId="4A3051CE" wp14:editId="3ABF2441">
                 <wp:simplePos x="0" y="0"/>
                 <wp:positionH relativeFrom="margin">
                   <wp:posOffset>676275</wp:posOffset>
@@ -12340,7 +12273,7 @@
           </mc:Choice>
           <mc:Fallback>
             <w:pict>
-              <v:shape w14:anchorId="4A3051CE" id="Rectángulo: esquina doblada 174" o:spid="_x0000_s1136" type="#_x0000_t65" style="position:absolute;margin-left:53.25pt;margin-top:62.15pt;width:74.55pt;height:46.2pt;z-index:254698496;visibility:visible;mso-wrap-style:square;mso-width-percent:0;mso-height-percent:0;mso-wrap-distance-left:9pt;mso-wrap-distance-top:0;mso-wrap-distance-right:9pt;mso-wrap-distance-bottom:0;mso-position-horizontal:absolute;mso-position-horizontal-relative:margin;mso-position-vertical:absolute;mso-position-vertical-relative:text;mso-width-percent:0;mso-height-percent:0;mso-width-relative:margin;mso-height-relative:margin;v-text-anchor:middle" o:gfxdata="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" o:allowincell="f" adj="18000" fillcolor="#5b9bd5 [3208]" strokecolor="#31538f" strokeweight="1pt">
+              <v:shape w14:anchorId="4A3051CE" id="Rectángulo: esquina doblada 174" o:spid="_x0000_s1136" type="#_x0000_t65" style="position:absolute;margin-left:53.25pt;margin-top:62.15pt;width:74.55pt;height:46.2pt;z-index:251555328;visibility:visible;mso-wrap-style:square;mso-width-percent:0;mso-height-percent:0;mso-wrap-distance-left:9pt;mso-wrap-distance-top:0;mso-wrap-distance-right:9pt;mso-wrap-distance-bottom:0;mso-position-horizontal:absolute;mso-position-horizontal-relative:margin;mso-position-vertical:absolute;mso-position-vertical-relative:text;mso-width-percent:0;mso-height-percent:0;mso-width-relative:margin;mso-height-relative:margin;v-text-anchor:middle" o:gfxdata="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" o:allowincell="f" adj="18000" fillcolor="#5b9bd5 [3208]" strokecolor="#31538f" strokeweight="1pt">
                 <v:stroke joinstyle="miter"/>
                 <v:textbox inset="2.53958mm,1.2694mm,2.53958mm,1.2694mm">
                   <w:txbxContent>
@@ -12369,7 +12302,7 @@
         <mc:AlternateContent>
           <mc:Choice Requires="wps">
             <w:drawing>
-              <wp:anchor distT="0" distB="0" distL="114300" distR="114300" simplePos="0" relativeHeight="252808192" behindDoc="0" locked="0" layoutInCell="0" hidden="0" allowOverlap="1" wp14:anchorId="48FBEAF1" wp14:editId="03710336">
+              <wp:anchor distT="0" distB="0" distL="114300" distR="114300" simplePos="0" relativeHeight="251489792" behindDoc="0" locked="0" layoutInCell="0" hidden="0" allowOverlap="1" wp14:anchorId="48FBEAF1" wp14:editId="03710336">
                 <wp:simplePos x="0" y="0"/>
                 <wp:positionH relativeFrom="margin">
                   <wp:posOffset>-351155</wp:posOffset>
@@ -12440,7 +12373,7 @@
           </mc:Choice>
           <mc:Fallback>
             <w:pict>
-              <v:shape w14:anchorId="48FBEAF1" id="Rectángulo: esquina doblada 177" o:spid="_x0000_s1137" type="#_x0000_t65" style="position:absolute;margin-left:-27.65pt;margin-top:61.5pt;width:74.55pt;height:46.2pt;z-index:252808192;visibility:visible;mso-wrap-style:square;mso-width-percent:0;mso-height-percent:0;mso-wrap-distance-left:9pt;mso-wrap-distance-top:0;mso-wrap-distance-right:9pt;mso-wrap-distance-bottom:0;mso-position-horizontal:absolute;mso-position-horizontal-relative:margin;mso-position-vertical:absolute;mso-position-vertical-relative:text;mso-width-percent:0;mso-height-percent:0;mso-width-relative:margin;mso-height-relative:margin;v-text-anchor:middle" o:gfxdata="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" o:allowincell="f" adj="18000" fillcolor="#5b9bd5 [3208]" strokecolor="#31538f" strokeweight="1pt">
+              <v:shape w14:anchorId="48FBEAF1" id="Rectángulo: esquina doblada 177" o:spid="_x0000_s1137" type="#_x0000_t65" style="position:absolute;margin-left:-27.65pt;margin-top:61.5pt;width:74.55pt;height:46.2pt;z-index:251489792;visibility:visible;mso-wrap-style:square;mso-width-percent:0;mso-height-percent:0;mso-wrap-distance-left:9pt;mso-wrap-distance-top:0;mso-wrap-distance-right:9pt;mso-wrap-distance-bottom:0;mso-position-horizontal:absolute;mso-position-horizontal-relative:margin;mso-position-vertical:absolute;mso-position-vertical-relative:text;mso-width-percent:0;mso-height-percent:0;mso-width-relative:margin;mso-height-relative:margin;v-text-anchor:middle" o:gfxdata="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" o:allowincell="f" adj="18000" fillcolor="#5b9bd5 [3208]" strokecolor="#31538f" strokeweight="1pt">
                 <v:stroke joinstyle="miter"/>
                 <v:textbox inset="2.53958mm,1.2694mm,2.53958mm,1.2694mm">
                   <w:txbxContent>
@@ -12452,104 +12385,6 @@
                       </w:pPr>
                       <w:r>
                         <w:t>Solicitud de Nombre del jugador</w:t>
-                      </w:r>
-                    </w:p>
-                  </w:txbxContent>
-                </v:textbox>
-                <w10:wrap anchorx="margin"/>
-              </v:shape>
-            </w:pict>
-          </mc:Fallback>
-        </mc:AlternateContent>
-      </w:r>
-      <w:r>
-        <w:rPr>
-          <w:noProof/>
-        </w:rPr>
-        <mc:AlternateContent>
-          <mc:Choice Requires="wps">
-            <w:drawing>
-              <wp:anchor distT="0" distB="0" distL="114300" distR="114300" simplePos="0" relativeHeight="254621696" behindDoc="0" locked="0" layoutInCell="0" hidden="0" allowOverlap="1" wp14:anchorId="2194D20F" wp14:editId="654B6010">
-                <wp:simplePos x="0" y="0"/>
-                <wp:positionH relativeFrom="margin">
-                  <wp:posOffset>4896485</wp:posOffset>
-                </wp:positionH>
-                <wp:positionV relativeFrom="paragraph">
-                  <wp:posOffset>125095</wp:posOffset>
-                </wp:positionV>
-                <wp:extent cx="946785" cy="586740"/>
-                <wp:effectExtent l="0" t="0" r="62865" b="22860"/>
-                <wp:wrapNone/>
-                <wp:docPr id="178" name="Rectángulo: esquina doblada 178"/>
-                <wp:cNvGraphicFramePr/>
-                <a:graphic xmlns:a="http://schemas.openxmlformats.org/drawingml/2006/main">
-                  <a:graphicData uri="http://schemas.microsoft.com/office/word/2010/wordprocessingShape">
-                    <wps:wsp>
-                      <wps:cNvSpPr/>
-                      <wps:spPr>
-                        <a:xfrm>
-                          <a:off x="0" y="0"/>
-                          <a:ext cx="946785" cy="586740"/>
-                        </a:xfrm>
-                        <a:prstGeom prst="foldedCorner">
-                          <a:avLst>
-                            <a:gd name="adj" fmla="val 16667"/>
-                          </a:avLst>
-                        </a:prstGeom>
-                        <a:solidFill>
-                          <a:schemeClr val="accent6"/>
-                        </a:solidFill>
-                        <a:ln w="12700" cap="flat" cmpd="sng">
-                          <a:solidFill>
-                            <a:srgbClr val="517E33"/>
-                          </a:solidFill>
-                          <a:prstDash val="solid"/>
-                          <a:miter/>
-                          <a:headEnd type="none" w="med" len="med"/>
-                          <a:tailEnd type="none" w="med" len="med"/>
-                        </a:ln>
-                      </wps:spPr>
-                      <wps:txbx>
-                        <w:txbxContent>
-                          <w:p>
-                            <w:pPr>
-                              <w:spacing w:line="258" w:lineRule="auto"/>
-                              <w:textDirection w:val="btLr"/>
-                            </w:pPr>
-                            <w:r>
-                              <w:t>Exterior</w:t>
-                            </w:r>
-                          </w:p>
-                        </w:txbxContent>
-                      </wps:txbx>
-                      <wps:bodyPr wrap="square" lIns="91425" tIns="45700" rIns="91425" bIns="45700" anchor="ctr" anchorCtr="0">
-                        <a:noAutofit/>
-                      </wps:bodyPr>
-                    </wps:wsp>
-                  </a:graphicData>
-                </a:graphic>
-                <wp14:sizeRelH relativeFrom="margin">
-                  <wp14:pctWidth>0</wp14:pctWidth>
-                </wp14:sizeRelH>
-                <wp14:sizeRelV relativeFrom="margin">
-                  <wp14:pctHeight>0</wp14:pctHeight>
-                </wp14:sizeRelV>
-              </wp:anchor>
-            </w:drawing>
-          </mc:Choice>
-          <mc:Fallback>
-            <w:pict>
-              <v:shape w14:anchorId="2194D20F" id="Rectángulo: esquina doblada 178" o:spid="_x0000_s1138" type="#_x0000_t65" style="position:absolute;margin-left:385.55pt;margin-top:9.85pt;width:74.55pt;height:46.2pt;z-index:254621696;visibility:visible;mso-wrap-style:square;mso-width-percent:0;mso-height-percent:0;mso-wrap-distance-left:9pt;mso-wrap-distance-top:0;mso-wrap-distance-right:9pt;mso-wrap-distance-bottom:0;mso-position-horizontal:absolute;mso-position-horizontal-relative:margin;mso-position-vertical:absolute;mso-position-vertical-relative:text;mso-width-percent:0;mso-height-percent:0;mso-width-relative:margin;mso-height-relative:margin;v-text-anchor:middle" o:gfxdata="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" o:allowincell="f" adj="18000" fillcolor="#70ad47 [3209]" strokecolor="#517e33" strokeweight="1pt">
-                <v:stroke joinstyle="miter"/>
-                <v:textbox inset="2.53958mm,1.2694mm,2.53958mm,1.2694mm">
-                  <w:txbxContent>
-                    <w:p>
-                      <w:pPr>
-                        <w:spacing w:line="258" w:lineRule="auto"/>
-                        <w:textDirection w:val="btLr"/>
-                      </w:pPr>
-                      <w:r>
-                        <w:t>Exterior</w:t>
                       </w:r>
                     </w:p>
                   </w:txbxContent>
@@ -12637,7 +12472,7 @@
           </mc:Choice>
           <mc:Fallback>
             <w:pict>
-              <v:shape w14:anchorId="17B1451E" id="Rectángulo: esquina doblada 179" o:spid="_x0000_s1139" type="#_x0000_t65" style="position:absolute;margin-left:221.75pt;margin-top:9.05pt;width:74.55pt;height:46.2pt;z-index:253541376;visibility:visible;mso-wrap-style:square;mso-width-percent:0;mso-height-percent:0;mso-wrap-distance-left:9pt;mso-wrap-distance-top:0;mso-wrap-distance-right:9pt;mso-wrap-distance-bottom:0;mso-position-horizontal:absolute;mso-position-horizontal-relative:margin;mso-position-vertical:absolute;mso-position-vertical-relative:text;mso-width-percent:0;mso-height-percent:0;mso-width-relative:margin;mso-height-relative:margin;v-text-anchor:middle" o:gfxdata="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" o:allowincell="f" adj="18000" fillcolor="#70ad47 [3209]" strokecolor="#517e33" strokeweight="1pt">
+              <v:shape w14:anchorId="17B1451E" id="Rectángulo: esquina doblada 179" o:spid="_x0000_s1138" type="#_x0000_t65" style="position:absolute;margin-left:221.75pt;margin-top:9.05pt;width:74.55pt;height:46.2pt;z-index:253541376;visibility:visible;mso-wrap-style:square;mso-width-percent:0;mso-height-percent:0;mso-wrap-distance-left:9pt;mso-wrap-distance-top:0;mso-wrap-distance-right:9pt;mso-wrap-distance-bottom:0;mso-position-horizontal:absolute;mso-position-horizontal-relative:margin;mso-position-vertical:absolute;mso-position-vertical-relative:text;mso-width-percent:0;mso-height-percent:0;mso-width-relative:margin;mso-height-relative:margin;v-text-anchor:middle" o:gfxdata="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" o:allowincell="f" adj="18000" fillcolor="#70ad47 [3209]" strokecolor="#517e33" strokeweight="1pt">
                 <v:stroke joinstyle="miter"/>
                 <v:textbox inset="2.53958mm,1.2694mm,2.53958mm,1.2694mm">
                   <w:txbxContent>
@@ -12735,7 +12570,7 @@
           </mc:Choice>
           <mc:Fallback>
             <w:pict>
-              <v:shape w14:anchorId="1E2FFB8A" id="Rectángulo: esquina doblada 181" o:spid="_x0000_s1140" type="#_x0000_t65" style="position:absolute;margin-left:299.65pt;margin-top:9.4pt;width:81.6pt;height:46.2pt;z-index:253427712;visibility:visible;mso-wrap-style:square;mso-width-percent:0;mso-height-percent:0;mso-wrap-distance-left:9pt;mso-wrap-distance-top:0;mso-wrap-distance-right:9pt;mso-wrap-distance-bottom:0;mso-position-horizontal:absolute;mso-position-horizontal-relative:margin;mso-position-vertical:absolute;mso-position-vertical-relative:text;mso-width-percent:0;mso-height-percent:0;mso-width-relative:margin;mso-height-relative:margin;v-text-anchor:middle" o:gfxdata="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" o:allowincell="f" adj="18000" fillcolor="#70ad47 [3209]" strokecolor="#517e33" strokeweight="1pt">
+              <v:shape w14:anchorId="1E2FFB8A" id="Rectángulo: esquina doblada 181" o:spid="_x0000_s1139" type="#_x0000_t65" style="position:absolute;margin-left:299.65pt;margin-top:9.4pt;width:81.6pt;height:46.2pt;z-index:253427712;visibility:visible;mso-wrap-style:square;mso-width-percent:0;mso-height-percent:0;mso-wrap-distance-left:9pt;mso-wrap-distance-top:0;mso-wrap-distance-right:9pt;mso-wrap-distance-bottom:0;mso-position-horizontal:absolute;mso-position-horizontal-relative:margin;mso-position-vertical:absolute;mso-position-vertical-relative:text;mso-width-percent:0;mso-height-percent:0;mso-width-relative:margin;mso-height-relative:margin;v-text-anchor:middle" o:gfxdata="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" o:allowincell="f" adj="18000" fillcolor="#70ad47 [3209]" strokecolor="#517e33" strokeweight="1pt">
                 <v:stroke joinstyle="miter"/>
                 <v:textbox inset="2.53958mm,1.2694mm,2.53958mm,1.2694mm">
                   <w:txbxContent>
@@ -12833,7 +12668,7 @@
           </mc:Choice>
           <mc:Fallback>
             <w:pict>
-              <v:shape w14:anchorId="16A4675E" id="Rectángulo: esquina doblada 183" o:spid="_x0000_s1141" type="#_x0000_t65" style="position:absolute;margin-left:-26.65pt;margin-top:9.45pt;width:74.55pt;height:46.2pt;z-index:252388352;visibility:visible;mso-wrap-style:square;mso-width-percent:0;mso-height-percent:0;mso-wrap-distance-left:9pt;mso-wrap-distance-top:0;mso-wrap-distance-right:9pt;mso-wrap-distance-bottom:0;mso-position-horizontal:absolute;mso-position-horizontal-relative:margin;mso-position-vertical:absolute;mso-position-vertical-relative:text;mso-width-percent:0;mso-height-percent:0;mso-width-relative:margin;mso-height-relative:margin;v-text-anchor:middle" o:gfxdata="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" o:allowincell="f" adj="18000" fillcolor="#70ad47 [3209]" strokecolor="#517e33" strokeweight="1pt">
+              <v:shape w14:anchorId="16A4675E" id="Rectángulo: esquina doblada 183" o:spid="_x0000_s1140" type="#_x0000_t65" style="position:absolute;margin-left:-26.65pt;margin-top:9.45pt;width:74.55pt;height:46.2pt;z-index:252388352;visibility:visible;mso-wrap-style:square;mso-width-percent:0;mso-height-percent:0;mso-wrap-distance-left:9pt;mso-wrap-distance-top:0;mso-wrap-distance-right:9pt;mso-wrap-distance-bottom:0;mso-position-horizontal:absolute;mso-position-horizontal-relative:margin;mso-position-vertical:absolute;mso-position-vertical-relative:text;mso-width-percent:0;mso-height-percent:0;mso-width-relative:margin;mso-height-relative:margin;v-text-anchor:middle" o:gfxdata="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" o:allowincell="f" adj="18000" fillcolor="#70ad47 [3209]" strokecolor="#517e33" strokeweight="1pt">
                 <v:stroke joinstyle="miter"/>
                 <v:textbox inset="2.53958mm,1.2694mm,2.53958mm,1.2694mm">
                   <w:txbxContent>
@@ -12931,7 +12766,7 @@
           </mc:Choice>
           <mc:Fallback>
             <w:pict>
-              <v:shape w14:anchorId="50211CC8" id="Rectángulo: esquina doblada 182" o:spid="_x0000_s1142" type="#_x0000_t65" style="position:absolute;margin-left:51.95pt;margin-top:9.4pt;width:74.55pt;height:46.2pt;z-index:253180928;visibility:visible;mso-wrap-style:square;mso-width-percent:0;mso-height-percent:0;mso-wrap-distance-left:9pt;mso-wrap-distance-top:0;mso-wrap-distance-right:9pt;mso-wrap-distance-bottom:0;mso-position-horizontal:absolute;mso-position-horizontal-relative:margin;mso-position-vertical:absolute;mso-position-vertical-relative:text;mso-width-percent:0;mso-height-percent:0;mso-width-relative:margin;mso-height-relative:margin;v-text-anchor:middle" o:gfxdata="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" o:allowincell="f" adj="18000" fillcolor="#70ad47 [3209]" strokecolor="#517e33" strokeweight="1pt">
+              <v:shape w14:anchorId="50211CC8" id="Rectángulo: esquina doblada 182" o:spid="_x0000_s1141" type="#_x0000_t65" style="position:absolute;margin-left:51.95pt;margin-top:9.4pt;width:74.55pt;height:46.2pt;z-index:253180928;visibility:visible;mso-wrap-style:square;mso-width-percent:0;mso-height-percent:0;mso-wrap-distance-left:9pt;mso-wrap-distance-top:0;mso-wrap-distance-right:9pt;mso-wrap-distance-bottom:0;mso-position-horizontal:absolute;mso-position-horizontal-relative:margin;mso-position-vertical:absolute;mso-position-vertical-relative:text;mso-width-percent:0;mso-height-percent:0;mso-width-relative:margin;mso-height-relative:margin;v-text-anchor:middle" o:gfxdata="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" o:allowincell="f" adj="18000" fillcolor="#70ad47 [3209]" strokecolor="#517e33" strokeweight="1pt">
                 <v:stroke joinstyle="miter"/>
                 <v:textbox inset="2.53958mm,1.2694mm,2.53958mm,1.2694mm">
                   <w:txbxContent>
@@ -13115,12 +12950,6 @@
           <w:insideV w:val="single" w:sz="8" w:space="0" w:color="000000"/>
         </w:tblBorders>
         <w:tblLayout w:type="fixed"/>
-        <w:tblCellMar>
-          <w:top w:w="0" w:type="dxa"/>
-          <w:left w:w="0" w:type="dxa"/>
-          <w:bottom w:w="0" w:type="dxa"/>
-          <w:right w:w="0" w:type="dxa"/>
-        </w:tblCellMar>
         <w:tblLook w:val="0600" w:firstRow="0" w:lastRow="0" w:firstColumn="0" w:lastColumn="0" w:noHBand="1" w:noVBand="1"/>
       </w:tblPr>
       <w:tblGrid>
@@ -13128,14 +12957,6 @@
         <w:gridCol w:w="8662"/>
       </w:tblGrid>
       <w:tr>
-        <w:tblPrEx>
-          <w:tblCellMar>
-            <w:top w:w="0" w:type="dxa"/>
-            <w:left w:w="0" w:type="dxa"/>
-            <w:bottom w:w="0" w:type="dxa"/>
-            <w:right w:w="0" w:type="dxa"/>
-          </w:tblCellMar>
-        </w:tblPrEx>
         <w:tc>
           <w:tcPr>
             <w:tcW w:w="8662" w:type="dxa"/>
@@ -13209,14 +13030,6 @@
         </w:tc>
       </w:tr>
       <w:tr>
-        <w:tblPrEx>
-          <w:tblCellMar>
-            <w:top w:w="0" w:type="dxa"/>
-            <w:left w:w="0" w:type="dxa"/>
-            <w:bottom w:w="0" w:type="dxa"/>
-            <w:right w:w="0" w:type="dxa"/>
-          </w:tblCellMar>
-        </w:tblPrEx>
         <w:tc>
           <w:tcPr>
             <w:tcW w:w="8662" w:type="dxa"/>
@@ -13290,14 +13103,6 @@
         </w:tc>
       </w:tr>
       <w:tr>
-        <w:tblPrEx>
-          <w:tblCellMar>
-            <w:top w:w="0" w:type="dxa"/>
-            <w:left w:w="0" w:type="dxa"/>
-            <w:bottom w:w="0" w:type="dxa"/>
-            <w:right w:w="0" w:type="dxa"/>
-          </w:tblCellMar>
-        </w:tblPrEx>
         <w:tc>
           <w:tcPr>
             <w:tcW w:w="8662" w:type="dxa"/>
@@ -13371,14 +13176,6 @@
         </w:tc>
       </w:tr>
       <w:tr>
-        <w:tblPrEx>
-          <w:tblCellMar>
-            <w:top w:w="0" w:type="dxa"/>
-            <w:left w:w="0" w:type="dxa"/>
-            <w:bottom w:w="0" w:type="dxa"/>
-            <w:right w:w="0" w:type="dxa"/>
-          </w:tblCellMar>
-        </w:tblPrEx>
         <w:tc>
           <w:tcPr>
             <w:tcW w:w="8662" w:type="dxa"/>
@@ -13524,12 +13321,6 @@
           <w:insideV w:val="single" w:sz="8" w:space="0" w:color="000000"/>
         </w:tblBorders>
         <w:tblLayout w:type="fixed"/>
-        <w:tblCellMar>
-          <w:top w:w="0" w:type="dxa"/>
-          <w:left w:w="0" w:type="dxa"/>
-          <w:bottom w:w="0" w:type="dxa"/>
-          <w:right w:w="0" w:type="dxa"/>
-        </w:tblCellMar>
         <w:tblLook w:val="0600" w:firstRow="0" w:lastRow="0" w:firstColumn="0" w:lastColumn="0" w:noHBand="1" w:noVBand="1"/>
       </w:tblPr>
       <w:tblGrid>
@@ -13537,14 +13328,6 @@
         <w:gridCol w:w="8662"/>
       </w:tblGrid>
       <w:tr>
-        <w:tblPrEx>
-          <w:tblCellMar>
-            <w:top w:w="0" w:type="dxa"/>
-            <w:left w:w="0" w:type="dxa"/>
-            <w:bottom w:w="0" w:type="dxa"/>
-            <w:right w:w="0" w:type="dxa"/>
-          </w:tblCellMar>
-        </w:tblPrEx>
         <w:tc>
           <w:tcPr>
             <w:tcW w:w="8662" w:type="dxa"/>
@@ -13618,14 +13401,6 @@
         </w:tc>
       </w:tr>
       <w:tr>
-        <w:tblPrEx>
-          <w:tblCellMar>
-            <w:top w:w="0" w:type="dxa"/>
-            <w:left w:w="0" w:type="dxa"/>
-            <w:bottom w:w="0" w:type="dxa"/>
-            <w:right w:w="0" w:type="dxa"/>
-          </w:tblCellMar>
-        </w:tblPrEx>
         <w:tc>
           <w:tcPr>
             <w:tcW w:w="8662" w:type="dxa"/>
@@ -13699,14 +13474,6 @@
         </w:tc>
       </w:tr>
       <w:tr>
-        <w:tblPrEx>
-          <w:tblCellMar>
-            <w:top w:w="0" w:type="dxa"/>
-            <w:left w:w="0" w:type="dxa"/>
-            <w:bottom w:w="0" w:type="dxa"/>
-            <w:right w:w="0" w:type="dxa"/>
-          </w:tblCellMar>
-        </w:tblPrEx>
         <w:tc>
           <w:tcPr>
             <w:tcW w:w="8662" w:type="dxa"/>
@@ -13799,14 +13566,6 @@
         </w:tc>
       </w:tr>
       <w:tr>
-        <w:tblPrEx>
-          <w:tblCellMar>
-            <w:top w:w="0" w:type="dxa"/>
-            <w:left w:w="0" w:type="dxa"/>
-            <w:bottom w:w="0" w:type="dxa"/>
-            <w:right w:w="0" w:type="dxa"/>
-          </w:tblCellMar>
-        </w:tblPrEx>
         <w:tc>
           <w:tcPr>
             <w:tcW w:w="8662" w:type="dxa"/>
@@ -14057,12 +13816,6 @@
           <w:insideV w:val="single" w:sz="8" w:space="0" w:color="000000"/>
         </w:tblBorders>
         <w:tblLayout w:type="fixed"/>
-        <w:tblCellMar>
-          <w:top w:w="0" w:type="dxa"/>
-          <w:left w:w="0" w:type="dxa"/>
-          <w:bottom w:w="0" w:type="dxa"/>
-          <w:right w:w="0" w:type="dxa"/>
-        </w:tblCellMar>
         <w:tblLook w:val="0600" w:firstRow="0" w:lastRow="0" w:firstColumn="0" w:lastColumn="0" w:noHBand="1" w:noVBand="1"/>
       </w:tblPr>
       <w:tblGrid>
@@ -14070,14 +13823,6 @@
         <w:gridCol w:w="8662"/>
       </w:tblGrid>
       <w:tr>
-        <w:tblPrEx>
-          <w:tblCellMar>
-            <w:top w:w="0" w:type="dxa"/>
-            <w:left w:w="0" w:type="dxa"/>
-            <w:bottom w:w="0" w:type="dxa"/>
-            <w:right w:w="0" w:type="dxa"/>
-          </w:tblCellMar>
-        </w:tblPrEx>
         <w:tc>
           <w:tcPr>
             <w:tcW w:w="8662" w:type="dxa"/>
@@ -14151,14 +13896,6 @@
         </w:tc>
       </w:tr>
       <w:tr>
-        <w:tblPrEx>
-          <w:tblCellMar>
-            <w:top w:w="0" w:type="dxa"/>
-            <w:left w:w="0" w:type="dxa"/>
-            <w:bottom w:w="0" w:type="dxa"/>
-            <w:right w:w="0" w:type="dxa"/>
-          </w:tblCellMar>
-        </w:tblPrEx>
         <w:tc>
           <w:tcPr>
             <w:tcW w:w="8662" w:type="dxa"/>
@@ -14232,14 +13969,6 @@
         </w:tc>
       </w:tr>
       <w:tr>
-        <w:tblPrEx>
-          <w:tblCellMar>
-            <w:top w:w="0" w:type="dxa"/>
-            <w:left w:w="0" w:type="dxa"/>
-            <w:bottom w:w="0" w:type="dxa"/>
-            <w:right w:w="0" w:type="dxa"/>
-          </w:tblCellMar>
-        </w:tblPrEx>
         <w:tc>
           <w:tcPr>
             <w:tcW w:w="8662" w:type="dxa"/>
@@ -14313,14 +14042,6 @@
         </w:tc>
       </w:tr>
       <w:tr>
-        <w:tblPrEx>
-          <w:tblCellMar>
-            <w:top w:w="0" w:type="dxa"/>
-            <w:left w:w="0" w:type="dxa"/>
-            <w:bottom w:w="0" w:type="dxa"/>
-            <w:right w:w="0" w:type="dxa"/>
-          </w:tblCellMar>
-        </w:tblPrEx>
         <w:tc>
           <w:tcPr>
             <w:tcW w:w="8662" w:type="dxa"/>
@@ -14478,12 +14199,6 @@
           <w:insideV w:val="single" w:sz="8" w:space="0" w:color="000000"/>
         </w:tblBorders>
         <w:tblLayout w:type="fixed"/>
-        <w:tblCellMar>
-          <w:top w:w="0" w:type="dxa"/>
-          <w:left w:w="0" w:type="dxa"/>
-          <w:bottom w:w="0" w:type="dxa"/>
-          <w:right w:w="0" w:type="dxa"/>
-        </w:tblCellMar>
         <w:tblLook w:val="0600" w:firstRow="0" w:lastRow="0" w:firstColumn="0" w:lastColumn="0" w:noHBand="1" w:noVBand="1"/>
       </w:tblPr>
       <w:tblGrid>
@@ -14491,14 +14206,6 @@
         <w:gridCol w:w="8662"/>
       </w:tblGrid>
       <w:tr>
-        <w:tblPrEx>
-          <w:tblCellMar>
-            <w:top w:w="0" w:type="dxa"/>
-            <w:left w:w="0" w:type="dxa"/>
-            <w:bottom w:w="0" w:type="dxa"/>
-            <w:right w:w="0" w:type="dxa"/>
-          </w:tblCellMar>
-        </w:tblPrEx>
         <w:tc>
           <w:tcPr>
             <w:tcW w:w="8662" w:type="dxa"/>
@@ -14572,14 +14279,6 @@
         </w:tc>
       </w:tr>
       <w:tr>
-        <w:tblPrEx>
-          <w:tblCellMar>
-            <w:top w:w="0" w:type="dxa"/>
-            <w:left w:w="0" w:type="dxa"/>
-            <w:bottom w:w="0" w:type="dxa"/>
-            <w:right w:w="0" w:type="dxa"/>
-          </w:tblCellMar>
-        </w:tblPrEx>
         <w:tc>
           <w:tcPr>
             <w:tcW w:w="8662" w:type="dxa"/>
@@ -14653,14 +14352,6 @@
         </w:tc>
       </w:tr>
       <w:tr>
-        <w:tblPrEx>
-          <w:tblCellMar>
-            <w:top w:w="0" w:type="dxa"/>
-            <w:left w:w="0" w:type="dxa"/>
-            <w:bottom w:w="0" w:type="dxa"/>
-            <w:right w:w="0" w:type="dxa"/>
-          </w:tblCellMar>
-        </w:tblPrEx>
         <w:tc>
           <w:tcPr>
             <w:tcW w:w="8662" w:type="dxa"/>
@@ -14796,14 +14487,6 @@
         </w:tc>
       </w:tr>
       <w:tr>
-        <w:tblPrEx>
-          <w:tblCellMar>
-            <w:top w:w="0" w:type="dxa"/>
-            <w:left w:w="0" w:type="dxa"/>
-            <w:bottom w:w="0" w:type="dxa"/>
-            <w:right w:w="0" w:type="dxa"/>
-          </w:tblCellMar>
-        </w:tblPrEx>
         <w:tc>
           <w:tcPr>
             <w:tcW w:w="8662" w:type="dxa"/>
@@ -15088,12 +14771,6 @@
           <w:insideV w:val="single" w:sz="8" w:space="0" w:color="000000"/>
         </w:tblBorders>
         <w:tblLayout w:type="fixed"/>
-        <w:tblCellMar>
-          <w:top w:w="0" w:type="dxa"/>
-          <w:left w:w="0" w:type="dxa"/>
-          <w:bottom w:w="0" w:type="dxa"/>
-          <w:right w:w="0" w:type="dxa"/>
-        </w:tblCellMar>
         <w:tblLook w:val="0600" w:firstRow="0" w:lastRow="0" w:firstColumn="0" w:lastColumn="0" w:noHBand="1" w:noVBand="1"/>
       </w:tblPr>
       <w:tblGrid>
@@ -15101,14 +14778,6 @@
         <w:gridCol w:w="8662"/>
       </w:tblGrid>
       <w:tr>
-        <w:tblPrEx>
-          <w:tblCellMar>
-            <w:top w:w="0" w:type="dxa"/>
-            <w:left w:w="0" w:type="dxa"/>
-            <w:bottom w:w="0" w:type="dxa"/>
-            <w:right w:w="0" w:type="dxa"/>
-          </w:tblCellMar>
-        </w:tblPrEx>
         <w:tc>
           <w:tcPr>
             <w:tcW w:w="8662" w:type="dxa"/>
@@ -15193,14 +14862,6 @@
         </w:tc>
       </w:tr>
       <w:tr>
-        <w:tblPrEx>
-          <w:tblCellMar>
-            <w:top w:w="0" w:type="dxa"/>
-            <w:left w:w="0" w:type="dxa"/>
-            <w:bottom w:w="0" w:type="dxa"/>
-            <w:right w:w="0" w:type="dxa"/>
-          </w:tblCellMar>
-        </w:tblPrEx>
         <w:tc>
           <w:tcPr>
             <w:tcW w:w="8662" w:type="dxa"/>
@@ -15274,14 +14935,6 @@
         </w:tc>
       </w:tr>
       <w:tr>
-        <w:tblPrEx>
-          <w:tblCellMar>
-            <w:top w:w="0" w:type="dxa"/>
-            <w:left w:w="0" w:type="dxa"/>
-            <w:bottom w:w="0" w:type="dxa"/>
-            <w:right w:w="0" w:type="dxa"/>
-          </w:tblCellMar>
-        </w:tblPrEx>
         <w:tc>
           <w:tcPr>
             <w:tcW w:w="8662" w:type="dxa"/>
@@ -15355,14 +15008,6 @@
         </w:tc>
       </w:tr>
       <w:tr>
-        <w:tblPrEx>
-          <w:tblCellMar>
-            <w:top w:w="0" w:type="dxa"/>
-            <w:left w:w="0" w:type="dxa"/>
-            <w:bottom w:w="0" w:type="dxa"/>
-            <w:right w:w="0" w:type="dxa"/>
-          </w:tblCellMar>
-        </w:tblPrEx>
         <w:tc>
           <w:tcPr>
             <w:tcW w:w="8662" w:type="dxa"/>
@@ -15581,12 +15226,6 @@
           <w:insideV w:val="single" w:sz="8" w:space="0" w:color="000000"/>
         </w:tblBorders>
         <w:tblLayout w:type="fixed"/>
-        <w:tblCellMar>
-          <w:top w:w="0" w:type="dxa"/>
-          <w:left w:w="0" w:type="dxa"/>
-          <w:bottom w:w="0" w:type="dxa"/>
-          <w:right w:w="0" w:type="dxa"/>
-        </w:tblCellMar>
         <w:tblLook w:val="0600" w:firstRow="0" w:lastRow="0" w:firstColumn="0" w:lastColumn="0" w:noHBand="1" w:noVBand="1"/>
       </w:tblPr>
       <w:tblGrid>
@@ -15594,14 +15233,6 @@
         <w:gridCol w:w="8662"/>
       </w:tblGrid>
       <w:tr>
-        <w:tblPrEx>
-          <w:tblCellMar>
-            <w:top w:w="0" w:type="dxa"/>
-            <w:left w:w="0" w:type="dxa"/>
-            <w:bottom w:w="0" w:type="dxa"/>
-            <w:right w:w="0" w:type="dxa"/>
-          </w:tblCellMar>
-        </w:tblPrEx>
         <w:tc>
           <w:tcPr>
             <w:tcW w:w="8662" w:type="dxa"/>
@@ -15675,14 +15306,6 @@
         </w:tc>
       </w:tr>
       <w:tr>
-        <w:tblPrEx>
-          <w:tblCellMar>
-            <w:top w:w="0" w:type="dxa"/>
-            <w:left w:w="0" w:type="dxa"/>
-            <w:bottom w:w="0" w:type="dxa"/>
-            <w:right w:w="0" w:type="dxa"/>
-          </w:tblCellMar>
-        </w:tblPrEx>
         <w:tc>
           <w:tcPr>
             <w:tcW w:w="8662" w:type="dxa"/>
@@ -15756,14 +15379,6 @@
         </w:tc>
       </w:tr>
       <w:tr>
-        <w:tblPrEx>
-          <w:tblCellMar>
-            <w:top w:w="0" w:type="dxa"/>
-            <w:left w:w="0" w:type="dxa"/>
-            <w:bottom w:w="0" w:type="dxa"/>
-            <w:right w:w="0" w:type="dxa"/>
-          </w:tblCellMar>
-        </w:tblPrEx>
         <w:tc>
           <w:tcPr>
             <w:tcW w:w="8662" w:type="dxa"/>
@@ -15900,14 +15515,6 @@
         </w:tc>
       </w:tr>
       <w:tr>
-        <w:tblPrEx>
-          <w:tblCellMar>
-            <w:top w:w="0" w:type="dxa"/>
-            <w:left w:w="0" w:type="dxa"/>
-            <w:bottom w:w="0" w:type="dxa"/>
-            <w:right w:w="0" w:type="dxa"/>
-          </w:tblCellMar>
-        </w:tblPrEx>
         <w:tc>
           <w:tcPr>
             <w:tcW w:w="8662" w:type="dxa"/>
@@ -16145,12 +15752,6 @@
           <w:insideV w:val="single" w:sz="8" w:space="0" w:color="000000"/>
         </w:tblBorders>
         <w:tblLayout w:type="fixed"/>
-        <w:tblCellMar>
-          <w:top w:w="0" w:type="dxa"/>
-          <w:left w:w="0" w:type="dxa"/>
-          <w:bottom w:w="0" w:type="dxa"/>
-          <w:right w:w="0" w:type="dxa"/>
-        </w:tblCellMar>
         <w:tblLook w:val="0600" w:firstRow="0" w:lastRow="0" w:firstColumn="0" w:lastColumn="0" w:noHBand="1" w:noVBand="1"/>
       </w:tblPr>
       <w:tblGrid>
@@ -16158,14 +15759,6 @@
         <w:gridCol w:w="8662"/>
       </w:tblGrid>
       <w:tr>
-        <w:tblPrEx>
-          <w:tblCellMar>
-            <w:top w:w="0" w:type="dxa"/>
-            <w:left w:w="0" w:type="dxa"/>
-            <w:bottom w:w="0" w:type="dxa"/>
-            <w:right w:w="0" w:type="dxa"/>
-          </w:tblCellMar>
-        </w:tblPrEx>
         <w:tc>
           <w:tcPr>
             <w:tcW w:w="8662" w:type="dxa"/>
@@ -16239,14 +15832,6 @@
         </w:tc>
       </w:tr>
       <w:tr>
-        <w:tblPrEx>
-          <w:tblCellMar>
-            <w:top w:w="0" w:type="dxa"/>
-            <w:left w:w="0" w:type="dxa"/>
-            <w:bottom w:w="0" w:type="dxa"/>
-            <w:right w:w="0" w:type="dxa"/>
-          </w:tblCellMar>
-        </w:tblPrEx>
         <w:tc>
           <w:tcPr>
             <w:tcW w:w="8662" w:type="dxa"/>
@@ -16320,14 +15905,6 @@
         </w:tc>
       </w:tr>
       <w:tr>
-        <w:tblPrEx>
-          <w:tblCellMar>
-            <w:top w:w="0" w:type="dxa"/>
-            <w:left w:w="0" w:type="dxa"/>
-            <w:bottom w:w="0" w:type="dxa"/>
-            <w:right w:w="0" w:type="dxa"/>
-          </w:tblCellMar>
-        </w:tblPrEx>
         <w:tc>
           <w:tcPr>
             <w:tcW w:w="8662" w:type="dxa"/>
@@ -16401,14 +15978,6 @@
         </w:tc>
       </w:tr>
       <w:tr>
-        <w:tblPrEx>
-          <w:tblCellMar>
-            <w:top w:w="0" w:type="dxa"/>
-            <w:left w:w="0" w:type="dxa"/>
-            <w:bottom w:w="0" w:type="dxa"/>
-            <w:right w:w="0" w:type="dxa"/>
-          </w:tblCellMar>
-        </w:tblPrEx>
         <w:tc>
           <w:tcPr>
             <w:tcW w:w="8662" w:type="dxa"/>
@@ -16568,12 +16137,6 @@
           <w:insideV w:val="single" w:sz="8" w:space="0" w:color="000000"/>
         </w:tblBorders>
         <w:tblLayout w:type="fixed"/>
-        <w:tblCellMar>
-          <w:top w:w="0" w:type="dxa"/>
-          <w:left w:w="0" w:type="dxa"/>
-          <w:bottom w:w="0" w:type="dxa"/>
-          <w:right w:w="0" w:type="dxa"/>
-        </w:tblCellMar>
         <w:tblLook w:val="0600" w:firstRow="0" w:lastRow="0" w:firstColumn="0" w:lastColumn="0" w:noHBand="1" w:noVBand="1"/>
       </w:tblPr>
       <w:tblGrid>
@@ -16581,14 +16144,6 @@
         <w:gridCol w:w="8662"/>
       </w:tblGrid>
       <w:tr>
-        <w:tblPrEx>
-          <w:tblCellMar>
-            <w:top w:w="0" w:type="dxa"/>
-            <w:left w:w="0" w:type="dxa"/>
-            <w:bottom w:w="0" w:type="dxa"/>
-            <w:right w:w="0" w:type="dxa"/>
-          </w:tblCellMar>
-        </w:tblPrEx>
         <w:tc>
           <w:tcPr>
             <w:tcW w:w="8662" w:type="dxa"/>
@@ -16662,14 +16217,6 @@
         </w:tc>
       </w:tr>
       <w:tr>
-        <w:tblPrEx>
-          <w:tblCellMar>
-            <w:top w:w="0" w:type="dxa"/>
-            <w:left w:w="0" w:type="dxa"/>
-            <w:bottom w:w="0" w:type="dxa"/>
-            <w:right w:w="0" w:type="dxa"/>
-          </w:tblCellMar>
-        </w:tblPrEx>
         <w:tc>
           <w:tcPr>
             <w:tcW w:w="8662" w:type="dxa"/>
@@ -16743,14 +16290,6 @@
         </w:tc>
       </w:tr>
       <w:tr>
-        <w:tblPrEx>
-          <w:tblCellMar>
-            <w:top w:w="0" w:type="dxa"/>
-            <w:left w:w="0" w:type="dxa"/>
-            <w:bottom w:w="0" w:type="dxa"/>
-            <w:right w:w="0" w:type="dxa"/>
-          </w:tblCellMar>
-        </w:tblPrEx>
         <w:tc>
           <w:tcPr>
             <w:tcW w:w="8662" w:type="dxa"/>
@@ -16972,14 +16511,6 @@
         </w:tc>
       </w:tr>
       <w:tr>
-        <w:tblPrEx>
-          <w:tblCellMar>
-            <w:top w:w="0" w:type="dxa"/>
-            <w:left w:w="0" w:type="dxa"/>
-            <w:bottom w:w="0" w:type="dxa"/>
-            <w:right w:w="0" w:type="dxa"/>
-          </w:tblCellMar>
-        </w:tblPrEx>
         <w:tc>
           <w:tcPr>
             <w:tcW w:w="8662" w:type="dxa"/>
@@ -17219,12 +16750,6 @@
           <w:insideV w:val="single" w:sz="8" w:space="0" w:color="000000"/>
         </w:tblBorders>
         <w:tblLayout w:type="fixed"/>
-        <w:tblCellMar>
-          <w:top w:w="0" w:type="dxa"/>
-          <w:left w:w="0" w:type="dxa"/>
-          <w:bottom w:w="0" w:type="dxa"/>
-          <w:right w:w="0" w:type="dxa"/>
-        </w:tblCellMar>
         <w:tblLook w:val="0600" w:firstRow="0" w:lastRow="0" w:firstColumn="0" w:lastColumn="0" w:noHBand="1" w:noVBand="1"/>
       </w:tblPr>
       <w:tblGrid>
@@ -17232,14 +16757,6 @@
         <w:gridCol w:w="8662"/>
       </w:tblGrid>
       <w:tr>
-        <w:tblPrEx>
-          <w:tblCellMar>
-            <w:top w:w="0" w:type="dxa"/>
-            <w:left w:w="0" w:type="dxa"/>
-            <w:bottom w:w="0" w:type="dxa"/>
-            <w:right w:w="0" w:type="dxa"/>
-          </w:tblCellMar>
-        </w:tblPrEx>
         <w:tc>
           <w:tcPr>
             <w:tcW w:w="8662" w:type="dxa"/>
@@ -17313,14 +16830,6 @@
         </w:tc>
       </w:tr>
       <w:tr>
-        <w:tblPrEx>
-          <w:tblCellMar>
-            <w:top w:w="0" w:type="dxa"/>
-            <w:left w:w="0" w:type="dxa"/>
-            <w:bottom w:w="0" w:type="dxa"/>
-            <w:right w:w="0" w:type="dxa"/>
-          </w:tblCellMar>
-        </w:tblPrEx>
         <w:tc>
           <w:tcPr>
             <w:tcW w:w="8662" w:type="dxa"/>
@@ -17394,14 +16903,6 @@
         </w:tc>
       </w:tr>
       <w:tr>
-        <w:tblPrEx>
-          <w:tblCellMar>
-            <w:top w:w="0" w:type="dxa"/>
-            <w:left w:w="0" w:type="dxa"/>
-            <w:bottom w:w="0" w:type="dxa"/>
-            <w:right w:w="0" w:type="dxa"/>
-          </w:tblCellMar>
-        </w:tblPrEx>
         <w:tc>
           <w:tcPr>
             <w:tcW w:w="8662" w:type="dxa"/>
@@ -17475,14 +16976,6 @@
         </w:tc>
       </w:tr>
       <w:tr>
-        <w:tblPrEx>
-          <w:tblCellMar>
-            <w:top w:w="0" w:type="dxa"/>
-            <w:left w:w="0" w:type="dxa"/>
-            <w:bottom w:w="0" w:type="dxa"/>
-            <w:right w:w="0" w:type="dxa"/>
-          </w:tblCellMar>
-        </w:tblPrEx>
         <w:tc>
           <w:tcPr>
             <w:tcW w:w="8662" w:type="dxa"/>
@@ -17676,12 +17169,6 @@
           <w:insideV w:val="single" w:sz="8" w:space="0" w:color="000000"/>
         </w:tblBorders>
         <w:tblLayout w:type="fixed"/>
-        <w:tblCellMar>
-          <w:top w:w="0" w:type="dxa"/>
-          <w:left w:w="0" w:type="dxa"/>
-          <w:bottom w:w="0" w:type="dxa"/>
-          <w:right w:w="0" w:type="dxa"/>
-        </w:tblCellMar>
         <w:tblLook w:val="0600" w:firstRow="0" w:lastRow="0" w:firstColumn="0" w:lastColumn="0" w:noHBand="1" w:noVBand="1"/>
       </w:tblPr>
       <w:tblGrid>
@@ -17689,14 +17176,6 @@
         <w:gridCol w:w="8662"/>
       </w:tblGrid>
       <w:tr>
-        <w:tblPrEx>
-          <w:tblCellMar>
-            <w:top w:w="0" w:type="dxa"/>
-            <w:left w:w="0" w:type="dxa"/>
-            <w:bottom w:w="0" w:type="dxa"/>
-            <w:right w:w="0" w:type="dxa"/>
-          </w:tblCellMar>
-        </w:tblPrEx>
         <w:tc>
           <w:tcPr>
             <w:tcW w:w="8662" w:type="dxa"/>
@@ -17770,14 +17249,6 @@
         </w:tc>
       </w:tr>
       <w:tr>
-        <w:tblPrEx>
-          <w:tblCellMar>
-            <w:top w:w="0" w:type="dxa"/>
-            <w:left w:w="0" w:type="dxa"/>
-            <w:bottom w:w="0" w:type="dxa"/>
-            <w:right w:w="0" w:type="dxa"/>
-          </w:tblCellMar>
-        </w:tblPrEx>
         <w:tc>
           <w:tcPr>
             <w:tcW w:w="8662" w:type="dxa"/>
@@ -17851,14 +17322,6 @@
         </w:tc>
       </w:tr>
       <w:tr>
-        <w:tblPrEx>
-          <w:tblCellMar>
-            <w:top w:w="0" w:type="dxa"/>
-            <w:left w:w="0" w:type="dxa"/>
-            <w:bottom w:w="0" w:type="dxa"/>
-            <w:right w:w="0" w:type="dxa"/>
-          </w:tblCellMar>
-        </w:tblPrEx>
         <w:tc>
           <w:tcPr>
             <w:tcW w:w="8662" w:type="dxa"/>
@@ -17974,14 +17437,6 @@
         </w:tc>
       </w:tr>
       <w:tr>
-        <w:tblPrEx>
-          <w:tblCellMar>
-            <w:top w:w="0" w:type="dxa"/>
-            <w:left w:w="0" w:type="dxa"/>
-            <w:bottom w:w="0" w:type="dxa"/>
-            <w:right w:w="0" w:type="dxa"/>
-          </w:tblCellMar>
-        </w:tblPrEx>
         <w:tc>
           <w:tcPr>
             <w:tcW w:w="8662" w:type="dxa"/>
@@ -18220,12 +17675,6 @@
           <w:insideV w:val="single" w:sz="8" w:space="0" w:color="000000"/>
         </w:tblBorders>
         <w:tblLayout w:type="fixed"/>
-        <w:tblCellMar>
-          <w:top w:w="0" w:type="dxa"/>
-          <w:left w:w="0" w:type="dxa"/>
-          <w:bottom w:w="0" w:type="dxa"/>
-          <w:right w:w="0" w:type="dxa"/>
-        </w:tblCellMar>
         <w:tblLook w:val="0600" w:firstRow="0" w:lastRow="0" w:firstColumn="0" w:lastColumn="0" w:noHBand="1" w:noVBand="1"/>
       </w:tblPr>
       <w:tblGrid>
@@ -18233,14 +17682,6 @@
         <w:gridCol w:w="8662"/>
       </w:tblGrid>
       <w:tr>
-        <w:tblPrEx>
-          <w:tblCellMar>
-            <w:top w:w="0" w:type="dxa"/>
-            <w:left w:w="0" w:type="dxa"/>
-            <w:bottom w:w="0" w:type="dxa"/>
-            <w:right w:w="0" w:type="dxa"/>
-          </w:tblCellMar>
-        </w:tblPrEx>
         <w:tc>
           <w:tcPr>
             <w:tcW w:w="8662" w:type="dxa"/>
@@ -18314,14 +17755,6 @@
         </w:tc>
       </w:tr>
       <w:tr>
-        <w:tblPrEx>
-          <w:tblCellMar>
-            <w:top w:w="0" w:type="dxa"/>
-            <w:left w:w="0" w:type="dxa"/>
-            <w:bottom w:w="0" w:type="dxa"/>
-            <w:right w:w="0" w:type="dxa"/>
-          </w:tblCellMar>
-        </w:tblPrEx>
         <w:tc>
           <w:tcPr>
             <w:tcW w:w="8662" w:type="dxa"/>
@@ -18395,14 +17828,6 @@
         </w:tc>
       </w:tr>
       <w:tr>
-        <w:tblPrEx>
-          <w:tblCellMar>
-            <w:top w:w="0" w:type="dxa"/>
-            <w:left w:w="0" w:type="dxa"/>
-            <w:bottom w:w="0" w:type="dxa"/>
-            <w:right w:w="0" w:type="dxa"/>
-          </w:tblCellMar>
-        </w:tblPrEx>
         <w:tc>
           <w:tcPr>
             <w:tcW w:w="8662" w:type="dxa"/>
@@ -18476,14 +17901,6 @@
         </w:tc>
       </w:tr>
       <w:tr>
-        <w:tblPrEx>
-          <w:tblCellMar>
-            <w:top w:w="0" w:type="dxa"/>
-            <w:left w:w="0" w:type="dxa"/>
-            <w:bottom w:w="0" w:type="dxa"/>
-            <w:right w:w="0" w:type="dxa"/>
-          </w:tblCellMar>
-        </w:tblPrEx>
         <w:tc>
           <w:tcPr>
             <w:tcW w:w="8662" w:type="dxa"/>
@@ -18644,12 +18061,6 @@
           <w:insideV w:val="single" w:sz="8" w:space="0" w:color="000000"/>
         </w:tblBorders>
         <w:tblLayout w:type="fixed"/>
-        <w:tblCellMar>
-          <w:top w:w="0" w:type="dxa"/>
-          <w:left w:w="0" w:type="dxa"/>
-          <w:bottom w:w="0" w:type="dxa"/>
-          <w:right w:w="0" w:type="dxa"/>
-        </w:tblCellMar>
         <w:tblLook w:val="0600" w:firstRow="0" w:lastRow="0" w:firstColumn="0" w:lastColumn="0" w:noHBand="1" w:noVBand="1"/>
       </w:tblPr>
       <w:tblGrid>
@@ -18657,14 +18068,6 @@
         <w:gridCol w:w="8662"/>
       </w:tblGrid>
       <w:tr>
-        <w:tblPrEx>
-          <w:tblCellMar>
-            <w:top w:w="0" w:type="dxa"/>
-            <w:left w:w="0" w:type="dxa"/>
-            <w:bottom w:w="0" w:type="dxa"/>
-            <w:right w:w="0" w:type="dxa"/>
-          </w:tblCellMar>
-        </w:tblPrEx>
         <w:tc>
           <w:tcPr>
             <w:tcW w:w="8662" w:type="dxa"/>
@@ -18738,14 +18141,6 @@
         </w:tc>
       </w:tr>
       <w:tr>
-        <w:tblPrEx>
-          <w:tblCellMar>
-            <w:top w:w="0" w:type="dxa"/>
-            <w:left w:w="0" w:type="dxa"/>
-            <w:bottom w:w="0" w:type="dxa"/>
-            <w:right w:w="0" w:type="dxa"/>
-          </w:tblCellMar>
-        </w:tblPrEx>
         <w:tc>
           <w:tcPr>
             <w:tcW w:w="8662" w:type="dxa"/>
@@ -18819,14 +18214,6 @@
         </w:tc>
       </w:tr>
       <w:tr>
-        <w:tblPrEx>
-          <w:tblCellMar>
-            <w:top w:w="0" w:type="dxa"/>
-            <w:left w:w="0" w:type="dxa"/>
-            <w:bottom w:w="0" w:type="dxa"/>
-            <w:right w:w="0" w:type="dxa"/>
-          </w:tblCellMar>
-        </w:tblPrEx>
         <w:tc>
           <w:tcPr>
             <w:tcW w:w="8662" w:type="dxa"/>
@@ -18961,14 +18348,6 @@
         </w:tc>
       </w:tr>
       <w:tr>
-        <w:tblPrEx>
-          <w:tblCellMar>
-            <w:top w:w="0" w:type="dxa"/>
-            <w:left w:w="0" w:type="dxa"/>
-            <w:bottom w:w="0" w:type="dxa"/>
-            <w:right w:w="0" w:type="dxa"/>
-          </w:tblCellMar>
-        </w:tblPrEx>
         <w:tc>
           <w:tcPr>
             <w:tcW w:w="8662" w:type="dxa"/>
@@ -19201,12 +18580,6 @@
           <w:insideV w:val="single" w:sz="8" w:space="0" w:color="000000"/>
         </w:tblBorders>
         <w:tblLayout w:type="fixed"/>
-        <w:tblCellMar>
-          <w:top w:w="0" w:type="dxa"/>
-          <w:left w:w="0" w:type="dxa"/>
-          <w:bottom w:w="0" w:type="dxa"/>
-          <w:right w:w="0" w:type="dxa"/>
-        </w:tblCellMar>
         <w:tblLook w:val="0600" w:firstRow="0" w:lastRow="0" w:firstColumn="0" w:lastColumn="0" w:noHBand="1" w:noVBand="1"/>
       </w:tblPr>
       <w:tblGrid>
@@ -19214,14 +18587,6 @@
         <w:gridCol w:w="8662"/>
       </w:tblGrid>
       <w:tr>
-        <w:tblPrEx>
-          <w:tblCellMar>
-            <w:top w:w="0" w:type="dxa"/>
-            <w:left w:w="0" w:type="dxa"/>
-            <w:bottom w:w="0" w:type="dxa"/>
-            <w:right w:w="0" w:type="dxa"/>
-          </w:tblCellMar>
-        </w:tblPrEx>
         <w:tc>
           <w:tcPr>
             <w:tcW w:w="8662" w:type="dxa"/>
@@ -19295,14 +18660,6 @@
         </w:tc>
       </w:tr>
       <w:tr>
-        <w:tblPrEx>
-          <w:tblCellMar>
-            <w:top w:w="0" w:type="dxa"/>
-            <w:left w:w="0" w:type="dxa"/>
-            <w:bottom w:w="0" w:type="dxa"/>
-            <w:right w:w="0" w:type="dxa"/>
-          </w:tblCellMar>
-        </w:tblPrEx>
         <w:tc>
           <w:tcPr>
             <w:tcW w:w="8662" w:type="dxa"/>
@@ -19376,14 +18733,6 @@
         </w:tc>
       </w:tr>
       <w:tr>
-        <w:tblPrEx>
-          <w:tblCellMar>
-            <w:top w:w="0" w:type="dxa"/>
-            <w:left w:w="0" w:type="dxa"/>
-            <w:bottom w:w="0" w:type="dxa"/>
-            <w:right w:w="0" w:type="dxa"/>
-          </w:tblCellMar>
-        </w:tblPrEx>
         <w:tc>
           <w:tcPr>
             <w:tcW w:w="8662" w:type="dxa"/>
@@ -19457,14 +18806,6 @@
         </w:tc>
       </w:tr>
       <w:tr>
-        <w:tblPrEx>
-          <w:tblCellMar>
-            <w:top w:w="0" w:type="dxa"/>
-            <w:left w:w="0" w:type="dxa"/>
-            <w:bottom w:w="0" w:type="dxa"/>
-            <w:right w:w="0" w:type="dxa"/>
-          </w:tblCellMar>
-        </w:tblPrEx>
         <w:tc>
           <w:tcPr>
             <w:tcW w:w="8662" w:type="dxa"/>
@@ -19656,12 +18997,6 @@
           <w:insideV w:val="single" w:sz="8" w:space="0" w:color="000000"/>
         </w:tblBorders>
         <w:tblLayout w:type="fixed"/>
-        <w:tblCellMar>
-          <w:top w:w="0" w:type="dxa"/>
-          <w:left w:w="0" w:type="dxa"/>
-          <w:bottom w:w="0" w:type="dxa"/>
-          <w:right w:w="0" w:type="dxa"/>
-        </w:tblCellMar>
         <w:tblLook w:val="0600" w:firstRow="0" w:lastRow="0" w:firstColumn="0" w:lastColumn="0" w:noHBand="1" w:noVBand="1"/>
       </w:tblPr>
       <w:tblGrid>
@@ -19669,14 +19004,6 @@
         <w:gridCol w:w="8662"/>
       </w:tblGrid>
       <w:tr>
-        <w:tblPrEx>
-          <w:tblCellMar>
-            <w:top w:w="0" w:type="dxa"/>
-            <w:left w:w="0" w:type="dxa"/>
-            <w:bottom w:w="0" w:type="dxa"/>
-            <w:right w:w="0" w:type="dxa"/>
-          </w:tblCellMar>
-        </w:tblPrEx>
         <w:tc>
           <w:tcPr>
             <w:tcW w:w="8662" w:type="dxa"/>
@@ -19750,14 +19077,6 @@
         </w:tc>
       </w:tr>
       <w:tr>
-        <w:tblPrEx>
-          <w:tblCellMar>
-            <w:top w:w="0" w:type="dxa"/>
-            <w:left w:w="0" w:type="dxa"/>
-            <w:bottom w:w="0" w:type="dxa"/>
-            <w:right w:w="0" w:type="dxa"/>
-          </w:tblCellMar>
-        </w:tblPrEx>
         <w:tc>
           <w:tcPr>
             <w:tcW w:w="8662" w:type="dxa"/>
@@ -19840,14 +19159,6 @@
         </w:tc>
       </w:tr>
       <w:tr>
-        <w:tblPrEx>
-          <w:tblCellMar>
-            <w:top w:w="0" w:type="dxa"/>
-            <w:left w:w="0" w:type="dxa"/>
-            <w:bottom w:w="0" w:type="dxa"/>
-            <w:right w:w="0" w:type="dxa"/>
-          </w:tblCellMar>
-        </w:tblPrEx>
         <w:tc>
           <w:tcPr>
             <w:tcW w:w="8662" w:type="dxa"/>
@@ -19963,14 +19274,6 @@
         </w:tc>
       </w:tr>
       <w:tr>
-        <w:tblPrEx>
-          <w:tblCellMar>
-            <w:top w:w="0" w:type="dxa"/>
-            <w:left w:w="0" w:type="dxa"/>
-            <w:bottom w:w="0" w:type="dxa"/>
-            <w:right w:w="0" w:type="dxa"/>
-          </w:tblCellMar>
-        </w:tblPrEx>
         <w:tc>
           <w:tcPr>
             <w:tcW w:w="8662" w:type="dxa"/>
@@ -20207,12 +19510,6 @@
           <w:insideV w:val="single" w:sz="8" w:space="0" w:color="000000"/>
         </w:tblBorders>
         <w:tblLayout w:type="fixed"/>
-        <w:tblCellMar>
-          <w:top w:w="0" w:type="dxa"/>
-          <w:left w:w="0" w:type="dxa"/>
-          <w:bottom w:w="0" w:type="dxa"/>
-          <w:right w:w="0" w:type="dxa"/>
-        </w:tblCellMar>
         <w:tblLook w:val="0600" w:firstRow="0" w:lastRow="0" w:firstColumn="0" w:lastColumn="0" w:noHBand="1" w:noVBand="1"/>
       </w:tblPr>
       <w:tblGrid>
@@ -20220,14 +19517,6 @@
         <w:gridCol w:w="8662"/>
       </w:tblGrid>
       <w:tr>
-        <w:tblPrEx>
-          <w:tblCellMar>
-            <w:top w:w="0" w:type="dxa"/>
-            <w:left w:w="0" w:type="dxa"/>
-            <w:bottom w:w="0" w:type="dxa"/>
-            <w:right w:w="0" w:type="dxa"/>
-          </w:tblCellMar>
-        </w:tblPrEx>
         <w:tc>
           <w:tcPr>
             <w:tcW w:w="8662" w:type="dxa"/>
@@ -20301,14 +19590,6 @@
         </w:tc>
       </w:tr>
       <w:tr>
-        <w:tblPrEx>
-          <w:tblCellMar>
-            <w:top w:w="0" w:type="dxa"/>
-            <w:left w:w="0" w:type="dxa"/>
-            <w:bottom w:w="0" w:type="dxa"/>
-            <w:right w:w="0" w:type="dxa"/>
-          </w:tblCellMar>
-        </w:tblPrEx>
         <w:tc>
           <w:tcPr>
             <w:tcW w:w="8662" w:type="dxa"/>
@@ -20382,14 +19663,6 @@
         </w:tc>
       </w:tr>
       <w:tr>
-        <w:tblPrEx>
-          <w:tblCellMar>
-            <w:top w:w="0" w:type="dxa"/>
-            <w:left w:w="0" w:type="dxa"/>
-            <w:bottom w:w="0" w:type="dxa"/>
-            <w:right w:w="0" w:type="dxa"/>
-          </w:tblCellMar>
-        </w:tblPrEx>
         <w:tc>
           <w:tcPr>
             <w:tcW w:w="8662" w:type="dxa"/>
@@ -20463,14 +19736,6 @@
         </w:tc>
       </w:tr>
       <w:tr>
-        <w:tblPrEx>
-          <w:tblCellMar>
-            <w:top w:w="0" w:type="dxa"/>
-            <w:left w:w="0" w:type="dxa"/>
-            <w:bottom w:w="0" w:type="dxa"/>
-            <w:right w:w="0" w:type="dxa"/>
-          </w:tblCellMar>
-        </w:tblPrEx>
         <w:tc>
           <w:tcPr>
             <w:tcW w:w="8662" w:type="dxa"/>
@@ -20712,12 +19977,6 @@
           <w:insideV w:val="single" w:sz="8" w:space="0" w:color="000000"/>
         </w:tblBorders>
         <w:tblLayout w:type="fixed"/>
-        <w:tblCellMar>
-          <w:top w:w="0" w:type="dxa"/>
-          <w:left w:w="0" w:type="dxa"/>
-          <w:bottom w:w="0" w:type="dxa"/>
-          <w:right w:w="0" w:type="dxa"/>
-        </w:tblCellMar>
         <w:tblLook w:val="0600" w:firstRow="0" w:lastRow="0" w:firstColumn="0" w:lastColumn="0" w:noHBand="1" w:noVBand="1"/>
       </w:tblPr>
       <w:tblGrid>
@@ -20725,14 +19984,6 @@
         <w:gridCol w:w="8662"/>
       </w:tblGrid>
       <w:tr>
-        <w:tblPrEx>
-          <w:tblCellMar>
-            <w:top w:w="0" w:type="dxa"/>
-            <w:left w:w="0" w:type="dxa"/>
-            <w:bottom w:w="0" w:type="dxa"/>
-            <w:right w:w="0" w:type="dxa"/>
-          </w:tblCellMar>
-        </w:tblPrEx>
         <w:tc>
           <w:tcPr>
             <w:tcW w:w="8662" w:type="dxa"/>
@@ -20806,14 +20057,6 @@
         </w:tc>
       </w:tr>
       <w:tr>
-        <w:tblPrEx>
-          <w:tblCellMar>
-            <w:top w:w="0" w:type="dxa"/>
-            <w:left w:w="0" w:type="dxa"/>
-            <w:bottom w:w="0" w:type="dxa"/>
-            <w:right w:w="0" w:type="dxa"/>
-          </w:tblCellMar>
-        </w:tblPrEx>
         <w:tc>
           <w:tcPr>
             <w:tcW w:w="8662" w:type="dxa"/>
@@ -20887,14 +20130,6 @@
         </w:tc>
       </w:tr>
       <w:tr>
-        <w:tblPrEx>
-          <w:tblCellMar>
-            <w:top w:w="0" w:type="dxa"/>
-            <w:left w:w="0" w:type="dxa"/>
-            <w:bottom w:w="0" w:type="dxa"/>
-            <w:right w:w="0" w:type="dxa"/>
-          </w:tblCellMar>
-        </w:tblPrEx>
         <w:tc>
           <w:tcPr>
             <w:tcW w:w="8662" w:type="dxa"/>
@@ -21030,14 +20265,6 @@
         </w:tc>
       </w:tr>
       <w:tr>
-        <w:tblPrEx>
-          <w:tblCellMar>
-            <w:top w:w="0" w:type="dxa"/>
-            <w:left w:w="0" w:type="dxa"/>
-            <w:bottom w:w="0" w:type="dxa"/>
-            <w:right w:w="0" w:type="dxa"/>
-          </w:tblCellMar>
-        </w:tblPrEx>
         <w:tc>
           <w:tcPr>
             <w:tcW w:w="8662" w:type="dxa"/>
@@ -21312,12 +20539,6 @@
           <w:insideV w:val="single" w:sz="8" w:space="0" w:color="000000"/>
         </w:tblBorders>
         <w:tblLayout w:type="fixed"/>
-        <w:tblCellMar>
-          <w:top w:w="0" w:type="dxa"/>
-          <w:left w:w="0" w:type="dxa"/>
-          <w:bottom w:w="0" w:type="dxa"/>
-          <w:right w:w="0" w:type="dxa"/>
-        </w:tblCellMar>
         <w:tblLook w:val="0600" w:firstRow="0" w:lastRow="0" w:firstColumn="0" w:lastColumn="0" w:noHBand="1" w:noVBand="1"/>
       </w:tblPr>
       <w:tblGrid>
@@ -21325,14 +20546,6 @@
         <w:gridCol w:w="8662"/>
       </w:tblGrid>
       <w:tr>
-        <w:tblPrEx>
-          <w:tblCellMar>
-            <w:top w:w="0" w:type="dxa"/>
-            <w:left w:w="0" w:type="dxa"/>
-            <w:bottom w:w="0" w:type="dxa"/>
-            <w:right w:w="0" w:type="dxa"/>
-          </w:tblCellMar>
-        </w:tblPrEx>
         <w:tc>
           <w:tcPr>
             <w:tcW w:w="8662" w:type="dxa"/>
@@ -21406,14 +20619,6 @@
         </w:tc>
       </w:tr>
       <w:tr>
-        <w:tblPrEx>
-          <w:tblCellMar>
-            <w:top w:w="0" w:type="dxa"/>
-            <w:left w:w="0" w:type="dxa"/>
-            <w:bottom w:w="0" w:type="dxa"/>
-            <w:right w:w="0" w:type="dxa"/>
-          </w:tblCellMar>
-        </w:tblPrEx>
         <w:tc>
           <w:tcPr>
             <w:tcW w:w="8662" w:type="dxa"/>
@@ -21487,14 +20692,6 @@
         </w:tc>
       </w:tr>
       <w:tr>
-        <w:tblPrEx>
-          <w:tblCellMar>
-            <w:top w:w="0" w:type="dxa"/>
-            <w:left w:w="0" w:type="dxa"/>
-            <w:bottom w:w="0" w:type="dxa"/>
-            <w:right w:w="0" w:type="dxa"/>
-          </w:tblCellMar>
-        </w:tblPrEx>
         <w:tc>
           <w:tcPr>
             <w:tcW w:w="8662" w:type="dxa"/>
@@ -21568,14 +20765,6 @@
         </w:tc>
       </w:tr>
       <w:tr>
-        <w:tblPrEx>
-          <w:tblCellMar>
-            <w:top w:w="0" w:type="dxa"/>
-            <w:left w:w="0" w:type="dxa"/>
-            <w:bottom w:w="0" w:type="dxa"/>
-            <w:right w:w="0" w:type="dxa"/>
-          </w:tblCellMar>
-        </w:tblPrEx>
         <w:tc>
           <w:tcPr>
             <w:tcW w:w="8662" w:type="dxa"/>
@@ -21709,12 +20898,6 @@
           <w:insideV w:val="single" w:sz="8" w:space="0" w:color="000000"/>
         </w:tblBorders>
         <w:tblLayout w:type="fixed"/>
-        <w:tblCellMar>
-          <w:top w:w="0" w:type="dxa"/>
-          <w:left w:w="0" w:type="dxa"/>
-          <w:bottom w:w="0" w:type="dxa"/>
-          <w:right w:w="0" w:type="dxa"/>
-        </w:tblCellMar>
         <w:tblLook w:val="0600" w:firstRow="0" w:lastRow="0" w:firstColumn="0" w:lastColumn="0" w:noHBand="1" w:noVBand="1"/>
       </w:tblPr>
       <w:tblGrid>
@@ -21722,14 +20905,6 @@
         <w:gridCol w:w="8662"/>
       </w:tblGrid>
       <w:tr>
-        <w:tblPrEx>
-          <w:tblCellMar>
-            <w:top w:w="0" w:type="dxa"/>
-            <w:left w:w="0" w:type="dxa"/>
-            <w:bottom w:w="0" w:type="dxa"/>
-            <w:right w:w="0" w:type="dxa"/>
-          </w:tblCellMar>
-        </w:tblPrEx>
         <w:tc>
           <w:tcPr>
             <w:tcW w:w="8662" w:type="dxa"/>
@@ -21803,14 +20978,6 @@
         </w:tc>
       </w:tr>
       <w:tr>
-        <w:tblPrEx>
-          <w:tblCellMar>
-            <w:top w:w="0" w:type="dxa"/>
-            <w:left w:w="0" w:type="dxa"/>
-            <w:bottom w:w="0" w:type="dxa"/>
-            <w:right w:w="0" w:type="dxa"/>
-          </w:tblCellMar>
-        </w:tblPrEx>
         <w:tc>
           <w:tcPr>
             <w:tcW w:w="8662" w:type="dxa"/>
@@ -21884,14 +21051,6 @@
         </w:tc>
       </w:tr>
       <w:tr>
-        <w:tblPrEx>
-          <w:tblCellMar>
-            <w:top w:w="0" w:type="dxa"/>
-            <w:left w:w="0" w:type="dxa"/>
-            <w:bottom w:w="0" w:type="dxa"/>
-            <w:right w:w="0" w:type="dxa"/>
-          </w:tblCellMar>
-        </w:tblPrEx>
         <w:tc>
           <w:tcPr>
             <w:tcW w:w="8662" w:type="dxa"/>
@@ -22056,14 +21215,6 @@
         </w:tc>
       </w:tr>
       <w:tr>
-        <w:tblPrEx>
-          <w:tblCellMar>
-            <w:top w:w="0" w:type="dxa"/>
-            <w:left w:w="0" w:type="dxa"/>
-            <w:bottom w:w="0" w:type="dxa"/>
-            <w:right w:w="0" w:type="dxa"/>
-          </w:tblCellMar>
-        </w:tblPrEx>
         <w:tc>
           <w:tcPr>
             <w:tcW w:w="8662" w:type="dxa"/>
@@ -22291,12 +21442,6 @@
           <w:insideV w:val="single" w:sz="8" w:space="0" w:color="000000"/>
         </w:tblBorders>
         <w:tblLayout w:type="fixed"/>
-        <w:tblCellMar>
-          <w:top w:w="0" w:type="dxa"/>
-          <w:left w:w="0" w:type="dxa"/>
-          <w:bottom w:w="0" w:type="dxa"/>
-          <w:right w:w="0" w:type="dxa"/>
-        </w:tblCellMar>
         <w:tblLook w:val="0600" w:firstRow="0" w:lastRow="0" w:firstColumn="0" w:lastColumn="0" w:noHBand="1" w:noVBand="1"/>
       </w:tblPr>
       <w:tblGrid>
@@ -22304,14 +21449,6 @@
         <w:gridCol w:w="8662"/>
       </w:tblGrid>
       <w:tr>
-        <w:tblPrEx>
-          <w:tblCellMar>
-            <w:top w:w="0" w:type="dxa"/>
-            <w:left w:w="0" w:type="dxa"/>
-            <w:bottom w:w="0" w:type="dxa"/>
-            <w:right w:w="0" w:type="dxa"/>
-          </w:tblCellMar>
-        </w:tblPrEx>
         <w:tc>
           <w:tcPr>
             <w:tcW w:w="8662" w:type="dxa"/>
@@ -22385,14 +21522,6 @@
         </w:tc>
       </w:tr>
       <w:tr>
-        <w:tblPrEx>
-          <w:tblCellMar>
-            <w:top w:w="0" w:type="dxa"/>
-            <w:left w:w="0" w:type="dxa"/>
-            <w:bottom w:w="0" w:type="dxa"/>
-            <w:right w:w="0" w:type="dxa"/>
-          </w:tblCellMar>
-        </w:tblPrEx>
         <w:tc>
           <w:tcPr>
             <w:tcW w:w="8662" w:type="dxa"/>
@@ -22466,14 +21595,6 @@
         </w:tc>
       </w:tr>
       <w:tr>
-        <w:tblPrEx>
-          <w:tblCellMar>
-            <w:top w:w="0" w:type="dxa"/>
-            <w:left w:w="0" w:type="dxa"/>
-            <w:bottom w:w="0" w:type="dxa"/>
-            <w:right w:w="0" w:type="dxa"/>
-          </w:tblCellMar>
-        </w:tblPrEx>
         <w:tc>
           <w:tcPr>
             <w:tcW w:w="8662" w:type="dxa"/>
@@ -22547,14 +21668,6 @@
         </w:tc>
       </w:tr>
       <w:tr>
-        <w:tblPrEx>
-          <w:tblCellMar>
-            <w:top w:w="0" w:type="dxa"/>
-            <w:left w:w="0" w:type="dxa"/>
-            <w:bottom w:w="0" w:type="dxa"/>
-            <w:right w:w="0" w:type="dxa"/>
-          </w:tblCellMar>
-        </w:tblPrEx>
         <w:tc>
           <w:tcPr>
             <w:tcW w:w="8662" w:type="dxa"/>
@@ -22724,12 +21837,6 @@
           <w:insideV w:val="single" w:sz="8" w:space="0" w:color="000000"/>
         </w:tblBorders>
         <w:tblLayout w:type="fixed"/>
-        <w:tblCellMar>
-          <w:top w:w="0" w:type="dxa"/>
-          <w:left w:w="0" w:type="dxa"/>
-          <w:bottom w:w="0" w:type="dxa"/>
-          <w:right w:w="0" w:type="dxa"/>
-        </w:tblCellMar>
         <w:tblLook w:val="0600" w:firstRow="0" w:lastRow="0" w:firstColumn="0" w:lastColumn="0" w:noHBand="1" w:noVBand="1"/>
       </w:tblPr>
       <w:tblGrid>
@@ -22737,14 +21844,6 @@
         <w:gridCol w:w="8662"/>
       </w:tblGrid>
       <w:tr>
-        <w:tblPrEx>
-          <w:tblCellMar>
-            <w:top w:w="0" w:type="dxa"/>
-            <w:left w:w="0" w:type="dxa"/>
-            <w:bottom w:w="0" w:type="dxa"/>
-            <w:right w:w="0" w:type="dxa"/>
-          </w:tblCellMar>
-        </w:tblPrEx>
         <w:tc>
           <w:tcPr>
             <w:tcW w:w="8662" w:type="dxa"/>
@@ -22818,14 +21917,6 @@
         </w:tc>
       </w:tr>
       <w:tr>
-        <w:tblPrEx>
-          <w:tblCellMar>
-            <w:top w:w="0" w:type="dxa"/>
-            <w:left w:w="0" w:type="dxa"/>
-            <w:bottom w:w="0" w:type="dxa"/>
-            <w:right w:w="0" w:type="dxa"/>
-          </w:tblCellMar>
-        </w:tblPrEx>
         <w:tc>
           <w:tcPr>
             <w:tcW w:w="8662" w:type="dxa"/>
@@ -22899,14 +21990,6 @@
         </w:tc>
       </w:tr>
       <w:tr>
-        <w:tblPrEx>
-          <w:tblCellMar>
-            <w:top w:w="0" w:type="dxa"/>
-            <w:left w:w="0" w:type="dxa"/>
-            <w:bottom w:w="0" w:type="dxa"/>
-            <w:right w:w="0" w:type="dxa"/>
-          </w:tblCellMar>
-        </w:tblPrEx>
         <w:tc>
           <w:tcPr>
             <w:tcW w:w="8662" w:type="dxa"/>
@@ -23043,14 +22126,6 @@
         </w:tc>
       </w:tr>
       <w:tr>
-        <w:tblPrEx>
-          <w:tblCellMar>
-            <w:top w:w="0" w:type="dxa"/>
-            <w:left w:w="0" w:type="dxa"/>
-            <w:bottom w:w="0" w:type="dxa"/>
-            <w:right w:w="0" w:type="dxa"/>
-          </w:tblCellMar>
-        </w:tblPrEx>
         <w:tc>
           <w:tcPr>
             <w:tcW w:w="8662" w:type="dxa"/>
@@ -23306,12 +22381,6 @@
           <w:insideV w:val="single" w:sz="8" w:space="0" w:color="000000"/>
         </w:tblBorders>
         <w:tblLayout w:type="fixed"/>
-        <w:tblCellMar>
-          <w:top w:w="0" w:type="dxa"/>
-          <w:left w:w="0" w:type="dxa"/>
-          <w:bottom w:w="0" w:type="dxa"/>
-          <w:right w:w="0" w:type="dxa"/>
-        </w:tblCellMar>
         <w:tblLook w:val="0600" w:firstRow="0" w:lastRow="0" w:firstColumn="0" w:lastColumn="0" w:noHBand="1" w:noVBand="1"/>
       </w:tblPr>
       <w:tblGrid>
@@ -23319,14 +22388,6 @@
         <w:gridCol w:w="8662"/>
       </w:tblGrid>
       <w:tr>
-        <w:tblPrEx>
-          <w:tblCellMar>
-            <w:top w:w="0" w:type="dxa"/>
-            <w:left w:w="0" w:type="dxa"/>
-            <w:bottom w:w="0" w:type="dxa"/>
-            <w:right w:w="0" w:type="dxa"/>
-          </w:tblCellMar>
-        </w:tblPrEx>
         <w:tc>
           <w:tcPr>
             <w:tcW w:w="8662" w:type="dxa"/>
@@ -23420,14 +22481,6 @@
         </w:tc>
       </w:tr>
       <w:tr>
-        <w:tblPrEx>
-          <w:tblCellMar>
-            <w:top w:w="0" w:type="dxa"/>
-            <w:left w:w="0" w:type="dxa"/>
-            <w:bottom w:w="0" w:type="dxa"/>
-            <w:right w:w="0" w:type="dxa"/>
-          </w:tblCellMar>
-        </w:tblPrEx>
         <w:tc>
           <w:tcPr>
             <w:tcW w:w="8662" w:type="dxa"/>
@@ -23501,14 +22554,6 @@
         </w:tc>
       </w:tr>
       <w:tr>
-        <w:tblPrEx>
-          <w:tblCellMar>
-            <w:top w:w="0" w:type="dxa"/>
-            <w:left w:w="0" w:type="dxa"/>
-            <w:bottom w:w="0" w:type="dxa"/>
-            <w:right w:w="0" w:type="dxa"/>
-          </w:tblCellMar>
-        </w:tblPrEx>
         <w:tc>
           <w:tcPr>
             <w:tcW w:w="8662" w:type="dxa"/>
@@ -23582,14 +22627,6 @@
         </w:tc>
       </w:tr>
       <w:tr>
-        <w:tblPrEx>
-          <w:tblCellMar>
-            <w:top w:w="0" w:type="dxa"/>
-            <w:left w:w="0" w:type="dxa"/>
-            <w:bottom w:w="0" w:type="dxa"/>
-            <w:right w:w="0" w:type="dxa"/>
-          </w:tblCellMar>
-        </w:tblPrEx>
         <w:tc>
           <w:tcPr>
             <w:tcW w:w="8662" w:type="dxa"/>
@@ -23771,12 +22808,6 @@
           <w:insideV w:val="single" w:sz="8" w:space="0" w:color="000000"/>
         </w:tblBorders>
         <w:tblLayout w:type="fixed"/>
-        <w:tblCellMar>
-          <w:top w:w="0" w:type="dxa"/>
-          <w:left w:w="0" w:type="dxa"/>
-          <w:bottom w:w="0" w:type="dxa"/>
-          <w:right w:w="0" w:type="dxa"/>
-        </w:tblCellMar>
         <w:tblLook w:val="0600" w:firstRow="0" w:lastRow="0" w:firstColumn="0" w:lastColumn="0" w:noHBand="1" w:noVBand="1"/>
       </w:tblPr>
       <w:tblGrid>
@@ -23784,14 +22815,6 @@
         <w:gridCol w:w="8662"/>
       </w:tblGrid>
       <w:tr>
-        <w:tblPrEx>
-          <w:tblCellMar>
-            <w:top w:w="0" w:type="dxa"/>
-            <w:left w:w="0" w:type="dxa"/>
-            <w:bottom w:w="0" w:type="dxa"/>
-            <w:right w:w="0" w:type="dxa"/>
-          </w:tblCellMar>
-        </w:tblPrEx>
         <w:tc>
           <w:tcPr>
             <w:tcW w:w="8662" w:type="dxa"/>
@@ -23865,14 +22888,6 @@
         </w:tc>
       </w:tr>
       <w:tr>
-        <w:tblPrEx>
-          <w:tblCellMar>
-            <w:top w:w="0" w:type="dxa"/>
-            <w:left w:w="0" w:type="dxa"/>
-            <w:bottom w:w="0" w:type="dxa"/>
-            <w:right w:w="0" w:type="dxa"/>
-          </w:tblCellMar>
-        </w:tblPrEx>
         <w:tc>
           <w:tcPr>
             <w:tcW w:w="8662" w:type="dxa"/>
@@ -23946,14 +22961,6 @@
         </w:tc>
       </w:tr>
       <w:tr>
-        <w:tblPrEx>
-          <w:tblCellMar>
-            <w:top w:w="0" w:type="dxa"/>
-            <w:left w:w="0" w:type="dxa"/>
-            <w:bottom w:w="0" w:type="dxa"/>
-            <w:right w:w="0" w:type="dxa"/>
-          </w:tblCellMar>
-        </w:tblPrEx>
         <w:tc>
           <w:tcPr>
             <w:tcW w:w="8662" w:type="dxa"/>
@@ -24188,14 +23195,6 @@
         </w:tc>
       </w:tr>
       <w:tr>
-        <w:tblPrEx>
-          <w:tblCellMar>
-            <w:top w:w="0" w:type="dxa"/>
-            <w:left w:w="0" w:type="dxa"/>
-            <w:bottom w:w="0" w:type="dxa"/>
-            <w:right w:w="0" w:type="dxa"/>
-          </w:tblCellMar>
-        </w:tblPrEx>
         <w:tc>
           <w:tcPr>
             <w:tcW w:w="8662" w:type="dxa"/>
@@ -24446,12 +23445,6 @@
           <w:insideV w:val="single" w:sz="8" w:space="0" w:color="000000"/>
         </w:tblBorders>
         <w:tblLayout w:type="fixed"/>
-        <w:tblCellMar>
-          <w:top w:w="0" w:type="dxa"/>
-          <w:left w:w="0" w:type="dxa"/>
-          <w:bottom w:w="0" w:type="dxa"/>
-          <w:right w:w="0" w:type="dxa"/>
-        </w:tblCellMar>
         <w:tblLook w:val="0600" w:firstRow="0" w:lastRow="0" w:firstColumn="0" w:lastColumn="0" w:noHBand="1" w:noVBand="1"/>
       </w:tblPr>
       <w:tblGrid>
@@ -24459,14 +23452,6 @@
         <w:gridCol w:w="8662"/>
       </w:tblGrid>
       <w:tr>
-        <w:tblPrEx>
-          <w:tblCellMar>
-            <w:top w:w="0" w:type="dxa"/>
-            <w:left w:w="0" w:type="dxa"/>
-            <w:bottom w:w="0" w:type="dxa"/>
-            <w:right w:w="0" w:type="dxa"/>
-          </w:tblCellMar>
-        </w:tblPrEx>
         <w:tc>
           <w:tcPr>
             <w:tcW w:w="8662" w:type="dxa"/>
@@ -24560,14 +23545,6 @@
         </w:tc>
       </w:tr>
       <w:tr>
-        <w:tblPrEx>
-          <w:tblCellMar>
-            <w:top w:w="0" w:type="dxa"/>
-            <w:left w:w="0" w:type="dxa"/>
-            <w:bottom w:w="0" w:type="dxa"/>
-            <w:right w:w="0" w:type="dxa"/>
-          </w:tblCellMar>
-        </w:tblPrEx>
         <w:tc>
           <w:tcPr>
             <w:tcW w:w="8662" w:type="dxa"/>
@@ -24641,14 +23618,6 @@
         </w:tc>
       </w:tr>
       <w:tr>
-        <w:tblPrEx>
-          <w:tblCellMar>
-            <w:top w:w="0" w:type="dxa"/>
-            <w:left w:w="0" w:type="dxa"/>
-            <w:bottom w:w="0" w:type="dxa"/>
-            <w:right w:w="0" w:type="dxa"/>
-          </w:tblCellMar>
-        </w:tblPrEx>
         <w:tc>
           <w:tcPr>
             <w:tcW w:w="8662" w:type="dxa"/>
@@ -24722,14 +23691,6 @@
         </w:tc>
       </w:tr>
       <w:tr>
-        <w:tblPrEx>
-          <w:tblCellMar>
-            <w:top w:w="0" w:type="dxa"/>
-            <w:left w:w="0" w:type="dxa"/>
-            <w:bottom w:w="0" w:type="dxa"/>
-            <w:right w:w="0" w:type="dxa"/>
-          </w:tblCellMar>
-        </w:tblPrEx>
         <w:tc>
           <w:tcPr>
             <w:tcW w:w="8662" w:type="dxa"/>
@@ -24899,12 +23860,6 @@
           <w:insideV w:val="single" w:sz="8" w:space="0" w:color="000000"/>
         </w:tblBorders>
         <w:tblLayout w:type="fixed"/>
-        <w:tblCellMar>
-          <w:top w:w="0" w:type="dxa"/>
-          <w:left w:w="0" w:type="dxa"/>
-          <w:bottom w:w="0" w:type="dxa"/>
-          <w:right w:w="0" w:type="dxa"/>
-        </w:tblCellMar>
         <w:tblLook w:val="0600" w:firstRow="0" w:lastRow="0" w:firstColumn="0" w:lastColumn="0" w:noHBand="1" w:noVBand="1"/>
       </w:tblPr>
       <w:tblGrid>
@@ -24912,14 +23867,6 @@
         <w:gridCol w:w="8662"/>
       </w:tblGrid>
       <w:tr>
-        <w:tblPrEx>
-          <w:tblCellMar>
-            <w:top w:w="0" w:type="dxa"/>
-            <w:left w:w="0" w:type="dxa"/>
-            <w:bottom w:w="0" w:type="dxa"/>
-            <w:right w:w="0" w:type="dxa"/>
-          </w:tblCellMar>
-        </w:tblPrEx>
         <w:tc>
           <w:tcPr>
             <w:tcW w:w="8662" w:type="dxa"/>
@@ -25005,14 +23952,6 @@
         </w:tc>
       </w:tr>
       <w:tr>
-        <w:tblPrEx>
-          <w:tblCellMar>
-            <w:top w:w="0" w:type="dxa"/>
-            <w:left w:w="0" w:type="dxa"/>
-            <w:bottom w:w="0" w:type="dxa"/>
-            <w:right w:w="0" w:type="dxa"/>
-          </w:tblCellMar>
-        </w:tblPrEx>
         <w:tc>
           <w:tcPr>
             <w:tcW w:w="8662" w:type="dxa"/>
@@ -25086,14 +24025,6 @@
         </w:tc>
       </w:tr>
       <w:tr>
-        <w:tblPrEx>
-          <w:tblCellMar>
-            <w:top w:w="0" w:type="dxa"/>
-            <w:left w:w="0" w:type="dxa"/>
-            <w:bottom w:w="0" w:type="dxa"/>
-            <w:right w:w="0" w:type="dxa"/>
-          </w:tblCellMar>
-        </w:tblPrEx>
         <w:tc>
           <w:tcPr>
             <w:tcW w:w="8662" w:type="dxa"/>
@@ -25286,14 +24217,6 @@
         </w:tc>
       </w:tr>
       <w:tr>
-        <w:tblPrEx>
-          <w:tblCellMar>
-            <w:top w:w="0" w:type="dxa"/>
-            <w:left w:w="0" w:type="dxa"/>
-            <w:bottom w:w="0" w:type="dxa"/>
-            <w:right w:w="0" w:type="dxa"/>
-          </w:tblCellMar>
-        </w:tblPrEx>
         <w:tc>
           <w:tcPr>
             <w:tcW w:w="8662" w:type="dxa"/>
@@ -25390,8 +24313,6 @@
           <w:szCs w:val="24"/>
         </w:rPr>
       </w:pPr>
-      <w:bookmarkStart w:id="2" w:name="_GoBack"/>
-      <w:bookmarkEnd w:id="2"/>
     </w:p>
     <w:sectPr>
       <w:pgSz w:w="20160" w:h="12240" w:orient="landscape" w:code="5"/>
@@ -26100,12 +25021,6 @@
     <w:tblPr>
       <w:tblStyleRowBandSize w:val="1"/>
       <w:tblStyleColBandSize w:val="1"/>
-      <w:tblCellMar>
-        <w:top w:w="0" w:type="dxa"/>
-        <w:left w:w="0" w:type="dxa"/>
-        <w:bottom w:w="0" w:type="dxa"/>
-        <w:right w:w="0" w:type="dxa"/>
-      </w:tblCellMar>
     </w:tblPr>
   </w:style>
   <w:style w:type="table" w:customStyle="1" w:styleId="a0">
@@ -26113,12 +25028,6 @@
     <w:tblPr>
       <w:tblStyleRowBandSize w:val="1"/>
       <w:tblStyleColBandSize w:val="1"/>
-      <w:tblCellMar>
-        <w:top w:w="0" w:type="dxa"/>
-        <w:left w:w="0" w:type="dxa"/>
-        <w:bottom w:w="0" w:type="dxa"/>
-        <w:right w:w="0" w:type="dxa"/>
-      </w:tblCellMar>
     </w:tblPr>
   </w:style>
   <w:style w:type="table" w:customStyle="1" w:styleId="a1">
@@ -26126,12 +25035,6 @@
     <w:tblPr>
       <w:tblStyleRowBandSize w:val="1"/>
       <w:tblStyleColBandSize w:val="1"/>
-      <w:tblCellMar>
-        <w:top w:w="0" w:type="dxa"/>
-        <w:left w:w="0" w:type="dxa"/>
-        <w:bottom w:w="0" w:type="dxa"/>
-        <w:right w:w="0" w:type="dxa"/>
-      </w:tblCellMar>
     </w:tblPr>
   </w:style>
   <w:style w:type="table" w:customStyle="1" w:styleId="a2">
@@ -26139,12 +25042,6 @@
     <w:tblPr>
       <w:tblStyleRowBandSize w:val="1"/>
       <w:tblStyleColBandSize w:val="1"/>
-      <w:tblCellMar>
-        <w:top w:w="0" w:type="dxa"/>
-        <w:left w:w="0" w:type="dxa"/>
-        <w:bottom w:w="0" w:type="dxa"/>
-        <w:right w:w="0" w:type="dxa"/>
-      </w:tblCellMar>
     </w:tblPr>
   </w:style>
   <w:style w:type="table" w:customStyle="1" w:styleId="a3">
@@ -26152,12 +25049,6 @@
     <w:tblPr>
       <w:tblStyleRowBandSize w:val="1"/>
       <w:tblStyleColBandSize w:val="1"/>
-      <w:tblCellMar>
-        <w:top w:w="0" w:type="dxa"/>
-        <w:left w:w="0" w:type="dxa"/>
-        <w:bottom w:w="0" w:type="dxa"/>
-        <w:right w:w="0" w:type="dxa"/>
-      </w:tblCellMar>
     </w:tblPr>
   </w:style>
   <w:style w:type="table" w:customStyle="1" w:styleId="a4">
@@ -26165,12 +25056,6 @@
     <w:tblPr>
       <w:tblStyleRowBandSize w:val="1"/>
       <w:tblStyleColBandSize w:val="1"/>
-      <w:tblCellMar>
-        <w:top w:w="0" w:type="dxa"/>
-        <w:left w:w="0" w:type="dxa"/>
-        <w:bottom w:w="0" w:type="dxa"/>
-        <w:right w:w="0" w:type="dxa"/>
-      </w:tblCellMar>
     </w:tblPr>
   </w:style>
   <w:style w:type="table" w:customStyle="1" w:styleId="a5">
@@ -26178,12 +25063,6 @@
     <w:tblPr>
       <w:tblStyleRowBandSize w:val="1"/>
       <w:tblStyleColBandSize w:val="1"/>
-      <w:tblCellMar>
-        <w:top w:w="0" w:type="dxa"/>
-        <w:left w:w="0" w:type="dxa"/>
-        <w:bottom w:w="0" w:type="dxa"/>
-        <w:right w:w="0" w:type="dxa"/>
-      </w:tblCellMar>
     </w:tblPr>
   </w:style>
   <w:style w:type="table" w:customStyle="1" w:styleId="a6">
@@ -26191,12 +25070,6 @@
     <w:tblPr>
       <w:tblStyleRowBandSize w:val="1"/>
       <w:tblStyleColBandSize w:val="1"/>
-      <w:tblCellMar>
-        <w:top w:w="0" w:type="dxa"/>
-        <w:left w:w="0" w:type="dxa"/>
-        <w:bottom w:w="0" w:type="dxa"/>
-        <w:right w:w="0" w:type="dxa"/>
-      </w:tblCellMar>
     </w:tblPr>
   </w:style>
   <w:style w:type="table" w:customStyle="1" w:styleId="a7">
@@ -26204,12 +25077,6 @@
     <w:tblPr>
       <w:tblStyleRowBandSize w:val="1"/>
       <w:tblStyleColBandSize w:val="1"/>
-      <w:tblCellMar>
-        <w:top w:w="0" w:type="dxa"/>
-        <w:left w:w="0" w:type="dxa"/>
-        <w:bottom w:w="0" w:type="dxa"/>
-        <w:right w:w="0" w:type="dxa"/>
-      </w:tblCellMar>
     </w:tblPr>
   </w:style>
   <w:style w:type="table" w:customStyle="1" w:styleId="a8">
@@ -26217,12 +25084,6 @@
     <w:tblPr>
       <w:tblStyleRowBandSize w:val="1"/>
       <w:tblStyleColBandSize w:val="1"/>
-      <w:tblCellMar>
-        <w:top w:w="0" w:type="dxa"/>
-        <w:left w:w="0" w:type="dxa"/>
-        <w:bottom w:w="0" w:type="dxa"/>
-        <w:right w:w="0" w:type="dxa"/>
-      </w:tblCellMar>
     </w:tblPr>
   </w:style>
   <w:style w:type="table" w:customStyle="1" w:styleId="a9">
@@ -26230,12 +25091,6 @@
     <w:tblPr>
       <w:tblStyleRowBandSize w:val="1"/>
       <w:tblStyleColBandSize w:val="1"/>
-      <w:tblCellMar>
-        <w:top w:w="0" w:type="dxa"/>
-        <w:left w:w="0" w:type="dxa"/>
-        <w:bottom w:w="0" w:type="dxa"/>
-        <w:right w:w="0" w:type="dxa"/>
-      </w:tblCellMar>
     </w:tblPr>
   </w:style>
   <w:style w:type="table" w:customStyle="1" w:styleId="aa">
@@ -26243,12 +25098,6 @@
     <w:tblPr>
       <w:tblStyleRowBandSize w:val="1"/>
       <w:tblStyleColBandSize w:val="1"/>
-      <w:tblCellMar>
-        <w:top w:w="0" w:type="dxa"/>
-        <w:left w:w="0" w:type="dxa"/>
-        <w:bottom w:w="0" w:type="dxa"/>
-        <w:right w:w="0" w:type="dxa"/>
-      </w:tblCellMar>
     </w:tblPr>
   </w:style>
   <w:style w:type="table" w:customStyle="1" w:styleId="ab">
@@ -26256,12 +25105,6 @@
     <w:tblPr>
       <w:tblStyleRowBandSize w:val="1"/>
       <w:tblStyleColBandSize w:val="1"/>
-      <w:tblCellMar>
-        <w:top w:w="0" w:type="dxa"/>
-        <w:left w:w="0" w:type="dxa"/>
-        <w:bottom w:w="0" w:type="dxa"/>
-        <w:right w:w="0" w:type="dxa"/>
-      </w:tblCellMar>
     </w:tblPr>
   </w:style>
   <w:style w:type="table" w:customStyle="1" w:styleId="ac">
@@ -26269,12 +25112,6 @@
     <w:tblPr>
       <w:tblStyleRowBandSize w:val="1"/>
       <w:tblStyleColBandSize w:val="1"/>
-      <w:tblCellMar>
-        <w:top w:w="0" w:type="dxa"/>
-        <w:left w:w="0" w:type="dxa"/>
-        <w:bottom w:w="0" w:type="dxa"/>
-        <w:right w:w="0" w:type="dxa"/>
-      </w:tblCellMar>
     </w:tblPr>
   </w:style>
   <w:style w:type="table" w:customStyle="1" w:styleId="ad">
@@ -26282,12 +25119,6 @@
     <w:tblPr>
       <w:tblStyleRowBandSize w:val="1"/>
       <w:tblStyleColBandSize w:val="1"/>
-      <w:tblCellMar>
-        <w:top w:w="0" w:type="dxa"/>
-        <w:left w:w="0" w:type="dxa"/>
-        <w:bottom w:w="0" w:type="dxa"/>
-        <w:right w:w="0" w:type="dxa"/>
-      </w:tblCellMar>
     </w:tblPr>
   </w:style>
   <w:style w:type="table" w:customStyle="1" w:styleId="ae">
@@ -26295,12 +25126,6 @@
     <w:tblPr>
       <w:tblStyleRowBandSize w:val="1"/>
       <w:tblStyleColBandSize w:val="1"/>
-      <w:tblCellMar>
-        <w:top w:w="0" w:type="dxa"/>
-        <w:left w:w="0" w:type="dxa"/>
-        <w:bottom w:w="0" w:type="dxa"/>
-        <w:right w:w="0" w:type="dxa"/>
-      </w:tblCellMar>
     </w:tblPr>
   </w:style>
   <w:style w:type="table" w:customStyle="1" w:styleId="af">
@@ -26308,12 +25133,6 @@
     <w:tblPr>
       <w:tblStyleRowBandSize w:val="1"/>
       <w:tblStyleColBandSize w:val="1"/>
-      <w:tblCellMar>
-        <w:top w:w="0" w:type="dxa"/>
-        <w:left w:w="0" w:type="dxa"/>
-        <w:bottom w:w="0" w:type="dxa"/>
-        <w:right w:w="0" w:type="dxa"/>
-      </w:tblCellMar>
     </w:tblPr>
   </w:style>
   <w:style w:type="table" w:customStyle="1" w:styleId="af0">
@@ -26321,12 +25140,6 @@
     <w:tblPr>
       <w:tblStyleRowBandSize w:val="1"/>
       <w:tblStyleColBandSize w:val="1"/>
-      <w:tblCellMar>
-        <w:top w:w="0" w:type="dxa"/>
-        <w:left w:w="0" w:type="dxa"/>
-        <w:bottom w:w="0" w:type="dxa"/>
-        <w:right w:w="0" w:type="dxa"/>
-      </w:tblCellMar>
     </w:tblPr>
   </w:style>
   <w:style w:type="table" w:customStyle="1" w:styleId="af1">
@@ -26334,12 +25147,6 @@
     <w:tblPr>
       <w:tblStyleRowBandSize w:val="1"/>
       <w:tblStyleColBandSize w:val="1"/>
-      <w:tblCellMar>
-        <w:top w:w="0" w:type="dxa"/>
-        <w:left w:w="0" w:type="dxa"/>
-        <w:bottom w:w="0" w:type="dxa"/>
-        <w:right w:w="0" w:type="dxa"/>
-      </w:tblCellMar>
     </w:tblPr>
   </w:style>
   <w:style w:type="table" w:customStyle="1" w:styleId="af2">
@@ -26347,12 +25154,6 @@
     <w:tblPr>
       <w:tblStyleRowBandSize w:val="1"/>
       <w:tblStyleColBandSize w:val="1"/>
-      <w:tblCellMar>
-        <w:top w:w="0" w:type="dxa"/>
-        <w:left w:w="0" w:type="dxa"/>
-        <w:bottom w:w="0" w:type="dxa"/>
-        <w:right w:w="0" w:type="dxa"/>
-      </w:tblCellMar>
     </w:tblPr>
   </w:style>
   <w:style w:type="table" w:customStyle="1" w:styleId="af3">
@@ -26360,12 +25161,6 @@
     <w:tblPr>
       <w:tblStyleRowBandSize w:val="1"/>
       <w:tblStyleColBandSize w:val="1"/>
-      <w:tblCellMar>
-        <w:top w:w="0" w:type="dxa"/>
-        <w:left w:w="0" w:type="dxa"/>
-        <w:bottom w:w="0" w:type="dxa"/>
-        <w:right w:w="0" w:type="dxa"/>
-      </w:tblCellMar>
     </w:tblPr>
   </w:style>
   <w:style w:type="table" w:customStyle="1" w:styleId="af4">
@@ -26373,12 +25168,6 @@
     <w:tblPr>
       <w:tblStyleRowBandSize w:val="1"/>
       <w:tblStyleColBandSize w:val="1"/>
-      <w:tblCellMar>
-        <w:top w:w="0" w:type="dxa"/>
-        <w:left w:w="0" w:type="dxa"/>
-        <w:bottom w:w="0" w:type="dxa"/>
-        <w:right w:w="0" w:type="dxa"/>
-      </w:tblCellMar>
     </w:tblPr>
   </w:style>
   <w:style w:type="table" w:customStyle="1" w:styleId="af5">
@@ -26386,12 +25175,6 @@
     <w:tblPr>
       <w:tblStyleRowBandSize w:val="1"/>
       <w:tblStyleColBandSize w:val="1"/>
-      <w:tblCellMar>
-        <w:top w:w="0" w:type="dxa"/>
-        <w:left w:w="0" w:type="dxa"/>
-        <w:bottom w:w="0" w:type="dxa"/>
-        <w:right w:w="0" w:type="dxa"/>
-      </w:tblCellMar>
     </w:tblPr>
   </w:style>
   <w:style w:type="table" w:customStyle="1" w:styleId="af6">
@@ -26399,12 +25182,6 @@
     <w:tblPr>
       <w:tblStyleRowBandSize w:val="1"/>
       <w:tblStyleColBandSize w:val="1"/>
-      <w:tblCellMar>
-        <w:top w:w="0" w:type="dxa"/>
-        <w:left w:w="0" w:type="dxa"/>
-        <w:bottom w:w="0" w:type="dxa"/>
-        <w:right w:w="0" w:type="dxa"/>
-      </w:tblCellMar>
     </w:tblPr>
   </w:style>
 </w:styles>
@@ -26710,7 +25487,7 @@
 </file>
 
 <file path=customXml/itemProps1.xml><?xml version="1.0" encoding="utf-8"?>
-<ds:datastoreItem xmlns:ds="http://schemas.openxmlformats.org/officeDocument/2006/customXml" ds:itemID="{EB1B8673-8116-46D6-B27F-873248606DAB}">
+<ds:datastoreItem xmlns:ds="http://schemas.openxmlformats.org/officeDocument/2006/customXml" ds:itemID="{61DC2F2B-4D22-4AA6-A3E5-AFD697C3F3D2}">
   <ds:schemaRefs>
     <ds:schemaRef ds:uri="http://schemas.openxmlformats.org/officeDocument/2006/bibliography"/>
   </ds:schemaRefs>

</xml_diff>